<commit_message>
hoàng thành phần Git
</commit_message>
<xml_diff>
--- a/SY-DAO-test.docx
+++ b/SY-DAO-test.docx
@@ -4,6 +4,30 @@
   <w:body>
     <w:p>
       <w:pPr>
+        <w:widowControl w:val="0"/>
+        <w:spacing w:line="360" w:lineRule="auto"/>
+        <w:outlineLvl w:val="1"/>
+        <w:rPr>
+          <w:rFonts w:ascii="Times New Roman" w:hAnsi="Times New Roman" w:cs="Times New Roman"/>
+          <w:b/>
+          <w:bCs/>
+          <w:sz w:val="26"/>
+          <w:szCs w:val="26"/>
+        </w:rPr>
+      </w:pPr>
+      <w:r>
+        <w:rPr>
+          <w:rFonts w:ascii="Times New Roman" w:hAnsi="Times New Roman" w:cs="Times New Roman"/>
+          <w:b/>
+          <w:bCs/>
+          <w:sz w:val="26"/>
+          <w:szCs w:val="26"/>
+        </w:rPr>
+        <w:t>***********************************************************************</w:t>
+      </w:r>
+    </w:p>
+    <w:p>
+      <w:pPr>
         <w:rPr>
           <w:rFonts w:ascii="Times New Roman" w:hAnsi="Times New Roman" w:cs="Times New Roman"/>
           <w:b/>
@@ -57,6 +81,70 @@
     </w:p>
     <w:p>
       <w:pPr>
+        <w:pStyle w:val="ListParagraph"/>
+        <w:widowControl w:val="0"/>
+        <w:spacing w:line="360" w:lineRule="auto"/>
+        <w:ind w:left="1080"/>
+        <w:outlineLvl w:val="1"/>
+        <w:rPr>
+          <w:rFonts w:ascii="Times New Roman" w:hAnsi="Times New Roman" w:cs="Times New Roman"/>
+          <w:b/>
+          <w:bCs/>
+          <w:sz w:val="26"/>
+          <w:szCs w:val="26"/>
+        </w:rPr>
+      </w:pPr>
+      <w:r>
+        <w:rPr>
+          <w:rFonts w:ascii="Times New Roman" w:hAnsi="Times New Roman" w:cs="Times New Roman"/>
+          <w:b/>
+          <w:bCs/>
+          <w:sz w:val="26"/>
+          <w:szCs w:val="26"/>
+        </w:rPr>
+        <w:t>Tiến độ thực hiện công việc</w:t>
+      </w:r>
+    </w:p>
+    <w:p>
+      <w:pPr>
+        <w:widowControl w:val="0"/>
+        <w:spacing w:line="360" w:lineRule="auto"/>
+        <w:outlineLvl w:val="1"/>
+        <w:rPr>
+          <w:rFonts w:ascii="Times New Roman" w:hAnsi="Times New Roman" w:cs="Times New Roman"/>
+          <w:b/>
+          <w:bCs/>
+          <w:sz w:val="26"/>
+          <w:szCs w:val="26"/>
+        </w:rPr>
+      </w:pPr>
+      <w:r>
+        <w:rPr>
+          <w:rFonts w:ascii="Times New Roman" w:hAnsi="Times New Roman" w:cs="Times New Roman"/>
+          <w:b/>
+          <w:bCs/>
+          <w:sz w:val="26"/>
+          <w:szCs w:val="26"/>
+        </w:rPr>
+        <w:t>***********************************************************************</w:t>
+      </w:r>
+    </w:p>
+    <w:p>
+      <w:pPr>
+        <w:widowControl w:val="0"/>
+        <w:spacing w:line="360" w:lineRule="auto"/>
+        <w:outlineLvl w:val="1"/>
+        <w:rPr>
+          <w:rFonts w:ascii="Times New Roman" w:hAnsi="Times New Roman" w:cs="Times New Roman"/>
+          <w:b/>
+          <w:bCs/>
+          <w:sz w:val="26"/>
+          <w:szCs w:val="26"/>
+        </w:rPr>
+      </w:pPr>
+    </w:p>
+    <w:p>
+      <w:pPr>
         <w:spacing w:line="360" w:lineRule="auto"/>
         <w:outlineLvl w:val="0"/>
         <w:rPr>
@@ -135,7 +223,7 @@
         <w:widowControl w:val="0"/>
         <w:numPr>
           <w:ilvl w:val="1"/>
-          <w:numId w:val="6"/>
+          <w:numId w:val="10"/>
         </w:numPr>
         <w:spacing w:line="360" w:lineRule="auto"/>
         <w:outlineLvl w:val="1"/>
@@ -155,8 +243,482 @@
           <w:sz w:val="26"/>
           <w:szCs w:val="26"/>
         </w:rPr>
-        <w:t>Tiến độ thực hiện công việc</w:t>
-      </w:r>
+        <w:t xml:space="preserve"> </w:t>
+      </w:r>
+      <w:r>
+        <w:rPr>
+          <w:rFonts w:ascii="Times New Roman" w:hAnsi="Times New Roman" w:cs="Times New Roman"/>
+          <w:b/>
+          <w:bCs/>
+          <w:sz w:val="26"/>
+          <w:szCs w:val="26"/>
+        </w:rPr>
+        <w:t>Tiến độ thực hiện công việ</w:t>
+      </w:r>
+      <w:r>
+        <w:rPr>
+          <w:rFonts w:ascii="Times New Roman" w:hAnsi="Times New Roman" w:cs="Times New Roman"/>
+          <w:b/>
+          <w:bCs/>
+          <w:sz w:val="26"/>
+          <w:szCs w:val="26"/>
+        </w:rPr>
+        <w:t>c</w:t>
+      </w:r>
+      <w:r>
+        <w:rPr>
+          <w:rFonts w:ascii="Times New Roman" w:hAnsi="Times New Roman" w:cs="Times New Roman"/>
+          <w:b/>
+          <w:bCs/>
+          <w:sz w:val="26"/>
+          <w:szCs w:val="26"/>
+        </w:rPr>
+        <w:t>.</w:t>
+      </w:r>
+    </w:p>
+    <w:p>
+      <w:pPr>
+        <w:pStyle w:val="ListParagraph"/>
+        <w:ind w:left="408"/>
+        <w:jc w:val="both"/>
+        <w:rPr>
+          <w:bCs/>
+          <w:sz w:val="26"/>
+          <w:szCs w:val="26"/>
+        </w:rPr>
+      </w:pPr>
+      <w:r>
+        <w:rPr>
+          <w:bCs/>
+          <w:sz w:val="26"/>
+          <w:szCs w:val="26"/>
+        </w:rPr>
+        <w:t xml:space="preserve">Thời gian thực tập từ </w:t>
+      </w:r>
+      <w:r>
+        <w:rPr>
+          <w:bCs/>
+          <w:sz w:val="26"/>
+          <w:szCs w:val="26"/>
+          <w:highlight w:val="red"/>
+        </w:rPr>
+        <w:t>06/02/2020 - 02/05/2020</w:t>
+      </w:r>
+    </w:p>
+    <w:p>
+      <w:pPr>
+        <w:pStyle w:val="ListParagraph"/>
+        <w:ind w:left="408"/>
+        <w:jc w:val="both"/>
+        <w:rPr>
+          <w:bCs/>
+          <w:sz w:val="26"/>
+          <w:szCs w:val="26"/>
+        </w:rPr>
+      </w:pPr>
+      <w:r>
+        <w:rPr>
+          <w:bCs/>
+          <w:sz w:val="26"/>
+          <w:szCs w:val="26"/>
+        </w:rPr>
+        <w:t>Thời gian làm việc từ thứ 2 đến thứ</w:t>
+      </w:r>
+      <w:r>
+        <w:rPr>
+          <w:bCs/>
+          <w:sz w:val="26"/>
+          <w:szCs w:val="26"/>
+        </w:rPr>
+        <w:t xml:space="preserve"> 6. Ngoài giờ hành chính hoặc vào những ngày không có mặt tại văn phòng thì vẫn làm online bằng Skypes</w:t>
+      </w:r>
+      <w:r>
+        <w:rPr>
+          <w:bCs/>
+          <w:sz w:val="26"/>
+          <w:szCs w:val="26"/>
+        </w:rPr>
+        <w:t>.</w:t>
+      </w:r>
+    </w:p>
+    <w:p>
+      <w:pPr>
+        <w:pStyle w:val="ListParagraph"/>
+        <w:ind w:left="408"/>
+        <w:jc w:val="both"/>
+        <w:rPr>
+          <w:bCs/>
+          <w:sz w:val="26"/>
+          <w:szCs w:val="26"/>
+        </w:rPr>
+      </w:pPr>
+      <w:r>
+        <w:rPr>
+          <w:bCs/>
+          <w:sz w:val="26"/>
+          <w:szCs w:val="26"/>
+        </w:rPr>
+        <w:t xml:space="preserve">Hình thức làm việc chủ yếu của nhóm e tại đơn vị là hoàng thành những task mà bên đơn vị thực tập giao. </w:t>
+      </w:r>
+    </w:p>
+    <w:p>
+      <w:pPr>
+        <w:pStyle w:val="ListParagraph"/>
+        <w:ind w:left="408"/>
+        <w:jc w:val="both"/>
+        <w:rPr>
+          <w:bCs/>
+          <w:sz w:val="26"/>
+          <w:szCs w:val="26"/>
+        </w:rPr>
+      </w:pPr>
+      <w:r>
+        <w:rPr>
+          <w:bCs/>
+          <w:sz w:val="26"/>
+          <w:szCs w:val="26"/>
+        </w:rPr>
+        <w:t>Và được tham gia vào dự án thực tế với vai trò là thực tập sinh học hỏi kinh nghiệm.</w:t>
+      </w:r>
+    </w:p>
+    <w:p>
+      <w:pPr>
+        <w:pStyle w:val="ListParagraph"/>
+        <w:ind w:left="408"/>
+        <w:jc w:val="both"/>
+        <w:rPr>
+          <w:sz w:val="26"/>
+          <w:szCs w:val="26"/>
+        </w:rPr>
+      </w:pPr>
+      <w:r>
+        <w:rPr>
+          <w:sz w:val="26"/>
+          <w:szCs w:val="26"/>
+          <w:highlight w:val="red"/>
+        </w:rPr>
+        <w:t>Tiến độ thực hiện công việc:</w:t>
+      </w:r>
+    </w:p>
+    <w:tbl>
+      <w:tblPr>
+        <w:tblStyle w:val="TableGrid"/>
+        <w:tblW w:w="0" w:type="auto"/>
+        <w:tblLook w:val="04A0" w:firstRow="1" w:lastRow="0" w:firstColumn="1" w:lastColumn="0" w:noHBand="0" w:noVBand="1"/>
+      </w:tblPr>
+      <w:tblGrid>
+        <w:gridCol w:w="2329"/>
+        <w:gridCol w:w="6089"/>
+      </w:tblGrid>
+      <w:tr>
+        <w:tc>
+          <w:tcPr>
+            <w:tcW w:w="2329" w:type="dxa"/>
+          </w:tcPr>
+          <w:p>
+            <w:pPr>
+              <w:rPr>
+                <w:sz w:val="26"/>
+              </w:rPr>
+            </w:pPr>
+            <w:r>
+              <w:rPr>
+                <w:sz w:val="26"/>
+              </w:rPr>
+              <w:t>Thời gian thực tập</w:t>
+            </w:r>
+          </w:p>
+        </w:tc>
+        <w:tc>
+          <w:tcPr>
+            <w:tcW w:w="6089" w:type="dxa"/>
+          </w:tcPr>
+          <w:p>
+            <w:pPr>
+              <w:rPr>
+                <w:sz w:val="26"/>
+              </w:rPr>
+            </w:pPr>
+            <w:r>
+              <w:rPr>
+                <w:sz w:val="26"/>
+              </w:rPr>
+              <w:t>Nội dung thực tập</w:t>
+            </w:r>
+          </w:p>
+        </w:tc>
+      </w:tr>
+      <w:tr>
+        <w:tc>
+          <w:tcPr>
+            <w:tcW w:w="2329" w:type="dxa"/>
+          </w:tcPr>
+          <w:p>
+            <w:pPr>
+              <w:rPr>
+                <w:sz w:val="26"/>
+              </w:rPr>
+            </w:pPr>
+            <w:r>
+              <w:rPr>
+                <w:sz w:val="26"/>
+              </w:rPr>
+              <w:t>06/02/2020 10/02/2020</w:t>
+            </w:r>
+          </w:p>
+        </w:tc>
+        <w:tc>
+          <w:tcPr>
+            <w:tcW w:w="6089" w:type="dxa"/>
+          </w:tcPr>
+          <w:p>
+            <w:pPr>
+              <w:rPr>
+                <w:sz w:val="26"/>
+              </w:rPr>
+            </w:pPr>
+          </w:p>
+        </w:tc>
+      </w:tr>
+      <w:tr>
+        <w:tc>
+          <w:tcPr>
+            <w:tcW w:w="2329" w:type="dxa"/>
+          </w:tcPr>
+          <w:p>
+            <w:pPr>
+              <w:rPr>
+                <w:sz w:val="26"/>
+              </w:rPr>
+            </w:pPr>
+            <w:r>
+              <w:rPr>
+                <w:sz w:val="26"/>
+              </w:rPr>
+              <w:t>11/02/2020</w:t>
+            </w:r>
+          </w:p>
+          <w:p>
+            <w:pPr>
+              <w:rPr>
+                <w:sz w:val="26"/>
+              </w:rPr>
+            </w:pPr>
+            <w:r>
+              <w:rPr>
+                <w:sz w:val="26"/>
+              </w:rPr>
+              <w:t>18/02/2020</w:t>
+            </w:r>
+          </w:p>
+        </w:tc>
+        <w:tc>
+          <w:tcPr>
+            <w:tcW w:w="6089" w:type="dxa"/>
+          </w:tcPr>
+          <w:p>
+            <w:pPr>
+              <w:rPr>
+                <w:sz w:val="26"/>
+              </w:rPr>
+            </w:pPr>
+          </w:p>
+        </w:tc>
+      </w:tr>
+      <w:tr>
+        <w:tc>
+          <w:tcPr>
+            <w:tcW w:w="2329" w:type="dxa"/>
+          </w:tcPr>
+          <w:p>
+            <w:pPr>
+              <w:rPr>
+                <w:sz w:val="26"/>
+              </w:rPr>
+            </w:pPr>
+            <w:r>
+              <w:rPr>
+                <w:sz w:val="26"/>
+              </w:rPr>
+              <w:t>19/02/2020</w:t>
+            </w:r>
+          </w:p>
+          <w:p>
+            <w:pPr>
+              <w:rPr>
+                <w:sz w:val="26"/>
+              </w:rPr>
+            </w:pPr>
+            <w:r>
+              <w:rPr>
+                <w:sz w:val="26"/>
+              </w:rPr>
+              <w:t>26/02/2020</w:t>
+            </w:r>
+          </w:p>
+        </w:tc>
+        <w:tc>
+          <w:tcPr>
+            <w:tcW w:w="6089" w:type="dxa"/>
+          </w:tcPr>
+          <w:p>
+            <w:pPr>
+              <w:rPr>
+                <w:sz w:val="26"/>
+              </w:rPr>
+            </w:pPr>
+          </w:p>
+        </w:tc>
+      </w:tr>
+      <w:tr>
+        <w:tc>
+          <w:tcPr>
+            <w:tcW w:w="2329" w:type="dxa"/>
+          </w:tcPr>
+          <w:p>
+            <w:pPr>
+              <w:rPr>
+                <w:sz w:val="26"/>
+              </w:rPr>
+            </w:pPr>
+            <w:r>
+              <w:rPr>
+                <w:sz w:val="26"/>
+              </w:rPr>
+              <w:t>27/02/2020</w:t>
+            </w:r>
+          </w:p>
+          <w:p>
+            <w:pPr>
+              <w:rPr>
+                <w:sz w:val="26"/>
+              </w:rPr>
+            </w:pPr>
+            <w:r>
+              <w:rPr>
+                <w:sz w:val="26"/>
+              </w:rPr>
+              <w:t>02/03/2020</w:t>
+            </w:r>
+          </w:p>
+        </w:tc>
+        <w:tc>
+          <w:tcPr>
+            <w:tcW w:w="6089" w:type="dxa"/>
+          </w:tcPr>
+          <w:p>
+            <w:pPr>
+              <w:rPr>
+                <w:sz w:val="26"/>
+              </w:rPr>
+            </w:pPr>
+          </w:p>
+        </w:tc>
+      </w:tr>
+      <w:tr>
+        <w:tc>
+          <w:tcPr>
+            <w:tcW w:w="2329" w:type="dxa"/>
+          </w:tcPr>
+          <w:p>
+            <w:pPr>
+              <w:rPr>
+                <w:sz w:val="26"/>
+              </w:rPr>
+            </w:pPr>
+            <w:r>
+              <w:rPr>
+                <w:sz w:val="26"/>
+              </w:rPr>
+              <w:t>03/03/2020</w:t>
+            </w:r>
+          </w:p>
+          <w:p>
+            <w:pPr>
+              <w:rPr>
+                <w:sz w:val="26"/>
+              </w:rPr>
+            </w:pPr>
+            <w:r>
+              <w:rPr>
+                <w:sz w:val="26"/>
+              </w:rPr>
+              <w:t>15/03/2020</w:t>
+            </w:r>
+          </w:p>
+        </w:tc>
+        <w:tc>
+          <w:tcPr>
+            <w:tcW w:w="6089" w:type="dxa"/>
+          </w:tcPr>
+          <w:p>
+            <w:pPr>
+              <w:rPr>
+                <w:sz w:val="26"/>
+              </w:rPr>
+            </w:pPr>
+          </w:p>
+        </w:tc>
+      </w:tr>
+      <w:tr>
+        <w:tc>
+          <w:tcPr>
+            <w:tcW w:w="2329" w:type="dxa"/>
+          </w:tcPr>
+          <w:p>
+            <w:pPr>
+              <w:rPr>
+                <w:sz w:val="26"/>
+              </w:rPr>
+            </w:pPr>
+            <w:r>
+              <w:rPr>
+                <w:sz w:val="26"/>
+              </w:rPr>
+              <w:t>16/03/2020</w:t>
+            </w:r>
+          </w:p>
+          <w:p>
+            <w:pPr>
+              <w:rPr>
+                <w:sz w:val="26"/>
+              </w:rPr>
+            </w:pPr>
+            <w:r>
+              <w:rPr>
+                <w:sz w:val="26"/>
+              </w:rPr>
+              <w:t>02/05/2020</w:t>
+            </w:r>
+          </w:p>
+        </w:tc>
+        <w:tc>
+          <w:tcPr>
+            <w:tcW w:w="6089" w:type="dxa"/>
+          </w:tcPr>
+          <w:p>
+            <w:pPr>
+              <w:rPr>
+                <w:sz w:val="26"/>
+              </w:rPr>
+            </w:pPr>
+          </w:p>
+        </w:tc>
+      </w:tr>
+    </w:tbl>
+    <w:p>
+      <w:pPr>
+        <w:widowControl w:val="0"/>
+        <w:spacing w:line="360" w:lineRule="auto"/>
+        <w:outlineLvl w:val="1"/>
+        <w:rPr>
+          <w:rFonts w:ascii="Times New Roman" w:hAnsi="Times New Roman" w:cs="Times New Roman"/>
+          <w:b/>
+          <w:bCs/>
+          <w:sz w:val="26"/>
+          <w:szCs w:val="26"/>
+        </w:rPr>
+      </w:pPr>
     </w:p>
     <w:p>
       <w:pPr>
@@ -164,7 +726,7 @@
         <w:widowControl w:val="0"/>
         <w:numPr>
           <w:ilvl w:val="1"/>
-          <w:numId w:val="6"/>
+          <w:numId w:val="10"/>
         </w:numPr>
         <w:spacing w:line="360" w:lineRule="auto"/>
         <w:outlineLvl w:val="1"/>
@@ -187,6 +749,20 @@
           <w:sz w:val="26"/>
           <w:szCs w:val="26"/>
         </w:rPr>
+        <w:lastRenderedPageBreak/>
+        <w:t xml:space="preserve"> </w:t>
+      </w:r>
+      <w:bookmarkStart w:id="4" w:name="_GoBack"/>
+      <w:bookmarkEnd w:id="4"/>
+      <w:r>
+        <w:rPr>
+          <w:rFonts w:ascii="Times New Roman" w:hAnsi="Times New Roman" w:cs="Times New Roman"/>
+          <w:b/>
+          <w:bCs/>
+          <w:color w:val="000000"/>
+          <w:sz w:val="26"/>
+          <w:szCs w:val="26"/>
+        </w:rPr>
         <w:t>Quá trình thực hiện công việc</w:t>
       </w:r>
       <w:bookmarkEnd w:id="3"/>
@@ -208,7 +784,7 @@
         <w:widowControl w:val="0"/>
         <w:numPr>
           <w:ilvl w:val="2"/>
-          <w:numId w:val="6"/>
+          <w:numId w:val="10"/>
         </w:numPr>
         <w:spacing w:line="360" w:lineRule="auto"/>
         <w:outlineLvl w:val="1"/>
@@ -483,7 +1059,6 @@
           <w:sz w:val="26"/>
           <w:szCs w:val="26"/>
         </w:rPr>
-        <w:lastRenderedPageBreak/>
         <w:tab/>
         <w:t>Ngoài ra, có một cách hiểu khác về Git đơn giản hơn đó là nó sẽ giúp bạn lưu lại các phiên bản của những lần thay đổi vào mã nguồn và có thể dễ dàng khôi phục lại dễ dàng mà không cần copy lại mã nguồn rồi cất vào đâu đó. Và một người khác có thể xem các thay đổi của bạn ở từng phiên bản,  họ cũng có thể đối chiếu các thay đổi của bạn rồi gộp phiên bản của bạn vào phiên bản của họ. Cuối cùng là tất cả có thể đưa các thay đổi vào mã nguồn của mình lên một kho chứa mã nguồn.</w:t>
       </w:r>
@@ -545,6 +1120,7 @@
           <w:sz w:val="26"/>
           <w:szCs w:val="26"/>
         </w:rPr>
+        <w:lastRenderedPageBreak/>
         <w:t>Cài đặt và sử dụng git</w:t>
       </w:r>
     </w:p>
@@ -847,7 +1423,6 @@
           <w:sz w:val="26"/>
           <w:szCs w:val="26"/>
         </w:rPr>
-        <w:lastRenderedPageBreak/>
         <w:t>$ git config --global user.name "Tên hiện thị của bạn"</w:t>
       </w:r>
     </w:p>
@@ -892,6 +1467,7 @@
         <w:rPr>
           <w:noProof/>
         </w:rPr>
+        <w:lastRenderedPageBreak/>
         <w:drawing>
           <wp:inline distT="0" distB="0" distL="0" distR="0">
             <wp:extent cx="5795625" cy="3502168"/>
@@ -946,7 +1522,7 @@
           <w:szCs w:val="26"/>
         </w:rPr>
       </w:pPr>
-      <w:bookmarkStart w:id="4" w:name="_Toc529976839"/>
+      <w:bookmarkStart w:id="5" w:name="_Toc529976839"/>
       <w:r>
         <w:rPr>
           <w:rFonts w:ascii="Times New Roman" w:hAnsi="Times New Roman" w:cs="Times New Roman"/>
@@ -1011,7 +1587,7 @@
         </w:rPr>
         <w:t>: Thiết lập chứng thực cá nhân.</w:t>
       </w:r>
-      <w:bookmarkEnd w:id="4"/>
+      <w:bookmarkEnd w:id="5"/>
       <w:r>
         <w:rPr>
           <w:rFonts w:ascii="Times New Roman" w:hAnsi="Times New Roman" w:cs="Times New Roman"/>
@@ -1286,23 +1862,7 @@
           <w:szCs w:val="26"/>
         </w:rPr>
         <w:tab/>
-        <w:t xml:space="preserve">Tạo </w:t>
-      </w:r>
-      <w:r>
-        <w:rPr>
-          <w:rFonts w:ascii="Times New Roman" w:hAnsi="Times New Roman" w:cs="Times New Roman"/>
-          <w:sz w:val="26"/>
-          <w:szCs w:val="26"/>
-        </w:rPr>
-        <w:t>repostory</w:t>
-      </w:r>
-      <w:r>
-        <w:rPr>
-          <w:rFonts w:ascii="Times New Roman" w:hAnsi="Times New Roman" w:cs="Times New Roman"/>
-          <w:sz w:val="26"/>
-          <w:szCs w:val="26"/>
-        </w:rPr>
-        <w:t xml:space="preserve"> trên GitHub</w:t>
+        <w:t>Tạo repostory trên GitHub</w:t>
       </w:r>
     </w:p>
     <w:p>
@@ -1455,15 +2015,7 @@
           <w:sz w:val="26"/>
           <w:szCs w:val="26"/>
         </w:rPr>
-        <w:t xml:space="preserve">Hình </w:t>
-      </w:r>
-      <w:r>
-        <w:rPr>
-          <w:rFonts w:ascii="Times New Roman" w:hAnsi="Times New Roman" w:cs="Times New Roman"/>
-          <w:sz w:val="26"/>
-          <w:szCs w:val="26"/>
-        </w:rPr>
-        <w:t>2.2.1.3</w:t>
+        <w:t>Hình 2.2.1.3</w:t>
       </w:r>
       <w:r>
         <w:rPr>
@@ -1482,13 +2034,202 @@
         <w:ind w:left="810"/>
         <w:rPr>
           <w:rFonts w:ascii="Times New Roman" w:hAnsi="Times New Roman" w:cs="Times New Roman"/>
-          <w:bCs/>
-          <w:sz w:val="26"/>
-          <w:szCs w:val="26"/>
-        </w:rPr>
-      </w:pPr>
-      <w:bookmarkStart w:id="5" w:name="_GoBack"/>
-      <w:bookmarkEnd w:id="5"/>
+          <w:sz w:val="26"/>
+          <w:szCs w:val="26"/>
+        </w:rPr>
+      </w:pPr>
+      <w:r>
+        <w:rPr>
+          <w:noProof/>
+        </w:rPr>
+        <w:lastRenderedPageBreak/>
+        <w:drawing>
+          <wp:inline distT="0" distB="0" distL="0" distR="0" wp14:anchorId="62281510" wp14:editId="65C7F5A9">
+            <wp:extent cx="5943600" cy="3249295"/>
+            <wp:effectExtent l="0" t="0" r="0" b="8255"/>
+            <wp:docPr id="6" name="Picture 6"/>
+            <wp:cNvGraphicFramePr>
+              <a:graphicFrameLocks xmlns:a="http://schemas.openxmlformats.org/drawingml/2006/main" noChangeAspect="1"/>
+            </wp:cNvGraphicFramePr>
+            <a:graphic xmlns:a="http://schemas.openxmlformats.org/drawingml/2006/main">
+              <a:graphicData uri="http://schemas.openxmlformats.org/drawingml/2006/picture">
+                <pic:pic xmlns:pic="http://schemas.openxmlformats.org/drawingml/2006/picture">
+                  <pic:nvPicPr>
+                    <pic:cNvPr id="1" name=""/>
+                    <pic:cNvPicPr/>
+                  </pic:nvPicPr>
+                  <pic:blipFill>
+                    <a:blip r:embed="rId10"/>
+                    <a:stretch>
+                      <a:fillRect/>
+                    </a:stretch>
+                  </pic:blipFill>
+                  <pic:spPr>
+                    <a:xfrm>
+                      <a:off x="0" y="0"/>
+                      <a:ext cx="5943600" cy="3249295"/>
+                    </a:xfrm>
+                    <a:prstGeom prst="rect">
+                      <a:avLst/>
+                    </a:prstGeom>
+                  </pic:spPr>
+                </pic:pic>
+              </a:graphicData>
+            </a:graphic>
+          </wp:inline>
+        </w:drawing>
+      </w:r>
+    </w:p>
+    <w:p>
+      <w:pPr>
+        <w:widowControl w:val="0"/>
+        <w:spacing w:after="40" w:line="360" w:lineRule="auto"/>
+        <w:ind w:left="2880" w:firstLine="720"/>
+        <w:rPr>
+          <w:noProof/>
+        </w:rPr>
+      </w:pPr>
+      <w:r>
+        <w:rPr>
+          <w:rFonts w:ascii="Times New Roman" w:hAnsi="Times New Roman" w:cs="Times New Roman"/>
+          <w:sz w:val="26"/>
+          <w:szCs w:val="26"/>
+        </w:rPr>
+        <w:t>Hình 2.2.1.4</w:t>
+      </w:r>
+      <w:r>
+        <w:rPr>
+          <w:rFonts w:ascii="Times New Roman" w:hAnsi="Times New Roman" w:cs="Times New Roman"/>
+          <w:sz w:val="26"/>
+          <w:szCs w:val="26"/>
+        </w:rPr>
+        <w:tab/>
+        <w:t>Tạo repostory trên GitHub</w:t>
+      </w:r>
+      <w:r>
+        <w:rPr>
+          <w:noProof/>
+        </w:rPr>
+        <w:t xml:space="preserve"> </w:t>
+      </w:r>
+    </w:p>
+    <w:p>
+      <w:pPr>
+        <w:widowControl w:val="0"/>
+        <w:spacing w:after="40" w:line="360" w:lineRule="auto"/>
+        <w:ind w:left="810" w:firstLine="720"/>
+        <w:rPr>
+          <w:noProof/>
+        </w:rPr>
+      </w:pPr>
+    </w:p>
+    <w:p>
+      <w:pPr>
+        <w:widowControl w:val="0"/>
+        <w:spacing w:after="40" w:line="360" w:lineRule="auto"/>
+        <w:ind w:left="810"/>
+        <w:rPr>
+          <w:rFonts w:ascii="Times New Roman" w:hAnsi="Times New Roman" w:cs="Times New Roman"/>
+          <w:bCs/>
+          <w:sz w:val="26"/>
+          <w:szCs w:val="26"/>
+        </w:rPr>
+      </w:pPr>
+      <w:r>
+        <w:rPr>
+          <w:noProof/>
+        </w:rPr>
+        <w:drawing>
+          <wp:inline distT="0" distB="0" distL="0" distR="0" wp14:anchorId="460C82C9" wp14:editId="2E18B214">
+            <wp:extent cx="5943600" cy="2676832"/>
+            <wp:effectExtent l="0" t="0" r="0" b="9525"/>
+            <wp:docPr id="7" name="Picture 7"/>
+            <wp:cNvGraphicFramePr>
+              <a:graphicFrameLocks xmlns:a="http://schemas.openxmlformats.org/drawingml/2006/main" noChangeAspect="1"/>
+            </wp:cNvGraphicFramePr>
+            <a:graphic xmlns:a="http://schemas.openxmlformats.org/drawingml/2006/main">
+              <a:graphicData uri="http://schemas.openxmlformats.org/drawingml/2006/picture">
+                <pic:pic xmlns:pic="http://schemas.openxmlformats.org/drawingml/2006/picture">
+                  <pic:nvPicPr>
+                    <pic:cNvPr id="1" name=""/>
+                    <pic:cNvPicPr/>
+                  </pic:nvPicPr>
+                  <pic:blipFill>
+                    <a:blip r:embed="rId11"/>
+                    <a:stretch>
+                      <a:fillRect/>
+                    </a:stretch>
+                  </pic:blipFill>
+                  <pic:spPr>
+                    <a:xfrm>
+                      <a:off x="0" y="0"/>
+                      <a:ext cx="5983401" cy="2694757"/>
+                    </a:xfrm>
+                    <a:prstGeom prst="rect">
+                      <a:avLst/>
+                    </a:prstGeom>
+                  </pic:spPr>
+                </pic:pic>
+              </a:graphicData>
+            </a:graphic>
+          </wp:inline>
+        </w:drawing>
+      </w:r>
+      <w:r>
+        <w:rPr>
+          <w:noProof/>
+        </w:rPr>
+        <w:t xml:space="preserve"> </w:t>
+      </w:r>
+    </w:p>
+    <w:p>
+      <w:pPr>
+        <w:widowControl w:val="0"/>
+        <w:spacing w:after="40" w:line="360" w:lineRule="auto"/>
+        <w:ind w:left="2970" w:firstLine="630"/>
+        <w:rPr>
+          <w:rFonts w:ascii="Times New Roman" w:hAnsi="Times New Roman" w:cs="Times New Roman"/>
+          <w:sz w:val="26"/>
+          <w:szCs w:val="26"/>
+        </w:rPr>
+      </w:pPr>
+      <w:r>
+        <w:rPr>
+          <w:rFonts w:ascii="Times New Roman" w:hAnsi="Times New Roman" w:cs="Times New Roman"/>
+          <w:sz w:val="26"/>
+          <w:szCs w:val="26"/>
+        </w:rPr>
+        <w:t>Hình 2.2.1.5</w:t>
+      </w:r>
+      <w:r>
+        <w:rPr>
+          <w:rFonts w:ascii="Times New Roman" w:hAnsi="Times New Roman" w:cs="Times New Roman"/>
+          <w:sz w:val="26"/>
+          <w:szCs w:val="26"/>
+        </w:rPr>
+        <w:tab/>
+        <w:t>Tạo repostory trên GitHub</w:t>
+      </w:r>
+    </w:p>
+    <w:p>
+      <w:pPr>
+        <w:widowControl w:val="0"/>
+        <w:spacing w:after="40" w:line="360" w:lineRule="auto"/>
+        <w:ind w:firstLine="450"/>
+        <w:rPr>
+          <w:rFonts w:ascii="Times New Roman" w:hAnsi="Times New Roman" w:cs="Times New Roman"/>
+          <w:sz w:val="26"/>
+          <w:szCs w:val="26"/>
+        </w:rPr>
+      </w:pPr>
+      <w:r>
+        <w:rPr>
+          <w:rFonts w:ascii="Times New Roman" w:hAnsi="Times New Roman" w:cs="Times New Roman"/>
+          <w:sz w:val="26"/>
+          <w:szCs w:val="26"/>
+        </w:rPr>
+        <w:t>Giờ thì bạn có thể clone kho dữ liệu về máy từ đường dẫn  bằng lệnh “ git clone + đường dẫn  ”</w:t>
+      </w:r>
     </w:p>
     <w:p>
       <w:pPr>
@@ -1509,36 +2250,613 @@
           <w:lang w:val="vi-VN"/>
         </w:rPr>
       </w:pPr>
+      <w:r>
+        <w:rPr>
+          <w:rFonts w:ascii="Times New Roman" w:hAnsi="Times New Roman" w:cs="Times New Roman"/>
+          <w:b/>
+          <w:bCs/>
+          <w:sz w:val="26"/>
+          <w:szCs w:val="26"/>
+        </w:rPr>
+        <w:t>Những lệnh git cơ bản thường dùng.</w:t>
+      </w:r>
+    </w:p>
+    <w:p>
+      <w:pPr>
+        <w:widowControl w:val="0"/>
+        <w:spacing w:line="360" w:lineRule="auto"/>
+        <w:outlineLvl w:val="1"/>
+        <w:rPr>
+          <w:rFonts w:ascii="Times New Roman" w:hAnsi="Times New Roman" w:cs="Times New Roman"/>
+          <w:bCs/>
+          <w:sz w:val="26"/>
+          <w:szCs w:val="26"/>
+        </w:rPr>
+      </w:pPr>
+      <w:r>
+        <w:rPr>
+          <w:rFonts w:ascii="Times New Roman" w:hAnsi="Times New Roman" w:cs="Times New Roman"/>
+          <w:bCs/>
+          <w:sz w:val="26"/>
+          <w:szCs w:val="26"/>
+        </w:rPr>
+        <w:t>Nói đến những lệnh git thì mình nghĩ ngay đến git thầ</w:t>
+      </w:r>
+      <w:r>
+        <w:rPr>
+          <w:rFonts w:ascii="Times New Roman" w:hAnsi="Times New Roman" w:cs="Times New Roman"/>
+          <w:bCs/>
+          <w:sz w:val="26"/>
+          <w:szCs w:val="26"/>
+        </w:rPr>
+        <w:t>n chú và git 6</w:t>
+      </w:r>
+      <w:r>
+        <w:rPr>
+          <w:rFonts w:ascii="Times New Roman" w:hAnsi="Times New Roman" w:cs="Times New Roman"/>
+          <w:bCs/>
+          <w:sz w:val="26"/>
+          <w:szCs w:val="26"/>
+        </w:rPr>
+        <w:t xml:space="preserve"> bước mà mình được học từ </w:t>
+      </w:r>
+      <w:r>
+        <w:rPr>
+          <w:rFonts w:ascii="Times New Roman" w:hAnsi="Times New Roman" w:cs="Times New Roman"/>
+          <w:bCs/>
+          <w:sz w:val="26"/>
+          <w:szCs w:val="26"/>
+        </w:rPr>
+        <w:t xml:space="preserve">tiền bối </w:t>
+      </w:r>
+      <w:r>
+        <w:rPr>
+          <w:rFonts w:ascii="Times New Roman" w:hAnsi="Times New Roman" w:cs="Times New Roman"/>
+          <w:bCs/>
+          <w:sz w:val="26"/>
+          <w:szCs w:val="26"/>
+        </w:rPr>
+        <w:t>trong team.</w:t>
+      </w:r>
+    </w:p>
+    <w:p>
+      <w:pPr>
+        <w:widowControl w:val="0"/>
+        <w:spacing w:line="360" w:lineRule="auto"/>
+        <w:outlineLvl w:val="1"/>
+        <w:rPr>
+          <w:rFonts w:ascii="Times New Roman" w:hAnsi="Times New Roman" w:cs="Times New Roman"/>
+          <w:bCs/>
+          <w:sz w:val="26"/>
+          <w:szCs w:val="26"/>
+        </w:rPr>
+      </w:pPr>
+      <w:r>
+        <w:rPr>
+          <w:rFonts w:ascii="Times New Roman" w:hAnsi="Times New Roman" w:cs="Times New Roman"/>
+          <w:bCs/>
+          <w:sz w:val="26"/>
+          <w:szCs w:val="26"/>
+        </w:rPr>
+        <w:lastRenderedPageBreak/>
+        <w:t>Git thần chú sẽ là</w:t>
+      </w:r>
+      <w:r>
+        <w:rPr>
+          <w:rFonts w:ascii="Times New Roman" w:hAnsi="Times New Roman" w:cs="Times New Roman"/>
+          <w:bCs/>
+          <w:sz w:val="26"/>
+          <w:szCs w:val="26"/>
+        </w:rPr>
+        <w:tab/>
+        <w:t xml:space="preserve"> “ git pull origin develop ”</w:t>
+      </w:r>
+    </w:p>
+    <w:p>
+      <w:pPr>
+        <w:widowControl w:val="0"/>
+        <w:spacing w:line="360" w:lineRule="auto"/>
+        <w:outlineLvl w:val="1"/>
+        <w:rPr>
+          <w:rFonts w:ascii="Times New Roman" w:hAnsi="Times New Roman" w:cs="Times New Roman"/>
+          <w:bCs/>
+          <w:sz w:val="26"/>
+          <w:szCs w:val="26"/>
+        </w:rPr>
+      </w:pPr>
+      <w:r>
+        <w:rPr>
+          <w:rFonts w:ascii="Times New Roman" w:hAnsi="Times New Roman" w:cs="Times New Roman"/>
+          <w:bCs/>
+          <w:sz w:val="26"/>
+          <w:szCs w:val="26"/>
+        </w:rPr>
+        <w:t xml:space="preserve">Git </w:t>
+      </w:r>
+      <w:r>
+        <w:rPr>
+          <w:rFonts w:ascii="Times New Roman" w:hAnsi="Times New Roman" w:cs="Times New Roman"/>
+          <w:bCs/>
+          <w:sz w:val="26"/>
+          <w:szCs w:val="26"/>
+        </w:rPr>
+        <w:t>6</w:t>
+      </w:r>
+      <w:r>
+        <w:rPr>
+          <w:rFonts w:ascii="Times New Roman" w:hAnsi="Times New Roman" w:cs="Times New Roman"/>
+          <w:bCs/>
+          <w:sz w:val="26"/>
+          <w:szCs w:val="26"/>
+        </w:rPr>
+        <w:t xml:space="preserve"> bướ</w:t>
+      </w:r>
+      <w:r>
+        <w:rPr>
+          <w:rFonts w:ascii="Times New Roman" w:hAnsi="Times New Roman" w:cs="Times New Roman"/>
+          <w:bCs/>
+          <w:sz w:val="26"/>
+          <w:szCs w:val="26"/>
+        </w:rPr>
+        <w:t xml:space="preserve">c </w:t>
+      </w:r>
+      <w:r>
+        <w:rPr>
+          <w:rFonts w:ascii="Times New Roman" w:hAnsi="Times New Roman" w:cs="Times New Roman"/>
+          <w:bCs/>
+          <w:sz w:val="26"/>
+          <w:szCs w:val="26"/>
+        </w:rPr>
+        <w:t>lần lượt là</w:t>
+      </w:r>
+      <w:r>
+        <w:rPr>
+          <w:rFonts w:ascii="Times New Roman" w:hAnsi="Times New Roman" w:cs="Times New Roman"/>
+          <w:bCs/>
+          <w:sz w:val="26"/>
+          <w:szCs w:val="26"/>
+        </w:rPr>
+        <w:t xml:space="preserve"> :</w:t>
+      </w:r>
     </w:p>
     <w:p>
       <w:pPr>
         <w:pStyle w:val="ListParagraph"/>
         <w:widowControl w:val="0"/>
         <w:numPr>
-          <w:ilvl w:val="2"/>
-          <w:numId w:val="6"/>
+          <w:ilvl w:val="0"/>
+          <w:numId w:val="8"/>
+        </w:numPr>
+        <w:spacing w:line="360" w:lineRule="auto"/>
+        <w:ind w:left="1350"/>
+        <w:outlineLvl w:val="1"/>
+        <w:rPr>
+          <w:rFonts w:ascii="Times New Roman" w:hAnsi="Times New Roman" w:cs="Times New Roman"/>
+          <w:bCs/>
+          <w:sz w:val="26"/>
+          <w:szCs w:val="26"/>
+        </w:rPr>
+      </w:pPr>
+      <w:r>
+        <w:rPr>
+          <w:rFonts w:ascii="Times New Roman" w:hAnsi="Times New Roman" w:cs="Times New Roman"/>
+          <w:bCs/>
+          <w:sz w:val="26"/>
+          <w:szCs w:val="26"/>
+        </w:rPr>
+        <w:t>“ thần chú ”</w:t>
+      </w:r>
+      <w:r>
+        <w:rPr>
+          <w:rFonts w:ascii="Times New Roman" w:hAnsi="Times New Roman" w:cs="Times New Roman"/>
+          <w:bCs/>
+          <w:sz w:val="26"/>
+          <w:szCs w:val="26"/>
+        </w:rPr>
+        <w:t>.</w:t>
+      </w:r>
+    </w:p>
+    <w:p>
+      <w:pPr>
+        <w:pStyle w:val="ListParagraph"/>
+        <w:widowControl w:val="0"/>
+        <w:numPr>
+          <w:ilvl w:val="0"/>
+          <w:numId w:val="8"/>
+        </w:numPr>
+        <w:spacing w:line="360" w:lineRule="auto"/>
+        <w:ind w:left="1350"/>
+        <w:outlineLvl w:val="1"/>
+        <w:rPr>
+          <w:rFonts w:ascii="Times New Roman" w:hAnsi="Times New Roman" w:cs="Times New Roman"/>
+          <w:bCs/>
+          <w:sz w:val="26"/>
+          <w:szCs w:val="26"/>
+        </w:rPr>
+      </w:pPr>
+      <w:r>
+        <w:rPr>
+          <w:rFonts w:ascii="Times New Roman" w:hAnsi="Times New Roman" w:cs="Times New Roman"/>
+          <w:bCs/>
+          <w:sz w:val="26"/>
+          <w:szCs w:val="26"/>
+        </w:rPr>
+        <w:t>Code task được giao sau khi hoàn thành thì tiếp bước 3.</w:t>
+      </w:r>
+    </w:p>
+    <w:p>
+      <w:pPr>
+        <w:pStyle w:val="ListParagraph"/>
+        <w:widowControl w:val="0"/>
+        <w:numPr>
+          <w:ilvl w:val="0"/>
+          <w:numId w:val="8"/>
+        </w:numPr>
+        <w:spacing w:line="360" w:lineRule="auto"/>
+        <w:ind w:left="1350"/>
+        <w:outlineLvl w:val="1"/>
+        <w:rPr>
+          <w:rFonts w:ascii="Times New Roman" w:hAnsi="Times New Roman" w:cs="Times New Roman"/>
+          <w:bCs/>
+          <w:sz w:val="26"/>
+          <w:szCs w:val="26"/>
+        </w:rPr>
+      </w:pPr>
+      <w:r>
+        <w:rPr>
+          <w:rFonts w:ascii="Times New Roman" w:hAnsi="Times New Roman" w:cs="Times New Roman"/>
+          <w:bCs/>
+          <w:sz w:val="26"/>
+          <w:szCs w:val="26"/>
+        </w:rPr>
+        <w:t>Lại 1 lần nữa dùng “ thần chú ”.</w:t>
+      </w:r>
+    </w:p>
+    <w:p>
+      <w:pPr>
+        <w:pStyle w:val="ListParagraph"/>
+        <w:widowControl w:val="0"/>
+        <w:numPr>
+          <w:ilvl w:val="0"/>
+          <w:numId w:val="8"/>
+        </w:numPr>
+        <w:spacing w:line="360" w:lineRule="auto"/>
+        <w:ind w:left="1350"/>
+        <w:outlineLvl w:val="1"/>
+        <w:rPr>
+          <w:rFonts w:ascii="Times New Roman" w:hAnsi="Times New Roman" w:cs="Times New Roman"/>
+          <w:bCs/>
+          <w:sz w:val="26"/>
+          <w:szCs w:val="26"/>
+        </w:rPr>
+      </w:pPr>
+      <w:r>
+        <w:rPr>
+          <w:rFonts w:ascii="Times New Roman" w:hAnsi="Times New Roman" w:cs="Times New Roman"/>
+          <w:bCs/>
+          <w:sz w:val="26"/>
+          <w:szCs w:val="26"/>
+        </w:rPr>
+        <w:t xml:space="preserve"> git add . </w:t>
+      </w:r>
+    </w:p>
+    <w:p>
+      <w:pPr>
+        <w:pStyle w:val="ListParagraph"/>
+        <w:widowControl w:val="0"/>
+        <w:numPr>
+          <w:ilvl w:val="0"/>
+          <w:numId w:val="8"/>
+        </w:numPr>
+        <w:spacing w:line="360" w:lineRule="auto"/>
+        <w:ind w:left="1350"/>
+        <w:outlineLvl w:val="1"/>
+        <w:rPr>
+          <w:rFonts w:ascii="Times New Roman" w:hAnsi="Times New Roman" w:cs="Times New Roman"/>
+          <w:bCs/>
+          <w:sz w:val="26"/>
+          <w:szCs w:val="26"/>
+        </w:rPr>
+      </w:pPr>
+      <w:r>
+        <w:rPr>
+          <w:rFonts w:ascii="Times New Roman" w:hAnsi="Times New Roman" w:cs="Times New Roman"/>
+          <w:bCs/>
+          <w:sz w:val="26"/>
+          <w:szCs w:val="26"/>
+        </w:rPr>
+        <w:t xml:space="preserve"> git commit –a –m “</w:t>
+      </w:r>
+      <w:r>
+        <w:rPr>
+          <w:rFonts w:ascii="Times New Roman" w:hAnsi="Times New Roman" w:cs="Times New Roman"/>
+          <w:bCs/>
+          <w:sz w:val="26"/>
+          <w:szCs w:val="26"/>
+        </w:rPr>
+        <w:t xml:space="preserve">( đây là message ) </w:t>
+      </w:r>
+      <w:r>
+        <w:rPr>
+          <w:rFonts w:ascii="Times New Roman" w:hAnsi="Times New Roman" w:cs="Times New Roman"/>
+          <w:bCs/>
+          <w:sz w:val="26"/>
+          <w:szCs w:val="26"/>
+        </w:rPr>
+        <w:t xml:space="preserve"> nội dung task mình làm</w:t>
+      </w:r>
+      <w:r>
+        <w:rPr>
+          <w:rFonts w:ascii="Times New Roman" w:hAnsi="Times New Roman" w:cs="Times New Roman"/>
+          <w:bCs/>
+          <w:sz w:val="26"/>
+          <w:szCs w:val="26"/>
+        </w:rPr>
+        <w:t xml:space="preserve"> ”</w:t>
+      </w:r>
+      <w:r>
+        <w:rPr>
+          <w:rFonts w:ascii="Times New Roman" w:hAnsi="Times New Roman" w:cs="Times New Roman"/>
+          <w:bCs/>
+          <w:sz w:val="26"/>
+          <w:szCs w:val="26"/>
+        </w:rPr>
+        <w:t>.</w:t>
+      </w:r>
+    </w:p>
+    <w:p>
+      <w:pPr>
+        <w:pStyle w:val="ListParagraph"/>
+        <w:widowControl w:val="0"/>
+        <w:numPr>
+          <w:ilvl w:val="0"/>
+          <w:numId w:val="8"/>
+        </w:numPr>
+        <w:spacing w:line="360" w:lineRule="auto"/>
+        <w:ind w:left="1350"/>
+        <w:outlineLvl w:val="1"/>
+        <w:rPr>
+          <w:rFonts w:ascii="Times New Roman" w:hAnsi="Times New Roman" w:cs="Times New Roman"/>
+          <w:bCs/>
+          <w:sz w:val="26"/>
+          <w:szCs w:val="26"/>
+        </w:rPr>
+      </w:pPr>
+      <w:r>
+        <w:rPr>
+          <w:rFonts w:ascii="Times New Roman" w:hAnsi="Times New Roman" w:cs="Times New Roman"/>
+          <w:bCs/>
+          <w:sz w:val="26"/>
+          <w:szCs w:val="26"/>
+        </w:rPr>
+        <w:t>Git push origin Dao ( Dao là tên nhánh mình đang làm).</w:t>
+      </w:r>
+    </w:p>
+    <w:p>
+      <w:pPr>
+        <w:widowControl w:val="0"/>
+        <w:spacing w:line="360" w:lineRule="auto"/>
+        <w:ind w:firstLine="360"/>
+        <w:outlineLvl w:val="1"/>
+        <w:rPr>
+          <w:rFonts w:ascii="Times New Roman" w:hAnsi="Times New Roman" w:cs="Times New Roman"/>
+          <w:bCs/>
+          <w:sz w:val="26"/>
+          <w:szCs w:val="26"/>
+        </w:rPr>
+      </w:pPr>
+      <w:r>
+        <w:rPr>
+          <w:rFonts w:ascii="Times New Roman" w:hAnsi="Times New Roman" w:cs="Times New Roman"/>
+          <w:bCs/>
+          <w:sz w:val="26"/>
+          <w:szCs w:val="26"/>
+        </w:rPr>
+        <w:t>Và đây cũng là những lệnh git cơ bản mà mình được học trong quá trình thực tập  giờ chúng ta sẽ cùng nhau tìm hiểu cụ thể những lệnh này.</w:t>
+      </w:r>
+    </w:p>
+    <w:p>
+      <w:pPr>
+        <w:pStyle w:val="ListParagraph"/>
+        <w:widowControl w:val="0"/>
+        <w:numPr>
+          <w:ilvl w:val="0"/>
+          <w:numId w:val="9"/>
         </w:numPr>
         <w:spacing w:line="360" w:lineRule="auto"/>
         <w:outlineLvl w:val="1"/>
         <w:rPr>
           <w:rFonts w:ascii="Times New Roman" w:hAnsi="Times New Roman" w:cs="Times New Roman"/>
-          <w:b/>
-          <w:bCs/>
-          <w:sz w:val="26"/>
-          <w:szCs w:val="26"/>
-          <w:lang w:val="vi-VN"/>
-        </w:rPr>
-      </w:pPr>
-      <w:r>
-        <w:rPr>
-          <w:rFonts w:ascii="Times New Roman" w:hAnsi="Times New Roman" w:cs="Times New Roman"/>
-          <w:b/>
-          <w:bCs/>
-          <w:color w:val="000000"/>
-          <w:sz w:val="26"/>
-          <w:szCs w:val="26"/>
-        </w:rPr>
-        <w:t>Cấu hình project Laravel trên local.</w:t>
+          <w:bCs/>
+          <w:sz w:val="26"/>
+          <w:szCs w:val="26"/>
+        </w:rPr>
+      </w:pPr>
+      <w:r>
+        <w:rPr>
+          <w:rFonts w:ascii="Times New Roman" w:hAnsi="Times New Roman" w:cs="Times New Roman"/>
+          <w:bCs/>
+          <w:sz w:val="26"/>
+          <w:szCs w:val="26"/>
+        </w:rPr>
+        <w:t xml:space="preserve">“ </w:t>
+      </w:r>
+      <w:r>
+        <w:rPr>
+          <w:rFonts w:ascii="Times New Roman" w:hAnsi="Times New Roman" w:cs="Times New Roman"/>
+          <w:b/>
+          <w:bCs/>
+          <w:sz w:val="26"/>
+          <w:szCs w:val="26"/>
+        </w:rPr>
+        <w:t>git pull origin develop</w:t>
+      </w:r>
+      <w:r>
+        <w:rPr>
+          <w:rFonts w:ascii="Times New Roman" w:hAnsi="Times New Roman" w:cs="Times New Roman"/>
+          <w:bCs/>
+          <w:sz w:val="26"/>
+          <w:szCs w:val="26"/>
+        </w:rPr>
+        <w:t xml:space="preserve"> ”</w:t>
+      </w:r>
+      <w:r>
+        <w:rPr>
+          <w:rFonts w:ascii="Times New Roman" w:hAnsi="Times New Roman" w:cs="Times New Roman"/>
+          <w:bCs/>
+          <w:sz w:val="26"/>
+          <w:szCs w:val="26"/>
+        </w:rPr>
+        <w:t xml:space="preserve"> ( develop là tên nhánh mà bạn cần pull ).</w:t>
+      </w:r>
+      <w:r>
+        <w:rPr>
+          <w:rFonts w:ascii="Times New Roman" w:hAnsi="Times New Roman" w:cs="Times New Roman"/>
+          <w:bCs/>
+          <w:sz w:val="26"/>
+          <w:szCs w:val="26"/>
+        </w:rPr>
+        <w:t xml:space="preserve"> </w:t>
+      </w:r>
+    </w:p>
+    <w:p>
+      <w:pPr>
+        <w:widowControl w:val="0"/>
+        <w:tabs>
+          <w:tab w:val="left" w:pos="720"/>
+        </w:tabs>
+        <w:spacing w:line="360" w:lineRule="auto"/>
+        <w:ind w:firstLine="360"/>
+        <w:outlineLvl w:val="1"/>
+        <w:rPr>
+          <w:rFonts w:ascii="Times New Roman" w:hAnsi="Times New Roman" w:cs="Times New Roman"/>
+          <w:color w:val="1B1B1B"/>
+          <w:spacing w:val="-1"/>
+          <w:sz w:val="26"/>
+          <w:szCs w:val="26"/>
+          <w:shd w:val="clear" w:color="auto" w:fill="FFFFFF"/>
+        </w:rPr>
+      </w:pPr>
+      <w:r>
+        <w:rPr>
+          <w:rFonts w:ascii="Times New Roman" w:hAnsi="Times New Roman" w:cs="Times New Roman"/>
+          <w:bCs/>
+          <w:sz w:val="26"/>
+          <w:szCs w:val="26"/>
+        </w:rPr>
+        <w:t xml:space="preserve">Lệnh </w:t>
+      </w:r>
+      <w:r>
+        <w:rPr>
+          <w:rFonts w:ascii="Times New Roman" w:hAnsi="Times New Roman" w:cs="Times New Roman"/>
+          <w:bCs/>
+          <w:sz w:val="26"/>
+          <w:szCs w:val="26"/>
+        </w:rPr>
+        <w:t xml:space="preserve">này sẽ giúp </w:t>
+      </w:r>
+      <w:r>
+        <w:rPr>
+          <w:rFonts w:ascii="Times New Roman" w:hAnsi="Times New Roman" w:cs="Times New Roman"/>
+          <w:bCs/>
+          <w:sz w:val="26"/>
+          <w:szCs w:val="26"/>
+        </w:rPr>
+        <w:t xml:space="preserve">chúng ta </w:t>
+      </w:r>
+      <w:r>
+        <w:rPr>
+          <w:rFonts w:ascii="Times New Roman" w:hAnsi="Times New Roman" w:cs="Times New Roman"/>
+          <w:color w:val="1B1B1B"/>
+          <w:spacing w:val="-1"/>
+          <w:sz w:val="26"/>
+          <w:szCs w:val="26"/>
+          <w:shd w:val="clear" w:color="auto" w:fill="FFFFFF"/>
+        </w:rPr>
+        <w:t>gộp những thay đổi mới</w:t>
+      </w:r>
+      <w:r>
+        <w:rPr>
+          <w:rFonts w:ascii="Times New Roman" w:hAnsi="Times New Roman" w:cs="Times New Roman"/>
+          <w:color w:val="1B1B1B"/>
+          <w:spacing w:val="-1"/>
+          <w:sz w:val="26"/>
+          <w:szCs w:val="26"/>
+          <w:shd w:val="clear" w:color="auto" w:fill="FFFFFF"/>
+        </w:rPr>
+        <w:t xml:space="preserve"> và</w:t>
+      </w:r>
+      <w:r>
+        <w:rPr>
+          <w:rFonts w:ascii="Times New Roman" w:hAnsi="Times New Roman" w:cs="Times New Roman"/>
+          <w:color w:val="1B1B1B"/>
+          <w:spacing w:val="-1"/>
+          <w:sz w:val="26"/>
+          <w:szCs w:val="26"/>
+          <w:shd w:val="clear" w:color="auto" w:fill="FFFFFF"/>
+        </w:rPr>
+        <w:t xml:space="preserve"> kéo về từ máy chủ từ xa với nhánh hiện tại trên máy local</w:t>
+      </w:r>
+      <w:r>
+        <w:rPr>
+          <w:rFonts w:ascii="Times New Roman" w:hAnsi="Times New Roman" w:cs="Times New Roman"/>
+          <w:color w:val="1B1B1B"/>
+          <w:spacing w:val="-1"/>
+          <w:sz w:val="26"/>
+          <w:szCs w:val="26"/>
+          <w:shd w:val="clear" w:color="auto" w:fill="FFFFFF"/>
+        </w:rPr>
+        <w:t xml:space="preserve"> của bạn</w:t>
+      </w:r>
+      <w:r>
+        <w:rPr>
+          <w:rFonts w:ascii="Times New Roman" w:hAnsi="Times New Roman" w:cs="Times New Roman"/>
+          <w:color w:val="1B1B1B"/>
+          <w:spacing w:val="-1"/>
+          <w:sz w:val="26"/>
+          <w:szCs w:val="26"/>
+          <w:shd w:val="clear" w:color="auto" w:fill="FFFFFF"/>
+        </w:rPr>
+        <w:t>.</w:t>
+      </w:r>
+    </w:p>
+    <w:p>
+      <w:pPr>
+        <w:widowControl w:val="0"/>
+        <w:tabs>
+          <w:tab w:val="left" w:pos="720"/>
+        </w:tabs>
+        <w:spacing w:line="360" w:lineRule="auto"/>
+        <w:ind w:firstLine="360"/>
+        <w:outlineLvl w:val="1"/>
+        <w:rPr>
+          <w:rFonts w:ascii="Times New Roman" w:hAnsi="Times New Roman" w:cs="Times New Roman"/>
+          <w:bCs/>
+          <w:sz w:val="26"/>
+          <w:szCs w:val="26"/>
+        </w:rPr>
+      </w:pPr>
+      <w:r>
+        <w:rPr>
+          <w:rFonts w:ascii="Times New Roman" w:hAnsi="Times New Roman" w:cs="Times New Roman"/>
+          <w:color w:val="1B1B1B"/>
+          <w:spacing w:val="-1"/>
+          <w:sz w:val="26"/>
+          <w:szCs w:val="26"/>
+          <w:shd w:val="clear" w:color="auto" w:fill="FFFFFF"/>
+        </w:rPr>
+        <w:t>Để dễ hình dung thì bạn có thể xem lạ</w:t>
+      </w:r>
+      <w:r>
+        <w:rPr>
+          <w:rFonts w:ascii="Times New Roman" w:hAnsi="Times New Roman" w:cs="Times New Roman"/>
+          <w:color w:val="1B1B1B"/>
+          <w:spacing w:val="-1"/>
+          <w:sz w:val="26"/>
+          <w:szCs w:val="26"/>
+          <w:shd w:val="clear" w:color="auto" w:fill="FFFFFF"/>
+        </w:rPr>
+        <w:t>i git 6 bước ở trên và nó giúp chúng ta lấy kéo được những thay đổi mới nhất từ những thành viên trong team về máy local và tránh được những xung đột trong quá trình làm.</w:t>
       </w:r>
     </w:p>
     <w:p>
@@ -1546,30 +2864,78 @@
         <w:pStyle w:val="ListParagraph"/>
         <w:widowControl w:val="0"/>
         <w:numPr>
-          <w:ilvl w:val="2"/>
-          <w:numId w:val="6"/>
+          <w:ilvl w:val="0"/>
+          <w:numId w:val="9"/>
         </w:numPr>
         <w:spacing w:line="360" w:lineRule="auto"/>
         <w:outlineLvl w:val="1"/>
         <w:rPr>
           <w:rFonts w:ascii="Times New Roman" w:hAnsi="Times New Roman" w:cs="Times New Roman"/>
-          <w:b/>
-          <w:bCs/>
-          <w:sz w:val="26"/>
-          <w:szCs w:val="26"/>
-          <w:lang w:val="vi-VN"/>
-        </w:rPr>
-      </w:pPr>
-      <w:r>
-        <w:rPr>
-          <w:rFonts w:ascii="Times New Roman" w:hAnsi="Times New Roman" w:cs="Times New Roman"/>
-          <w:b/>
-          <w:bCs/>
-          <w:color w:val="000000"/>
-          <w:sz w:val="26"/>
-          <w:szCs w:val="26"/>
-        </w:rPr>
-        <w:t>Tìm hiểu laravel cơ bản và bài test.</w:t>
+          <w:bCs/>
+          <w:sz w:val="26"/>
+          <w:szCs w:val="26"/>
+        </w:rPr>
+      </w:pPr>
+      <w:r>
+        <w:rPr>
+          <w:rFonts w:ascii="Times New Roman" w:hAnsi="Times New Roman" w:cs="Times New Roman"/>
+          <w:bCs/>
+          <w:sz w:val="26"/>
+          <w:szCs w:val="26"/>
+        </w:rPr>
+        <w:t xml:space="preserve">“ </w:t>
+      </w:r>
+      <w:r>
+        <w:rPr>
+          <w:rFonts w:ascii="Times New Roman" w:hAnsi="Times New Roman" w:cs="Times New Roman"/>
+          <w:b/>
+          <w:bCs/>
+          <w:sz w:val="26"/>
+          <w:szCs w:val="26"/>
+        </w:rPr>
+        <w:t>git add tên_files</w:t>
+      </w:r>
+      <w:r>
+        <w:rPr>
+          <w:rFonts w:ascii="Times New Roman" w:hAnsi="Times New Roman" w:cs="Times New Roman"/>
+          <w:bCs/>
+          <w:sz w:val="26"/>
+          <w:szCs w:val="26"/>
+        </w:rPr>
+        <w:t xml:space="preserve">”  </w:t>
+      </w:r>
+    </w:p>
+    <w:p>
+      <w:pPr>
+        <w:pStyle w:val="ListParagraph"/>
+        <w:widowControl w:val="0"/>
+        <w:spacing w:line="360" w:lineRule="auto"/>
+        <w:ind w:left="0" w:firstLine="360"/>
+        <w:outlineLvl w:val="1"/>
+        <w:rPr>
+          <w:rFonts w:ascii="Times New Roman" w:hAnsi="Times New Roman" w:cs="Times New Roman"/>
+          <w:bCs/>
+          <w:sz w:val="26"/>
+          <w:szCs w:val="26"/>
+        </w:rPr>
+      </w:pPr>
+      <w:r>
+        <w:rPr>
+          <w:rFonts w:ascii="Times New Roman" w:hAnsi="Times New Roman" w:cs="Times New Roman"/>
+          <w:bCs/>
+          <w:sz w:val="26"/>
+          <w:szCs w:val="26"/>
+        </w:rPr>
+        <w:t>L</w:t>
+      </w:r>
+      <w:r>
+        <w:rPr>
+          <w:rFonts w:ascii="Times New Roman" w:hAnsi="Times New Roman" w:cs="Times New Roman"/>
+          <w:bCs/>
+          <w:sz w:val="26"/>
+          <w:szCs w:val="26"/>
+        </w:rPr>
+        <w:t>ệnh này được dùng để cập nhật những file có sự thay đổi như vào trạng thái commit và để cập nhật hết tất cả các files thì bạn thay tên_files thành dấu “ . ” .</w:t>
       </w:r>
     </w:p>
     <w:p>
@@ -1577,30 +2943,167 @@
         <w:pStyle w:val="ListParagraph"/>
         <w:widowControl w:val="0"/>
         <w:numPr>
-          <w:ilvl w:val="2"/>
-          <w:numId w:val="6"/>
+          <w:ilvl w:val="0"/>
+          <w:numId w:val="9"/>
         </w:numPr>
         <w:spacing w:line="360" w:lineRule="auto"/>
         <w:outlineLvl w:val="1"/>
         <w:rPr>
           <w:rFonts w:ascii="Times New Roman" w:hAnsi="Times New Roman" w:cs="Times New Roman"/>
-          <w:b/>
-          <w:bCs/>
-          <w:sz w:val="26"/>
-          <w:szCs w:val="26"/>
-          <w:lang w:val="vi-VN"/>
-        </w:rPr>
-      </w:pPr>
-      <w:r>
-        <w:rPr>
-          <w:rFonts w:ascii="Times New Roman" w:hAnsi="Times New Roman" w:cs="Times New Roman"/>
-          <w:b/>
-          <w:bCs/>
-          <w:color w:val="000000"/>
-          <w:sz w:val="26"/>
-          <w:szCs w:val="26"/>
-        </w:rPr>
-        <w:t>Tìm hiểu về Laravel Lumen và tham gia dự án thực tế.</w:t>
+          <w:bCs/>
+          <w:sz w:val="26"/>
+          <w:szCs w:val="26"/>
+        </w:rPr>
+      </w:pPr>
+      <w:r>
+        <w:rPr>
+          <w:rFonts w:ascii="Times New Roman" w:hAnsi="Times New Roman" w:cs="Times New Roman"/>
+          <w:bCs/>
+          <w:sz w:val="26"/>
+          <w:szCs w:val="26"/>
+        </w:rPr>
+        <w:t xml:space="preserve">“ </w:t>
+      </w:r>
+      <w:r>
+        <w:rPr>
+          <w:rFonts w:ascii="Times New Roman" w:hAnsi="Times New Roman" w:cs="Times New Roman"/>
+          <w:b/>
+          <w:bCs/>
+          <w:sz w:val="26"/>
+          <w:szCs w:val="26"/>
+        </w:rPr>
+        <w:t>git commit  -a –m  “</w:t>
+      </w:r>
+      <w:r>
+        <w:rPr>
+          <w:rFonts w:ascii="Times New Roman" w:hAnsi="Times New Roman" w:cs="Times New Roman"/>
+          <w:b/>
+          <w:bCs/>
+          <w:sz w:val="26"/>
+          <w:szCs w:val="26"/>
+        </w:rPr>
+        <w:t xml:space="preserve"> </w:t>
+      </w:r>
+      <w:r>
+        <w:rPr>
+          <w:rFonts w:ascii="Times New Roman" w:hAnsi="Times New Roman" w:cs="Times New Roman"/>
+          <w:bCs/>
+          <w:i/>
+          <w:sz w:val="26"/>
+          <w:szCs w:val="26"/>
+        </w:rPr>
+        <w:t>message này bạn có thể dùng để note lại những thay đổi bạn đã làm để sau này dễ tìm lại</w:t>
+      </w:r>
+      <w:r>
+        <w:rPr>
+          <w:rFonts w:ascii="Times New Roman" w:hAnsi="Times New Roman" w:cs="Times New Roman"/>
+          <w:b/>
+          <w:bCs/>
+          <w:sz w:val="26"/>
+          <w:szCs w:val="26"/>
+        </w:rPr>
+        <w:t xml:space="preserve"> </w:t>
+      </w:r>
+      <w:r>
+        <w:rPr>
+          <w:rFonts w:ascii="Times New Roman" w:hAnsi="Times New Roman" w:cs="Times New Roman"/>
+          <w:b/>
+          <w:bCs/>
+          <w:sz w:val="26"/>
+          <w:szCs w:val="26"/>
+        </w:rPr>
+        <w:t>”</w:t>
+      </w:r>
+      <w:r>
+        <w:rPr>
+          <w:rFonts w:ascii="Times New Roman" w:hAnsi="Times New Roman" w:cs="Times New Roman"/>
+          <w:bCs/>
+          <w:sz w:val="26"/>
+          <w:szCs w:val="26"/>
+        </w:rPr>
+        <w:t xml:space="preserve"> </w:t>
+      </w:r>
+      <w:r>
+        <w:rPr>
+          <w:rFonts w:ascii="Times New Roman" w:hAnsi="Times New Roman" w:cs="Times New Roman"/>
+          <w:bCs/>
+          <w:sz w:val="26"/>
+          <w:szCs w:val="26"/>
+        </w:rPr>
+        <w:t xml:space="preserve"> </w:t>
+      </w:r>
+    </w:p>
+    <w:p>
+      <w:pPr>
+        <w:pStyle w:val="ListParagraph"/>
+        <w:widowControl w:val="0"/>
+        <w:spacing w:line="360" w:lineRule="auto"/>
+        <w:ind w:left="0" w:firstLine="360"/>
+        <w:outlineLvl w:val="1"/>
+        <w:rPr>
+          <w:rFonts w:ascii="Times New Roman" w:hAnsi="Times New Roman" w:cs="Times New Roman"/>
+          <w:bCs/>
+          <w:sz w:val="26"/>
+          <w:szCs w:val="26"/>
+        </w:rPr>
+      </w:pPr>
+      <w:r>
+        <w:rPr>
+          <w:rFonts w:ascii="Times New Roman" w:hAnsi="Times New Roman" w:cs="Times New Roman"/>
+          <w:color w:val="222222"/>
+          <w:sz w:val="26"/>
+          <w:szCs w:val="26"/>
+          <w:shd w:val="clear" w:color="auto" w:fill="FFFFFF"/>
+        </w:rPr>
+        <w:t>C</w:t>
+      </w:r>
+      <w:r>
+        <w:rPr>
+          <w:rFonts w:ascii="Times New Roman" w:hAnsi="Times New Roman" w:cs="Times New Roman"/>
+          <w:color w:val="222222"/>
+          <w:sz w:val="26"/>
+          <w:szCs w:val="26"/>
+          <w:shd w:val="clear" w:color="auto" w:fill="FFFFFF"/>
+        </w:rPr>
+        <w:t xml:space="preserve">ommit nghĩa là một action để Git lưu lại một snapshot của các sự thay đổi trong thư mục làm việc. Và các tập tin, thư mục được thay đổi đã phải nằm trong Staging Area. Mỗi lần commit nó sẽ được lưu lại lịch sử chỉnh sửa của code kèm theo </w:t>
+      </w:r>
+      <w:r>
+        <w:rPr>
+          <w:rFonts w:ascii="Times New Roman" w:hAnsi="Times New Roman" w:cs="Times New Roman"/>
+          <w:color w:val="222222"/>
+          <w:sz w:val="26"/>
+          <w:szCs w:val="26"/>
+          <w:shd w:val="clear" w:color="auto" w:fill="FFFFFF"/>
+        </w:rPr>
+        <w:t>thông tin</w:t>
+      </w:r>
+      <w:r>
+        <w:rPr>
+          <w:rFonts w:ascii="Times New Roman" w:hAnsi="Times New Roman" w:cs="Times New Roman"/>
+          <w:color w:val="222222"/>
+          <w:sz w:val="26"/>
+          <w:szCs w:val="26"/>
+          <w:shd w:val="clear" w:color="auto" w:fill="FFFFFF"/>
+        </w:rPr>
+        <w:t xml:space="preserve"> người commit. Ngoài ra trong Git bạn cũng có thể khôi phục lại tập tin trong lịch sử commit của nó để chia cho một branch khác, vì vậy bạn sẽ dễ dàng khôi phục lại các thay đổi trước đó.</w:t>
+      </w:r>
+      <w:r>
+        <w:rPr>
+          <w:rFonts w:ascii="Times New Roman" w:hAnsi="Times New Roman" w:cs="Times New Roman"/>
+          <w:bCs/>
+          <w:sz w:val="26"/>
+          <w:szCs w:val="26"/>
+        </w:rPr>
+        <w:t xml:space="preserve"> </w:t>
+      </w:r>
+      <w:r>
+        <w:rPr>
+          <w:rFonts w:ascii="Times New Roman" w:hAnsi="Times New Roman" w:cs="Times New Roman"/>
+          <w:bCs/>
+          <w:sz w:val="26"/>
+          <w:szCs w:val="26"/>
+        </w:rPr>
+        <w:t>”</w:t>
       </w:r>
     </w:p>
     <w:p>
@@ -1608,30 +3111,122 @@
         <w:pStyle w:val="ListParagraph"/>
         <w:widowControl w:val="0"/>
         <w:numPr>
-          <w:ilvl w:val="2"/>
-          <w:numId w:val="6"/>
+          <w:ilvl w:val="0"/>
+          <w:numId w:val="9"/>
         </w:numPr>
         <w:spacing w:line="360" w:lineRule="auto"/>
         <w:outlineLvl w:val="1"/>
         <w:rPr>
           <w:rFonts w:ascii="Times New Roman" w:hAnsi="Times New Roman" w:cs="Times New Roman"/>
-          <w:b/>
-          <w:bCs/>
-          <w:sz w:val="26"/>
-          <w:szCs w:val="26"/>
-          <w:lang w:val="vi-VN"/>
-        </w:rPr>
-      </w:pPr>
-      <w:r>
-        <w:rPr>
-          <w:rFonts w:ascii="Times New Roman" w:hAnsi="Times New Roman" w:cs="Times New Roman"/>
-          <w:b/>
-          <w:bCs/>
-          <w:color w:val="000000"/>
-          <w:sz w:val="26"/>
-          <w:szCs w:val="26"/>
-        </w:rPr>
-        <w:t>Tham gia thực tế ( dự án update giao diện đơn giản).</w:t>
+          <w:bCs/>
+          <w:sz w:val="26"/>
+          <w:szCs w:val="26"/>
+        </w:rPr>
+      </w:pPr>
+      <w:r>
+        <w:rPr>
+          <w:rFonts w:ascii="Times New Roman" w:hAnsi="Times New Roman" w:cs="Times New Roman"/>
+          <w:b/>
+          <w:bCs/>
+          <w:sz w:val="26"/>
+          <w:szCs w:val="26"/>
+        </w:rPr>
+        <w:t>“ git push origin Dao (</w:t>
+      </w:r>
+      <w:r>
+        <w:rPr>
+          <w:rFonts w:ascii="Times New Roman" w:hAnsi="Times New Roman" w:cs="Times New Roman"/>
+          <w:bCs/>
+          <w:i/>
+          <w:sz w:val="26"/>
+          <w:szCs w:val="26"/>
+        </w:rPr>
+        <w:t>Dao là tên nhánh mình đang làm</w:t>
+      </w:r>
+      <w:r>
+        <w:rPr>
+          <w:rFonts w:ascii="Times New Roman" w:hAnsi="Times New Roman" w:cs="Times New Roman"/>
+          <w:b/>
+          <w:bCs/>
+          <w:sz w:val="26"/>
+          <w:szCs w:val="26"/>
+        </w:rPr>
+        <w:t xml:space="preserve"> ) ”.</w:t>
+      </w:r>
+    </w:p>
+    <w:p>
+      <w:pPr>
+        <w:widowControl w:val="0"/>
+        <w:spacing w:line="360" w:lineRule="auto"/>
+        <w:ind w:firstLine="450"/>
+        <w:outlineLvl w:val="1"/>
+        <w:rPr>
+          <w:rFonts w:ascii="Times New Roman" w:hAnsi="Times New Roman" w:cs="Times New Roman"/>
+          <w:color w:val="222222"/>
+          <w:sz w:val="26"/>
+          <w:szCs w:val="26"/>
+          <w:shd w:val="clear" w:color="auto" w:fill="FFFFFF"/>
+        </w:rPr>
+      </w:pPr>
+      <w:r>
+        <w:rPr>
+          <w:rFonts w:ascii="Times New Roman" w:hAnsi="Times New Roman" w:cs="Times New Roman"/>
+          <w:bCs/>
+          <w:sz w:val="26"/>
+          <w:szCs w:val="26"/>
+        </w:rPr>
+        <w:lastRenderedPageBreak/>
+        <w:t>Sau khi đã commit</w:t>
+      </w:r>
+      <w:r>
+        <w:rPr>
+          <w:rFonts w:ascii="Times New Roman" w:hAnsi="Times New Roman" w:cs="Times New Roman"/>
+          <w:color w:val="222222"/>
+          <w:sz w:val="26"/>
+          <w:szCs w:val="26"/>
+          <w:shd w:val="clear" w:color="auto" w:fill="FFFFFF"/>
+        </w:rPr>
+        <w:t xml:space="preserve">, thông tin mới chỉ được cập nhật lên </w:t>
+      </w:r>
+      <w:r>
+        <w:rPr>
+          <w:rFonts w:ascii="Times New Roman" w:hAnsi="Times New Roman" w:cs="Times New Roman"/>
+          <w:color w:val="222222"/>
+          <w:sz w:val="26"/>
+          <w:szCs w:val="26"/>
+          <w:shd w:val="clear" w:color="auto" w:fill="FFFFFF"/>
+        </w:rPr>
+        <w:t>k</w:t>
+      </w:r>
+      <w:r>
+        <w:rPr>
+          <w:rFonts w:ascii="Times New Roman" w:hAnsi="Times New Roman" w:cs="Times New Roman"/>
+          <w:color w:val="222222"/>
+          <w:sz w:val="26"/>
+          <w:szCs w:val="26"/>
+          <w:shd w:val="clear" w:color="auto" w:fill="FFFFFF"/>
+        </w:rPr>
+        <w:t>ho lưu trữ cục bộ</w:t>
+      </w:r>
+      <w:r>
+        <w:rPr>
+          <w:rFonts w:ascii="Times New Roman" w:hAnsi="Times New Roman" w:cs="Times New Roman"/>
+          <w:color w:val="222222"/>
+          <w:sz w:val="26"/>
+          <w:szCs w:val="26"/>
+          <w:shd w:val="clear" w:color="auto" w:fill="FFFFFF"/>
+        </w:rPr>
+        <w:t>. Nếu muốn cập nhật lên server thì bạn phải sử dụ</w:t>
+      </w:r>
+      <w:r>
+        <w:rPr>
+          <w:rFonts w:ascii="Times New Roman" w:hAnsi="Times New Roman" w:cs="Times New Roman"/>
+          <w:color w:val="222222"/>
+          <w:sz w:val="26"/>
+          <w:szCs w:val="26"/>
+          <w:shd w:val="clear" w:color="auto" w:fill="FFFFFF"/>
+        </w:rPr>
+        <w:t>ng câu đến push.</w:t>
       </w:r>
     </w:p>
     <w:p>
@@ -1639,8 +3234,272 @@
         <w:pStyle w:val="ListParagraph"/>
         <w:widowControl w:val="0"/>
         <w:numPr>
-          <w:ilvl w:val="1"/>
-          <w:numId w:val="6"/>
+          <w:ilvl w:val="0"/>
+          <w:numId w:val="9"/>
+        </w:numPr>
+        <w:spacing w:line="360" w:lineRule="auto"/>
+        <w:jc w:val="both"/>
+        <w:outlineLvl w:val="1"/>
+        <w:rPr>
+          <w:rFonts w:ascii="Times New Roman" w:hAnsi="Times New Roman" w:cs="Times New Roman"/>
+          <w:bCs/>
+          <w:sz w:val="26"/>
+          <w:szCs w:val="26"/>
+        </w:rPr>
+      </w:pPr>
+      <w:r>
+        <w:rPr>
+          <w:rFonts w:ascii="Times New Roman" w:hAnsi="Times New Roman" w:cs="Times New Roman"/>
+          <w:b/>
+          <w:bCs/>
+          <w:sz w:val="26"/>
+          <w:szCs w:val="26"/>
+        </w:rPr>
+        <w:t>“ git branch”</w:t>
+      </w:r>
+      <w:r>
+        <w:rPr>
+          <w:rFonts w:ascii="Times New Roman" w:hAnsi="Times New Roman" w:cs="Times New Roman"/>
+          <w:b/>
+          <w:bCs/>
+          <w:sz w:val="26"/>
+          <w:szCs w:val="26"/>
+        </w:rPr>
+        <w:t xml:space="preserve"> </w:t>
+      </w:r>
+    </w:p>
+    <w:p>
+      <w:pPr>
+        <w:widowControl w:val="0"/>
+        <w:spacing w:line="360" w:lineRule="auto"/>
+        <w:ind w:firstLine="450"/>
+        <w:outlineLvl w:val="1"/>
+        <w:rPr>
+          <w:rFonts w:ascii="Times New Roman" w:hAnsi="Times New Roman" w:cs="Times New Roman"/>
+          <w:bCs/>
+          <w:sz w:val="26"/>
+          <w:szCs w:val="26"/>
+        </w:rPr>
+      </w:pPr>
+      <w:r>
+        <w:rPr>
+          <w:rFonts w:ascii="Times New Roman" w:hAnsi="Times New Roman" w:cs="Times New Roman"/>
+          <w:bCs/>
+          <w:sz w:val="26"/>
+          <w:szCs w:val="26"/>
+        </w:rPr>
+        <w:t xml:space="preserve">Khi làm việc với git thì bạn có thể tạo ra nhiều branch </w:t>
+      </w:r>
+      <w:r>
+        <w:rPr>
+          <w:rFonts w:ascii="Times New Roman" w:hAnsi="Times New Roman" w:cs="Times New Roman"/>
+          <w:b/>
+          <w:bCs/>
+          <w:sz w:val="26"/>
+          <w:szCs w:val="26"/>
+        </w:rPr>
+        <w:t>(</w:t>
+      </w:r>
+      <w:r>
+        <w:rPr>
+          <w:rFonts w:ascii="Times New Roman" w:hAnsi="Times New Roman" w:cs="Times New Roman"/>
+          <w:bCs/>
+          <w:i/>
+          <w:sz w:val="26"/>
+          <w:szCs w:val="26"/>
+        </w:rPr>
+        <w:t>nhánh</w:t>
+      </w:r>
+      <w:r>
+        <w:rPr>
+          <w:rFonts w:ascii="Times New Roman" w:hAnsi="Times New Roman" w:cs="Times New Roman"/>
+          <w:b/>
+          <w:bCs/>
+          <w:sz w:val="26"/>
+          <w:szCs w:val="26"/>
+        </w:rPr>
+        <w:t>)</w:t>
+      </w:r>
+      <w:r>
+        <w:rPr>
+          <w:rFonts w:ascii="Times New Roman" w:hAnsi="Times New Roman" w:cs="Times New Roman"/>
+          <w:bCs/>
+          <w:sz w:val="26"/>
+          <w:szCs w:val="26"/>
+        </w:rPr>
+        <w:t xml:space="preserve"> khác nhau câu lệnh trên</w:t>
+      </w:r>
+      <w:r>
+        <w:rPr>
+          <w:rFonts w:ascii="Times New Roman" w:hAnsi="Times New Roman" w:cs="Times New Roman"/>
+          <w:bCs/>
+          <w:sz w:val="26"/>
+          <w:szCs w:val="26"/>
+        </w:rPr>
+        <w:t xml:space="preserve"> dùng để kiểm tra branch hiện tại.</w:t>
+      </w:r>
+    </w:p>
+    <w:p>
+      <w:pPr>
+        <w:widowControl w:val="0"/>
+        <w:spacing w:line="360" w:lineRule="auto"/>
+        <w:ind w:firstLine="450"/>
+        <w:outlineLvl w:val="1"/>
+        <w:rPr>
+          <w:rFonts w:ascii="Times New Roman" w:hAnsi="Times New Roman" w:cs="Times New Roman"/>
+          <w:b/>
+          <w:bCs/>
+          <w:sz w:val="26"/>
+          <w:szCs w:val="26"/>
+        </w:rPr>
+      </w:pPr>
+      <w:r>
+        <w:rPr>
+          <w:rFonts w:ascii="Times New Roman" w:hAnsi="Times New Roman" w:cs="Times New Roman"/>
+          <w:bCs/>
+          <w:sz w:val="26"/>
+          <w:szCs w:val="26"/>
+        </w:rPr>
+        <w:t xml:space="preserve">Để tạo mới 1 branch thì </w:t>
+      </w:r>
+      <w:r>
+        <w:rPr>
+          <w:rFonts w:ascii="Times New Roman" w:hAnsi="Times New Roman" w:cs="Times New Roman"/>
+          <w:b/>
+          <w:bCs/>
+          <w:sz w:val="26"/>
+          <w:szCs w:val="26"/>
+        </w:rPr>
+        <w:t>“ git branch &lt;name_branch&gt; ”</w:t>
+      </w:r>
+    </w:p>
+    <w:p>
+      <w:pPr>
+        <w:widowControl w:val="0"/>
+        <w:spacing w:line="360" w:lineRule="auto"/>
+        <w:ind w:firstLine="450"/>
+        <w:outlineLvl w:val="1"/>
+        <w:rPr>
+          <w:rFonts w:ascii="Times New Roman" w:hAnsi="Times New Roman" w:cs="Times New Roman"/>
+          <w:b/>
+          <w:bCs/>
+          <w:sz w:val="26"/>
+          <w:szCs w:val="26"/>
+        </w:rPr>
+      </w:pPr>
+      <w:r>
+        <w:rPr>
+          <w:rFonts w:ascii="Times New Roman" w:hAnsi="Times New Roman" w:cs="Times New Roman"/>
+          <w:bCs/>
+          <w:sz w:val="26"/>
+          <w:szCs w:val="26"/>
+        </w:rPr>
+        <w:t xml:space="preserve">Checkout một nhánh thì ta dùng </w:t>
+      </w:r>
+      <w:r>
+        <w:rPr>
+          <w:rFonts w:ascii="Times New Roman" w:hAnsi="Times New Roman" w:cs="Times New Roman"/>
+          <w:b/>
+          <w:bCs/>
+          <w:sz w:val="26"/>
+          <w:szCs w:val="26"/>
+        </w:rPr>
+        <w:t>“ git checkout&lt;name_branch&gt; ”</w:t>
+      </w:r>
+    </w:p>
+    <w:p>
+      <w:pPr>
+        <w:widowControl w:val="0"/>
+        <w:spacing w:line="360" w:lineRule="auto"/>
+        <w:ind w:firstLine="450"/>
+        <w:outlineLvl w:val="1"/>
+        <w:rPr>
+          <w:rFonts w:ascii="Times New Roman" w:hAnsi="Times New Roman" w:cs="Times New Roman"/>
+          <w:b/>
+          <w:bCs/>
+          <w:sz w:val="26"/>
+          <w:szCs w:val="26"/>
+        </w:rPr>
+      </w:pPr>
+      <w:r>
+        <w:rPr>
+          <w:rFonts w:ascii="Times New Roman" w:hAnsi="Times New Roman" w:cs="Times New Roman"/>
+          <w:bCs/>
+          <w:sz w:val="26"/>
+          <w:szCs w:val="26"/>
+        </w:rPr>
+        <w:t xml:space="preserve">Để tạo mới và checkout luôn nhánh đó thì bạn dùng lệnh </w:t>
+      </w:r>
+      <w:r>
+        <w:rPr>
+          <w:rFonts w:ascii="Times New Roman" w:hAnsi="Times New Roman" w:cs="Times New Roman"/>
+          <w:b/>
+          <w:bCs/>
+          <w:sz w:val="26"/>
+          <w:szCs w:val="26"/>
+        </w:rPr>
+        <w:t>“ git checkout –b &lt;name_branch&gt;”.</w:t>
+      </w:r>
+    </w:p>
+    <w:p>
+      <w:pPr>
+        <w:widowControl w:val="0"/>
+        <w:spacing w:line="360" w:lineRule="auto"/>
+        <w:ind w:firstLine="450"/>
+        <w:outlineLvl w:val="1"/>
+        <w:rPr>
+          <w:rFonts w:ascii="Times New Roman" w:hAnsi="Times New Roman" w:cs="Times New Roman"/>
+          <w:b/>
+          <w:bCs/>
+          <w:sz w:val="26"/>
+          <w:szCs w:val="26"/>
+        </w:rPr>
+      </w:pPr>
+      <w:r>
+        <w:rPr>
+          <w:rFonts w:ascii="Times New Roman" w:hAnsi="Times New Roman" w:cs="Times New Roman"/>
+          <w:bCs/>
+          <w:sz w:val="26"/>
+          <w:szCs w:val="26"/>
+        </w:rPr>
+        <w:t xml:space="preserve">Mặc định ban đầu của bạn sẽ là nhánh master trước khi làm việc thì bạn có cần checkout sang nhánh con của mình. Khi đã kết thúc hoặc muốn quay lại branch </w:t>
+      </w:r>
+      <w:r>
+        <w:rPr>
+          <w:rFonts w:ascii="Times New Roman" w:hAnsi="Times New Roman" w:cs="Times New Roman"/>
+          <w:bCs/>
+          <w:sz w:val="26"/>
+          <w:szCs w:val="26"/>
+        </w:rPr>
+        <w:t xml:space="preserve">master </w:t>
+      </w:r>
+      <w:r>
+        <w:rPr>
+          <w:rFonts w:ascii="Times New Roman" w:hAnsi="Times New Roman" w:cs="Times New Roman"/>
+          <w:bCs/>
+          <w:sz w:val="26"/>
+          <w:szCs w:val="26"/>
+        </w:rPr>
+        <w:t xml:space="preserve">thì bạn dùng câu lệnh </w:t>
+      </w:r>
+      <w:r>
+        <w:rPr>
+          <w:rFonts w:ascii="Times New Roman" w:hAnsi="Times New Roman" w:cs="Times New Roman"/>
+          <w:b/>
+          <w:bCs/>
+          <w:sz w:val="26"/>
+          <w:szCs w:val="26"/>
+        </w:rPr>
+        <w:t>“ git checkout master”.</w:t>
+      </w:r>
+    </w:p>
+    <w:p>
+      <w:pPr>
+        <w:pStyle w:val="ListParagraph"/>
+        <w:widowControl w:val="0"/>
+        <w:numPr>
+          <w:ilvl w:val="2"/>
+          <w:numId w:val="10"/>
         </w:numPr>
         <w:spacing w:line="360" w:lineRule="auto"/>
         <w:outlineLvl w:val="1"/>
@@ -1662,12 +3521,136 @@
           <w:sz w:val="26"/>
           <w:szCs w:val="26"/>
         </w:rPr>
+        <w:t>Cấu hình project Laravel trên local.</w:t>
+      </w:r>
+    </w:p>
+    <w:p>
+      <w:pPr>
+        <w:pStyle w:val="ListParagraph"/>
+        <w:widowControl w:val="0"/>
+        <w:numPr>
+          <w:ilvl w:val="2"/>
+          <w:numId w:val="10"/>
+        </w:numPr>
+        <w:spacing w:line="360" w:lineRule="auto"/>
+        <w:outlineLvl w:val="1"/>
+        <w:rPr>
+          <w:rFonts w:ascii="Times New Roman" w:hAnsi="Times New Roman" w:cs="Times New Roman"/>
+          <w:b/>
+          <w:bCs/>
+          <w:sz w:val="26"/>
+          <w:szCs w:val="26"/>
+          <w:lang w:val="vi-VN"/>
+        </w:rPr>
+      </w:pPr>
+      <w:r>
+        <w:rPr>
+          <w:rFonts w:ascii="Times New Roman" w:hAnsi="Times New Roman" w:cs="Times New Roman"/>
+          <w:b/>
+          <w:bCs/>
+          <w:color w:val="000000"/>
+          <w:sz w:val="26"/>
+          <w:szCs w:val="26"/>
+        </w:rPr>
+        <w:t>Tìm hiểu laravel cơ bản và bài test.</w:t>
+      </w:r>
+    </w:p>
+    <w:p>
+      <w:pPr>
+        <w:pStyle w:val="ListParagraph"/>
+        <w:widowControl w:val="0"/>
+        <w:numPr>
+          <w:ilvl w:val="2"/>
+          <w:numId w:val="10"/>
+        </w:numPr>
+        <w:spacing w:line="360" w:lineRule="auto"/>
+        <w:outlineLvl w:val="1"/>
+        <w:rPr>
+          <w:rFonts w:ascii="Times New Roman" w:hAnsi="Times New Roman" w:cs="Times New Roman"/>
+          <w:b/>
+          <w:bCs/>
+          <w:sz w:val="26"/>
+          <w:szCs w:val="26"/>
+          <w:lang w:val="vi-VN"/>
+        </w:rPr>
+      </w:pPr>
+      <w:r>
+        <w:rPr>
+          <w:rFonts w:ascii="Times New Roman" w:hAnsi="Times New Roman" w:cs="Times New Roman"/>
+          <w:b/>
+          <w:bCs/>
+          <w:color w:val="000000"/>
+          <w:sz w:val="26"/>
+          <w:szCs w:val="26"/>
+        </w:rPr>
+        <w:t>Tìm hiểu về Laravel Lumen và tham gia dự án thực tế.</w:t>
+      </w:r>
+    </w:p>
+    <w:p>
+      <w:pPr>
+        <w:pStyle w:val="ListParagraph"/>
+        <w:widowControl w:val="0"/>
+        <w:numPr>
+          <w:ilvl w:val="2"/>
+          <w:numId w:val="10"/>
+        </w:numPr>
+        <w:spacing w:line="360" w:lineRule="auto"/>
+        <w:outlineLvl w:val="1"/>
+        <w:rPr>
+          <w:rFonts w:ascii="Times New Roman" w:hAnsi="Times New Roman" w:cs="Times New Roman"/>
+          <w:b/>
+          <w:bCs/>
+          <w:sz w:val="26"/>
+          <w:szCs w:val="26"/>
+          <w:lang w:val="vi-VN"/>
+        </w:rPr>
+      </w:pPr>
+      <w:r>
+        <w:rPr>
+          <w:rFonts w:ascii="Times New Roman" w:hAnsi="Times New Roman" w:cs="Times New Roman"/>
+          <w:b/>
+          <w:bCs/>
+          <w:color w:val="000000"/>
+          <w:sz w:val="26"/>
+          <w:szCs w:val="26"/>
+        </w:rPr>
+        <w:t>Tham gia thực tế ( dự án update giao diện đơn giản).</w:t>
+      </w:r>
+    </w:p>
+    <w:p>
+      <w:pPr>
+        <w:pStyle w:val="ListParagraph"/>
+        <w:widowControl w:val="0"/>
+        <w:numPr>
+          <w:ilvl w:val="1"/>
+          <w:numId w:val="10"/>
+        </w:numPr>
+        <w:spacing w:line="360" w:lineRule="auto"/>
+        <w:outlineLvl w:val="1"/>
+        <w:rPr>
+          <w:rFonts w:ascii="Times New Roman" w:hAnsi="Times New Roman" w:cs="Times New Roman"/>
+          <w:b/>
+          <w:bCs/>
+          <w:sz w:val="26"/>
+          <w:szCs w:val="26"/>
+          <w:lang w:val="vi-VN"/>
+        </w:rPr>
+      </w:pPr>
+      <w:r>
+        <w:rPr>
+          <w:rFonts w:ascii="Times New Roman" w:hAnsi="Times New Roman" w:cs="Times New Roman"/>
+          <w:b/>
+          <w:bCs/>
+          <w:color w:val="000000"/>
+          <w:sz w:val="26"/>
+          <w:szCs w:val="26"/>
+        </w:rPr>
         <w:t>Công tác bảo trì sản phẩm . . .</w:t>
       </w:r>
     </w:p>
     <w:sectPr>
       <w:pgSz w:w="12240" w:h="15840"/>
-      <w:pgMar w:top="1440" w:right="1440" w:bottom="1440" w:left="1440" w:header="720" w:footer="720" w:gutter="0"/>
+      <w:pgMar w:top="990" w:right="1440" w:bottom="900" w:left="1440" w:header="720" w:footer="720" w:gutter="0"/>
       <w:cols w:space="720"/>
       <w:docGrid w:linePitch="360"/>
     </w:sectPr>
@@ -1973,6 +3956,95 @@
     </w:lvl>
   </w:abstractNum>
   <w:abstractNum w:abstractNumId="3" w15:restartNumberingAfterBreak="0">
+    <w:nsid w:val="3F752AE3"/>
+    <w:multiLevelType w:val="hybridMultilevel"/>
+    <w:tmpl w:val="1520E21C"/>
+    <w:lvl w:ilvl="0" w:tplc="F670B804">
+      <w:start w:val="1"/>
+      <w:numFmt w:val="decimal"/>
+      <w:lvlText w:val="%1."/>
+      <w:lvlJc w:val="left"/>
+      <w:pPr>
+        <w:ind w:left="1080" w:hanging="360"/>
+      </w:pPr>
+      <w:rPr>
+        <w:rFonts w:hint="default"/>
+      </w:rPr>
+    </w:lvl>
+    <w:lvl w:ilvl="1" w:tplc="04090019" w:tentative="1">
+      <w:start w:val="1"/>
+      <w:numFmt w:val="lowerLetter"/>
+      <w:lvlText w:val="%2."/>
+      <w:lvlJc w:val="left"/>
+      <w:pPr>
+        <w:ind w:left="1800" w:hanging="360"/>
+      </w:pPr>
+    </w:lvl>
+    <w:lvl w:ilvl="2" w:tplc="0409001B" w:tentative="1">
+      <w:start w:val="1"/>
+      <w:numFmt w:val="lowerRoman"/>
+      <w:lvlText w:val="%3."/>
+      <w:lvlJc w:val="right"/>
+      <w:pPr>
+        <w:ind w:left="2520" w:hanging="180"/>
+      </w:pPr>
+    </w:lvl>
+    <w:lvl w:ilvl="3" w:tplc="0409000F" w:tentative="1">
+      <w:start w:val="1"/>
+      <w:numFmt w:val="decimal"/>
+      <w:lvlText w:val="%4."/>
+      <w:lvlJc w:val="left"/>
+      <w:pPr>
+        <w:ind w:left="3240" w:hanging="360"/>
+      </w:pPr>
+    </w:lvl>
+    <w:lvl w:ilvl="4" w:tplc="04090019" w:tentative="1">
+      <w:start w:val="1"/>
+      <w:numFmt w:val="lowerLetter"/>
+      <w:lvlText w:val="%5."/>
+      <w:lvlJc w:val="left"/>
+      <w:pPr>
+        <w:ind w:left="3960" w:hanging="360"/>
+      </w:pPr>
+    </w:lvl>
+    <w:lvl w:ilvl="5" w:tplc="0409001B" w:tentative="1">
+      <w:start w:val="1"/>
+      <w:numFmt w:val="lowerRoman"/>
+      <w:lvlText w:val="%6."/>
+      <w:lvlJc w:val="right"/>
+      <w:pPr>
+        <w:ind w:left="4680" w:hanging="180"/>
+      </w:pPr>
+    </w:lvl>
+    <w:lvl w:ilvl="6" w:tplc="0409000F" w:tentative="1">
+      <w:start w:val="1"/>
+      <w:numFmt w:val="decimal"/>
+      <w:lvlText w:val="%7."/>
+      <w:lvlJc w:val="left"/>
+      <w:pPr>
+        <w:ind w:left="5400" w:hanging="360"/>
+      </w:pPr>
+    </w:lvl>
+    <w:lvl w:ilvl="7" w:tplc="04090019" w:tentative="1">
+      <w:start w:val="1"/>
+      <w:numFmt w:val="lowerLetter"/>
+      <w:lvlText w:val="%8."/>
+      <w:lvlJc w:val="left"/>
+      <w:pPr>
+        <w:ind w:left="6120" w:hanging="360"/>
+      </w:pPr>
+    </w:lvl>
+    <w:lvl w:ilvl="8" w:tplc="0409001B" w:tentative="1">
+      <w:start w:val="1"/>
+      <w:numFmt w:val="lowerRoman"/>
+      <w:lvlText w:val="%9."/>
+      <w:lvlJc w:val="right"/>
+      <w:pPr>
+        <w:ind w:left="6840" w:hanging="180"/>
+      </w:pPr>
+    </w:lvl>
+  </w:abstractNum>
+  <w:abstractNum w:abstractNumId="4" w15:restartNumberingAfterBreak="0">
     <w:nsid w:val="511A1229"/>
     <w:multiLevelType w:val="hybridMultilevel"/>
     <w:tmpl w:val="D7C4F45A"/>
@@ -2061,7 +4133,7 @@
       </w:pPr>
     </w:lvl>
   </w:abstractNum>
-  <w:abstractNum w:abstractNumId="4" w15:restartNumberingAfterBreak="0">
+  <w:abstractNum w:abstractNumId="5" w15:restartNumberingAfterBreak="0">
     <w:nsid w:val="576B63E5"/>
     <w:multiLevelType w:val="multilevel"/>
     <w:tmpl w:val="AD1CB59E"/>
@@ -2183,7 +4255,7 @@
       </w:rPr>
     </w:lvl>
   </w:abstractNum>
-  <w:abstractNum w:abstractNumId="5" w15:restartNumberingAfterBreak="0">
+  <w:abstractNum w:abstractNumId="6" w15:restartNumberingAfterBreak="0">
     <w:nsid w:val="5ACE6926"/>
     <w:multiLevelType w:val="multilevel"/>
     <w:tmpl w:val="58449E94"/>
@@ -2296,7 +4368,120 @@
       </w:rPr>
     </w:lvl>
   </w:abstractNum>
-  <w:abstractNum w:abstractNumId="6" w15:restartNumberingAfterBreak="0">
+  <w:abstractNum w:abstractNumId="7" w15:restartNumberingAfterBreak="0">
+    <w:nsid w:val="621C1DD2"/>
+    <w:multiLevelType w:val="multilevel"/>
+    <w:tmpl w:val="846A369E"/>
+    <w:lvl w:ilvl="0">
+      <w:start w:val="2"/>
+      <w:numFmt w:val="decimal"/>
+      <w:lvlText w:val="%1"/>
+      <w:lvlJc w:val="left"/>
+      <w:pPr>
+        <w:ind w:left="360" w:hanging="360"/>
+      </w:pPr>
+      <w:rPr>
+        <w:rFonts w:hint="default"/>
+      </w:rPr>
+    </w:lvl>
+    <w:lvl w:ilvl="1">
+      <w:start w:val="1"/>
+      <w:numFmt w:val="decimal"/>
+      <w:lvlText w:val="%1.%2"/>
+      <w:lvlJc w:val="left"/>
+      <w:pPr>
+        <w:ind w:left="720" w:hanging="360"/>
+      </w:pPr>
+      <w:rPr>
+        <w:rFonts w:hint="default"/>
+      </w:rPr>
+    </w:lvl>
+    <w:lvl w:ilvl="2">
+      <w:start w:val="1"/>
+      <w:numFmt w:val="decimal"/>
+      <w:lvlText w:val="%1.%2.%3"/>
+      <w:lvlJc w:val="left"/>
+      <w:pPr>
+        <w:ind w:left="1440" w:hanging="720"/>
+      </w:pPr>
+      <w:rPr>
+        <w:rFonts w:hint="default"/>
+      </w:rPr>
+    </w:lvl>
+    <w:lvl w:ilvl="3">
+      <w:start w:val="1"/>
+      <w:numFmt w:val="decimal"/>
+      <w:lvlText w:val="%1.%2.%3.%4"/>
+      <w:lvlJc w:val="left"/>
+      <w:pPr>
+        <w:ind w:left="1800" w:hanging="720"/>
+      </w:pPr>
+      <w:rPr>
+        <w:rFonts w:hint="default"/>
+      </w:rPr>
+    </w:lvl>
+    <w:lvl w:ilvl="4">
+      <w:start w:val="1"/>
+      <w:numFmt w:val="decimal"/>
+      <w:lvlText w:val="%1.%2.%3.%4.%5"/>
+      <w:lvlJc w:val="left"/>
+      <w:pPr>
+        <w:ind w:left="2520" w:hanging="1080"/>
+      </w:pPr>
+      <w:rPr>
+        <w:rFonts w:hint="default"/>
+      </w:rPr>
+    </w:lvl>
+    <w:lvl w:ilvl="5">
+      <w:start w:val="1"/>
+      <w:numFmt w:val="decimal"/>
+      <w:lvlText w:val="%1.%2.%3.%4.%5.%6"/>
+      <w:lvlJc w:val="left"/>
+      <w:pPr>
+        <w:ind w:left="3240" w:hanging="1440"/>
+      </w:pPr>
+      <w:rPr>
+        <w:rFonts w:hint="default"/>
+      </w:rPr>
+    </w:lvl>
+    <w:lvl w:ilvl="6">
+      <w:start w:val="1"/>
+      <w:numFmt w:val="decimal"/>
+      <w:lvlText w:val="%1.%2.%3.%4.%5.%6.%7"/>
+      <w:lvlJc w:val="left"/>
+      <w:pPr>
+        <w:ind w:left="3600" w:hanging="1440"/>
+      </w:pPr>
+      <w:rPr>
+        <w:rFonts w:hint="default"/>
+      </w:rPr>
+    </w:lvl>
+    <w:lvl w:ilvl="7">
+      <w:start w:val="1"/>
+      <w:numFmt w:val="decimal"/>
+      <w:lvlText w:val="%1.%2.%3.%4.%5.%6.%7.%8"/>
+      <w:lvlJc w:val="left"/>
+      <w:pPr>
+        <w:ind w:left="4320" w:hanging="1800"/>
+      </w:pPr>
+      <w:rPr>
+        <w:rFonts w:hint="default"/>
+      </w:rPr>
+    </w:lvl>
+    <w:lvl w:ilvl="8">
+      <w:start w:val="1"/>
+      <w:numFmt w:val="decimal"/>
+      <w:lvlText w:val="%1.%2.%3.%4.%5.%6.%7.%8.%9"/>
+      <w:lvlJc w:val="left"/>
+      <w:pPr>
+        <w:ind w:left="4680" w:hanging="1800"/>
+      </w:pPr>
+      <w:rPr>
+        <w:rFonts w:hint="default"/>
+      </w:rPr>
+    </w:lvl>
+  </w:abstractNum>
+  <w:abstractNum w:abstractNumId="8" w15:restartNumberingAfterBreak="0">
     <w:nsid w:val="70083A87"/>
     <w:multiLevelType w:val="hybridMultilevel"/>
     <w:tmpl w:val="8E84FFE0"/>
@@ -2409,8 +4594,97 @@
       </w:rPr>
     </w:lvl>
   </w:abstractNum>
+  <w:abstractNum w:abstractNumId="9" w15:restartNumberingAfterBreak="0">
+    <w:nsid w:val="7AE508DC"/>
+    <w:multiLevelType w:val="hybridMultilevel"/>
+    <w:tmpl w:val="2E1EAB84"/>
+    <w:lvl w:ilvl="0" w:tplc="3490D3B4">
+      <w:start w:val="1"/>
+      <w:numFmt w:val="decimal"/>
+      <w:lvlText w:val="%1."/>
+      <w:lvlJc w:val="left"/>
+      <w:pPr>
+        <w:ind w:left="2250" w:hanging="360"/>
+      </w:pPr>
+      <w:rPr>
+        <w:rFonts w:hint="default"/>
+      </w:rPr>
+    </w:lvl>
+    <w:lvl w:ilvl="1" w:tplc="04090019" w:tentative="1">
+      <w:start w:val="1"/>
+      <w:numFmt w:val="lowerLetter"/>
+      <w:lvlText w:val="%2."/>
+      <w:lvlJc w:val="left"/>
+      <w:pPr>
+        <w:ind w:left="2970" w:hanging="360"/>
+      </w:pPr>
+    </w:lvl>
+    <w:lvl w:ilvl="2" w:tplc="0409001B" w:tentative="1">
+      <w:start w:val="1"/>
+      <w:numFmt w:val="lowerRoman"/>
+      <w:lvlText w:val="%3."/>
+      <w:lvlJc w:val="right"/>
+      <w:pPr>
+        <w:ind w:left="3690" w:hanging="180"/>
+      </w:pPr>
+    </w:lvl>
+    <w:lvl w:ilvl="3" w:tplc="0409000F" w:tentative="1">
+      <w:start w:val="1"/>
+      <w:numFmt w:val="decimal"/>
+      <w:lvlText w:val="%4."/>
+      <w:lvlJc w:val="left"/>
+      <w:pPr>
+        <w:ind w:left="4410" w:hanging="360"/>
+      </w:pPr>
+    </w:lvl>
+    <w:lvl w:ilvl="4" w:tplc="04090019" w:tentative="1">
+      <w:start w:val="1"/>
+      <w:numFmt w:val="lowerLetter"/>
+      <w:lvlText w:val="%5."/>
+      <w:lvlJc w:val="left"/>
+      <w:pPr>
+        <w:ind w:left="5130" w:hanging="360"/>
+      </w:pPr>
+    </w:lvl>
+    <w:lvl w:ilvl="5" w:tplc="0409001B" w:tentative="1">
+      <w:start w:val="1"/>
+      <w:numFmt w:val="lowerRoman"/>
+      <w:lvlText w:val="%6."/>
+      <w:lvlJc w:val="right"/>
+      <w:pPr>
+        <w:ind w:left="5850" w:hanging="180"/>
+      </w:pPr>
+    </w:lvl>
+    <w:lvl w:ilvl="6" w:tplc="0409000F" w:tentative="1">
+      <w:start w:val="1"/>
+      <w:numFmt w:val="decimal"/>
+      <w:lvlText w:val="%7."/>
+      <w:lvlJc w:val="left"/>
+      <w:pPr>
+        <w:ind w:left="6570" w:hanging="360"/>
+      </w:pPr>
+    </w:lvl>
+    <w:lvl w:ilvl="7" w:tplc="04090019" w:tentative="1">
+      <w:start w:val="1"/>
+      <w:numFmt w:val="lowerLetter"/>
+      <w:lvlText w:val="%8."/>
+      <w:lvlJc w:val="left"/>
+      <w:pPr>
+        <w:ind w:left="7290" w:hanging="360"/>
+      </w:pPr>
+    </w:lvl>
+    <w:lvl w:ilvl="8" w:tplc="0409001B" w:tentative="1">
+      <w:start w:val="1"/>
+      <w:numFmt w:val="lowerRoman"/>
+      <w:lvlText w:val="%9."/>
+      <w:lvlJc w:val="right"/>
+      <w:pPr>
+        <w:ind w:left="8010" w:hanging="180"/>
+      </w:pPr>
+    </w:lvl>
+  </w:abstractNum>
   <w:num w:numId="1">
-    <w:abstractNumId w:val="3"/>
+    <w:abstractNumId w:val="4"/>
   </w:num>
   <w:num w:numId="2">
     <w:abstractNumId w:val="2"/>
@@ -2449,13 +4723,22 @@
     <w:abstractNumId w:val="1"/>
   </w:num>
   <w:num w:numId="5">
+    <w:abstractNumId w:val="6"/>
+  </w:num>
+  <w:num w:numId="6">
     <w:abstractNumId w:val="5"/>
   </w:num>
-  <w:num w:numId="6">
-    <w:abstractNumId w:val="4"/>
+  <w:num w:numId="7">
+    <w:abstractNumId w:val="8"/>
   </w:num>
-  <w:num w:numId="7">
-    <w:abstractNumId w:val="6"/>
+  <w:num w:numId="8">
+    <w:abstractNumId w:val="9"/>
+  </w:num>
+  <w:num w:numId="9">
+    <w:abstractNumId w:val="3"/>
+  </w:num>
+  <w:num w:numId="10">
+    <w:abstractNumId w:val="7"/>
   </w:num>
 </w:numbering>
 </file>
@@ -2632,7 +4915,7 @@
     <w:lsdException w:name="Table Web 2" w:semiHidden="1" w:unhideWhenUsed="1"/>
     <w:lsdException w:name="Table Web 3" w:semiHidden="1" w:unhideWhenUsed="1"/>
     <w:lsdException w:name="Balloon Text" w:semiHidden="1" w:unhideWhenUsed="1"/>
-    <w:lsdException w:name="Table Grid" w:uiPriority="39"/>
+    <w:lsdException w:name="Table Grid" w:uiPriority="0"/>
     <w:lsdException w:name="Table Theme" w:semiHidden="1" w:unhideWhenUsed="1"/>
     <w:lsdException w:name="Placeholder Text" w:semiHidden="1"/>
     <w:lsdException w:name="No Spacing" w:uiPriority="1" w:qFormat="1"/>
@@ -2857,6 +5140,7 @@
   <w:style w:type="character" w:default="1" w:styleId="DefaultParagraphFont">
     <w:name w:val="Default Paragraph Font"/>
     <w:uiPriority w:val="1"/>
+    <w:semiHidden/>
     <w:unhideWhenUsed/>
   </w:style>
   <w:style w:type="table" w:default="1" w:styleId="TableNormal">
@@ -2952,6 +5236,31 @@
       <w:color w:val="0000FF"/>
       <w:u w:val="single"/>
     </w:rPr>
+  </w:style>
+  <w:style w:type="table" w:styleId="TableGrid">
+    <w:name w:val="Table Grid"/>
+    <w:basedOn w:val="TableNormal"/>
+    <w:rsid w:val="00C123ED"/>
+    <w:pPr>
+      <w:widowControl w:val="0"/>
+      <w:spacing w:line="256" w:lineRule="auto"/>
+      <w:jc w:val="both"/>
+    </w:pPr>
+    <w:rPr>
+      <w:rFonts w:ascii="Times New Roman" w:eastAsia="SimSun" w:hAnsi="Times New Roman" w:cs="Times New Roman"/>
+      <w:sz w:val="20"/>
+      <w:szCs w:val="20"/>
+    </w:rPr>
+    <w:tblPr>
+      <w:tblBorders>
+        <w:top w:val="single" w:sz="4" w:space="0" w:color="auto"/>
+        <w:left w:val="single" w:sz="4" w:space="0" w:color="auto"/>
+        <w:bottom w:val="single" w:sz="4" w:space="0" w:color="auto"/>
+        <w:right w:val="single" w:sz="4" w:space="0" w:color="auto"/>
+        <w:insideH w:val="single" w:sz="4" w:space="0" w:color="auto"/>
+        <w:insideV w:val="single" w:sz="4" w:space="0" w:color="auto"/>
+      </w:tblBorders>
+    </w:tblPr>
   </w:style>
 </w:styles>
 </file>

</xml_diff>

<commit_message>
hoàn thành chương 1 báo cáo
</commit_message>
<xml_diff>
--- a/SY-DAO-test.docx
+++ b/SY-DAO-test.docx
@@ -28,6 +28,7 @@
     </w:p>
     <w:p>
       <w:pPr>
+        <w:spacing w:line="360" w:lineRule="auto"/>
         <w:rPr>
           <w:rFonts w:ascii="Times New Roman" w:hAnsi="Times New Roman" w:cs="Times New Roman"/>
           <w:b/>
@@ -49,6 +50,7 @@
     </w:p>
     <w:p>
       <w:pPr>
+        <w:spacing w:line="360" w:lineRule="auto"/>
         <w:rPr>
           <w:rFonts w:ascii="Times New Roman" w:hAnsi="Times New Roman" w:cs="Times New Roman"/>
           <w:b/>
@@ -107,6 +109,117 @@
     </w:p>
     <w:p>
       <w:pPr>
+        <w:spacing w:before="120" w:line="360" w:lineRule="auto"/>
+        <w:rPr>
+          <w:rFonts w:ascii="Times New Roman" w:hAnsi="Times New Roman" w:cs="Times New Roman"/>
+          <w:b/>
+          <w:sz w:val="26"/>
+          <w:szCs w:val="26"/>
+        </w:rPr>
+      </w:pPr>
+      <w:r>
+        <w:rPr>
+          <w:rFonts w:ascii="Times New Roman" w:hAnsi="Times New Roman" w:cs="Times New Roman"/>
+          <w:b/>
+          <w:sz w:val="26"/>
+          <w:szCs w:val="26"/>
+        </w:rPr>
+        <w:t>CHƯƠNG 1: GIỚI THIỆU CHUNG ĐƠN VỊ THỰC TẬP</w:t>
+      </w:r>
+    </w:p>
+    <w:p>
+      <w:pPr>
+        <w:pStyle w:val="ListParagraph"/>
+        <w:numPr>
+          <w:ilvl w:val="1"/>
+          <w:numId w:val="11"/>
+        </w:numPr>
+        <w:spacing w:before="120" w:line="360" w:lineRule="auto"/>
+        <w:rPr>
+          <w:rFonts w:ascii="Times New Roman" w:hAnsi="Times New Roman" w:cs="Times New Roman"/>
+          <w:b/>
+          <w:sz w:val="26"/>
+          <w:szCs w:val="26"/>
+        </w:rPr>
+      </w:pPr>
+      <w:r>
+        <w:rPr>
+          <w:rFonts w:ascii="Times New Roman" w:hAnsi="Times New Roman" w:cs="Times New Roman"/>
+          <w:b/>
+          <w:sz w:val="26"/>
+          <w:szCs w:val="26"/>
+        </w:rPr>
+        <w:t>Khái quá sơ lượt về công ty.</w:t>
+      </w:r>
+    </w:p>
+    <w:p>
+      <w:pPr>
+        <w:pStyle w:val="ListParagraph"/>
+        <w:numPr>
+          <w:ilvl w:val="1"/>
+          <w:numId w:val="11"/>
+        </w:numPr>
+        <w:spacing w:before="120" w:line="360" w:lineRule="auto"/>
+        <w:rPr>
+          <w:rFonts w:ascii="Times New Roman" w:hAnsi="Times New Roman" w:cs="Times New Roman"/>
+          <w:b/>
+          <w:sz w:val="26"/>
+          <w:szCs w:val="26"/>
+        </w:rPr>
+      </w:pPr>
+      <w:r>
+        <w:rPr>
+          <w:rFonts w:ascii="Times New Roman" w:hAnsi="Times New Roman" w:cs="Times New Roman"/>
+          <w:b/>
+          <w:sz w:val="26"/>
+          <w:szCs w:val="26"/>
+        </w:rPr>
+        <w:t>Lịch sử phát triển và lĩnh vực chính.</w:t>
+      </w:r>
+    </w:p>
+    <w:p>
+      <w:pPr>
+        <w:pStyle w:val="ListParagraph"/>
+        <w:numPr>
+          <w:ilvl w:val="1"/>
+          <w:numId w:val="11"/>
+        </w:numPr>
+        <w:spacing w:before="120" w:line="360" w:lineRule="auto"/>
+        <w:rPr>
+          <w:rFonts w:ascii="Times New Roman" w:hAnsi="Times New Roman" w:cs="Times New Roman"/>
+          <w:b/>
+          <w:sz w:val="26"/>
+          <w:szCs w:val="26"/>
+        </w:rPr>
+      </w:pPr>
+      <w:r>
+        <w:rPr>
+          <w:rFonts w:ascii="Times New Roman" w:hAnsi="Times New Roman" w:cs="Times New Roman"/>
+          <w:b/>
+          <w:sz w:val="26"/>
+          <w:szCs w:val="26"/>
+        </w:rPr>
+        <w:t>Tầm nhìn và chiên lược phát triển trong tương lai.</w:t>
+      </w:r>
+    </w:p>
+    <w:p>
+      <w:pPr>
+        <w:pStyle w:val="ListParagraph"/>
+        <w:widowControl w:val="0"/>
+        <w:spacing w:line="360" w:lineRule="auto"/>
+        <w:ind w:left="1080"/>
+        <w:outlineLvl w:val="1"/>
+        <w:rPr>
+          <w:rFonts w:ascii="Times New Roman" w:hAnsi="Times New Roman" w:cs="Times New Roman"/>
+          <w:b/>
+          <w:bCs/>
+          <w:sz w:val="26"/>
+          <w:szCs w:val="26"/>
+        </w:rPr>
+      </w:pPr>
+    </w:p>
+    <w:p>
+      <w:pPr>
         <w:widowControl w:val="0"/>
         <w:spacing w:line="360" w:lineRule="auto"/>
         <w:outlineLvl w:val="1"/>
@@ -145,6 +258,1103 @@
     </w:p>
     <w:p>
       <w:pPr>
+        <w:widowControl w:val="0"/>
+        <w:spacing w:line="360" w:lineRule="auto"/>
+        <w:outlineLvl w:val="1"/>
+        <w:rPr>
+          <w:rFonts w:ascii="Times New Roman" w:hAnsi="Times New Roman" w:cs="Times New Roman"/>
+          <w:b/>
+          <w:bCs/>
+          <w:sz w:val="26"/>
+          <w:szCs w:val="26"/>
+        </w:rPr>
+      </w:pPr>
+    </w:p>
+    <w:p>
+      <w:pPr>
+        <w:widowControl w:val="0"/>
+        <w:spacing w:line="360" w:lineRule="auto"/>
+        <w:outlineLvl w:val="1"/>
+        <w:rPr>
+          <w:rFonts w:ascii="Times New Roman" w:hAnsi="Times New Roman" w:cs="Times New Roman"/>
+          <w:b/>
+          <w:bCs/>
+          <w:sz w:val="26"/>
+          <w:szCs w:val="26"/>
+        </w:rPr>
+      </w:pPr>
+    </w:p>
+    <w:p>
+      <w:pPr>
+        <w:spacing w:before="120" w:line="360" w:lineRule="auto"/>
+        <w:rPr>
+          <w:rFonts w:ascii="Times New Roman" w:hAnsi="Times New Roman" w:cs="Times New Roman"/>
+          <w:b/>
+          <w:sz w:val="26"/>
+          <w:szCs w:val="26"/>
+        </w:rPr>
+      </w:pPr>
+      <w:r>
+        <w:rPr>
+          <w:rFonts w:ascii="Times New Roman" w:hAnsi="Times New Roman" w:cs="Times New Roman"/>
+          <w:b/>
+          <w:sz w:val="26"/>
+          <w:szCs w:val="26"/>
+        </w:rPr>
+        <w:t>CHƯƠNG 1: GIỚI THIỆU CHUNG ĐƠN VỊ THỰC TẬP</w:t>
+      </w:r>
+    </w:p>
+    <w:p>
+      <w:pPr>
+        <w:pStyle w:val="ListParagraph"/>
+        <w:numPr>
+          <w:ilvl w:val="1"/>
+          <w:numId w:val="11"/>
+        </w:numPr>
+        <w:spacing w:before="120" w:line="360" w:lineRule="auto"/>
+        <w:rPr>
+          <w:rFonts w:ascii="Times New Roman" w:hAnsi="Times New Roman" w:cs="Times New Roman"/>
+          <w:b/>
+          <w:sz w:val="26"/>
+          <w:szCs w:val="26"/>
+        </w:rPr>
+      </w:pPr>
+      <w:r>
+        <w:rPr>
+          <w:rFonts w:ascii="Times New Roman" w:hAnsi="Times New Roman" w:cs="Times New Roman"/>
+          <w:b/>
+          <w:sz w:val="26"/>
+          <w:szCs w:val="26"/>
+        </w:rPr>
+        <w:t>Thông tin chung</w:t>
+      </w:r>
+      <w:r>
+        <w:rPr>
+          <w:rFonts w:ascii="Times New Roman" w:hAnsi="Times New Roman" w:cs="Times New Roman"/>
+          <w:b/>
+          <w:sz w:val="26"/>
+          <w:szCs w:val="26"/>
+        </w:rPr>
+        <w:t xml:space="preserve"> </w:t>
+      </w:r>
+      <w:r>
+        <w:rPr>
+          <w:rFonts w:ascii="Times New Roman" w:hAnsi="Times New Roman" w:cs="Times New Roman"/>
+          <w:b/>
+          <w:sz w:val="26"/>
+          <w:szCs w:val="26"/>
+        </w:rPr>
+        <w:t>của</w:t>
+      </w:r>
+      <w:r>
+        <w:rPr>
+          <w:rFonts w:ascii="Times New Roman" w:hAnsi="Times New Roman" w:cs="Times New Roman"/>
+          <w:b/>
+          <w:sz w:val="26"/>
+          <w:szCs w:val="26"/>
+        </w:rPr>
+        <w:t xml:space="preserve"> công ty.</w:t>
+      </w:r>
+    </w:p>
+    <w:p>
+      <w:pPr>
+        <w:spacing w:before="120" w:line="360" w:lineRule="auto"/>
+        <w:ind w:firstLine="630"/>
+        <w:rPr>
+          <w:rFonts w:ascii="Times New Roman" w:hAnsi="Times New Roman" w:cs="Times New Roman"/>
+          <w:sz w:val="26"/>
+          <w:szCs w:val="26"/>
+        </w:rPr>
+      </w:pPr>
+      <w:r>
+        <w:rPr>
+          <w:rFonts w:ascii="Times New Roman" w:hAnsi="Times New Roman" w:cs="Times New Roman"/>
+          <w:sz w:val="26"/>
+          <w:szCs w:val="26"/>
+        </w:rPr>
+        <w:t xml:space="preserve">Tên doanh nghiệp : </w:t>
+      </w:r>
+      <w:r>
+        <w:rPr>
+          <w:rFonts w:ascii="Times New Roman" w:hAnsi="Times New Roman" w:cs="Times New Roman"/>
+          <w:sz w:val="26"/>
+          <w:szCs w:val="26"/>
+        </w:rPr>
+        <w:t>CÔNG TY TRÁCH NHIỆM HỮU HẠN  KPIS.</w:t>
+      </w:r>
+    </w:p>
+    <w:p>
+      <w:pPr>
+        <w:spacing w:before="120" w:line="360" w:lineRule="auto"/>
+        <w:rPr>
+          <w:rFonts w:ascii="Times New Roman" w:hAnsi="Times New Roman" w:cs="Times New Roman"/>
+          <w:sz w:val="26"/>
+          <w:szCs w:val="26"/>
+        </w:rPr>
+      </w:pPr>
+      <w:r>
+        <w:rPr>
+          <w:rFonts w:ascii="Times New Roman" w:hAnsi="Times New Roman" w:cs="Times New Roman"/>
+          <w:sz w:val="26"/>
+          <w:szCs w:val="26"/>
+        </w:rPr>
+        <w:tab/>
+      </w:r>
+      <w:r>
+        <w:rPr>
+          <w:rFonts w:ascii="Times New Roman" w:hAnsi="Times New Roman" w:cs="Times New Roman"/>
+          <w:sz w:val="26"/>
+          <w:szCs w:val="26"/>
+        </w:rPr>
+        <w:t>Địa chỉ văn phòng : L14-08B, Lầu 14, tòa nhà Vincom, 72 Lê Thánh Tôn, Phường Bến Nghé, Quận 1, Thành phố Hồ Chí Minh</w:t>
+      </w:r>
+      <w:r>
+        <w:rPr>
+          <w:rFonts w:ascii="Times New Roman" w:hAnsi="Times New Roman" w:cs="Times New Roman"/>
+          <w:sz w:val="26"/>
+          <w:szCs w:val="26"/>
+        </w:rPr>
+        <w:t>.</w:t>
+      </w:r>
+    </w:p>
+    <w:p>
+      <w:pPr>
+        <w:spacing w:before="120" w:line="360" w:lineRule="auto"/>
+        <w:rPr>
+          <w:rFonts w:ascii="Times New Roman" w:hAnsi="Times New Roman" w:cs="Times New Roman"/>
+          <w:sz w:val="26"/>
+          <w:szCs w:val="26"/>
+        </w:rPr>
+      </w:pPr>
+      <w:r>
+        <w:rPr>
+          <w:rFonts w:ascii="Times New Roman" w:hAnsi="Times New Roman" w:cs="Times New Roman"/>
+          <w:sz w:val="26"/>
+          <w:szCs w:val="26"/>
+        </w:rPr>
+        <w:tab/>
+        <w:t>Giám đốc công ty : Nguyễn Thành Quang.</w:t>
+      </w:r>
+    </w:p>
+    <w:p>
+      <w:pPr>
+        <w:spacing w:before="120" w:line="360" w:lineRule="auto"/>
+        <w:ind w:firstLine="720"/>
+      </w:pPr>
+      <w:r>
+        <w:rPr>
+          <w:rFonts w:ascii="Times New Roman" w:hAnsi="Times New Roman" w:cs="Times New Roman"/>
+          <w:sz w:val="26"/>
+          <w:szCs w:val="26"/>
+        </w:rPr>
+        <w:t xml:space="preserve">Website chính : </w:t>
+      </w:r>
+      <w:hyperlink r:id="rId5" w:history="1">
+        <w:r>
+          <w:rPr>
+            <w:rStyle w:val="Hyperlink"/>
+            <w:rFonts w:ascii="Times New Roman" w:hAnsi="Times New Roman" w:cs="Times New Roman"/>
+            <w:sz w:val="26"/>
+            <w:szCs w:val="26"/>
+          </w:rPr>
+          <w:t>http://kpis.vn/</w:t>
+        </w:r>
+      </w:hyperlink>
+      <w:r>
+        <w:t xml:space="preserve"> </w:t>
+      </w:r>
+    </w:p>
+    <w:p>
+      <w:pPr>
+        <w:spacing w:before="120" w:line="360" w:lineRule="auto"/>
+        <w:rPr>
+          <w:rFonts w:ascii="Times New Roman" w:hAnsi="Times New Roman" w:cs="Times New Roman"/>
+          <w:sz w:val="26"/>
+          <w:szCs w:val="26"/>
+        </w:rPr>
+      </w:pPr>
+      <w:r>
+        <w:tab/>
+      </w:r>
+      <w:r>
+        <w:rPr>
+          <w:rFonts w:ascii="Times New Roman" w:hAnsi="Times New Roman" w:cs="Times New Roman"/>
+          <w:sz w:val="26"/>
+          <w:szCs w:val="26"/>
+        </w:rPr>
+        <w:t xml:space="preserve">Website tư vấn giải pháp : </w:t>
+      </w:r>
+      <w:hyperlink r:id="rId6" w:history="1">
+        <w:r>
+          <w:rPr>
+            <w:rStyle w:val="Hyperlink"/>
+            <w:rFonts w:ascii="Times New Roman" w:hAnsi="Times New Roman" w:cs="Times New Roman"/>
+            <w:sz w:val="26"/>
+            <w:szCs w:val="26"/>
+          </w:rPr>
+          <w:t>http://tienphongcorp.com/</w:t>
+        </w:r>
+      </w:hyperlink>
+    </w:p>
+    <w:p>
+      <w:pPr>
+        <w:spacing w:before="120" w:line="360" w:lineRule="auto"/>
+        <w:rPr>
+          <w:rFonts w:ascii="Times New Roman" w:hAnsi="Times New Roman" w:cs="Times New Roman"/>
+          <w:sz w:val="26"/>
+          <w:szCs w:val="26"/>
+        </w:rPr>
+      </w:pPr>
+      <w:r>
+        <w:rPr>
+          <w:rFonts w:ascii="Times New Roman" w:hAnsi="Times New Roman" w:cs="Times New Roman"/>
+          <w:sz w:val="26"/>
+          <w:szCs w:val="26"/>
+        </w:rPr>
+        <w:tab/>
+        <w:t xml:space="preserve">Điện thoại : </w:t>
+      </w:r>
+      <w:r>
+        <w:rPr>
+          <w:rFonts w:ascii="Times New Roman" w:hAnsi="Times New Roman" w:cs="Times New Roman"/>
+          <w:sz w:val="26"/>
+          <w:szCs w:val="26"/>
+        </w:rPr>
+        <w:t>0985909720</w:t>
+      </w:r>
+      <w:r>
+        <w:rPr>
+          <w:rFonts w:ascii="Times New Roman" w:hAnsi="Times New Roman" w:cs="Times New Roman"/>
+          <w:sz w:val="26"/>
+          <w:szCs w:val="26"/>
+        </w:rPr>
+        <w:t xml:space="preserve"> -  +</w:t>
+      </w:r>
+      <w:r>
+        <w:rPr>
+          <w:rFonts w:ascii="Times New Roman" w:hAnsi="Times New Roman" w:cs="Times New Roman"/>
+          <w:sz w:val="26"/>
+          <w:szCs w:val="26"/>
+        </w:rPr>
+        <w:t xml:space="preserve"> </w:t>
+      </w:r>
+      <w:r>
+        <w:rPr>
+          <w:rFonts w:ascii="Times New Roman" w:hAnsi="Times New Roman" w:cs="Times New Roman"/>
+          <w:sz w:val="26"/>
+          <w:szCs w:val="26"/>
+        </w:rPr>
+        <w:t>84</w:t>
+      </w:r>
+      <w:r>
+        <w:rPr>
+          <w:rFonts w:ascii="Times New Roman" w:hAnsi="Times New Roman" w:cs="Times New Roman"/>
+          <w:sz w:val="26"/>
+          <w:szCs w:val="26"/>
+        </w:rPr>
+        <w:t>868484720</w:t>
+      </w:r>
+      <w:r>
+        <w:rPr>
+          <w:rFonts w:ascii="Times New Roman" w:hAnsi="Times New Roman" w:cs="Times New Roman"/>
+          <w:sz w:val="26"/>
+          <w:szCs w:val="26"/>
+        </w:rPr>
+        <w:t>.</w:t>
+      </w:r>
+    </w:p>
+    <w:p>
+      <w:pPr>
+        <w:spacing w:before="120" w:line="360" w:lineRule="auto"/>
+        <w:rPr>
+          <w:rFonts w:ascii="Times New Roman" w:hAnsi="Times New Roman" w:cs="Times New Roman"/>
+          <w:sz w:val="26"/>
+          <w:szCs w:val="26"/>
+        </w:rPr>
+      </w:pPr>
+      <w:r>
+        <w:rPr>
+          <w:rFonts w:ascii="Times New Roman" w:hAnsi="Times New Roman" w:cs="Times New Roman"/>
+          <w:sz w:val="26"/>
+          <w:szCs w:val="26"/>
+        </w:rPr>
+        <w:t xml:space="preserve"> </w:t>
+      </w:r>
+      <w:r>
+        <w:rPr>
+          <w:rFonts w:ascii="Times New Roman" w:hAnsi="Times New Roman" w:cs="Times New Roman"/>
+          <w:sz w:val="26"/>
+          <w:szCs w:val="26"/>
+        </w:rPr>
+        <w:tab/>
+        <w:t xml:space="preserve">Email : </w:t>
+      </w:r>
+      <w:hyperlink r:id="rId7" w:history="1">
+        <w:r>
+          <w:rPr>
+            <w:rStyle w:val="Hyperlink"/>
+            <w:rFonts w:ascii="Times New Roman" w:hAnsi="Times New Roman" w:cs="Times New Roman"/>
+            <w:sz w:val="26"/>
+            <w:szCs w:val="26"/>
+          </w:rPr>
+          <w:t>contact@kpis.com.vn</w:t>
+        </w:r>
+      </w:hyperlink>
+    </w:p>
+    <w:p>
+      <w:pPr>
+        <w:spacing w:before="120" w:line="360" w:lineRule="auto"/>
+        <w:rPr>
+          <w:rFonts w:ascii="Times New Roman" w:hAnsi="Times New Roman" w:cs="Times New Roman"/>
+          <w:sz w:val="26"/>
+          <w:szCs w:val="26"/>
+        </w:rPr>
+      </w:pPr>
+      <w:r>
+        <w:rPr>
+          <w:rFonts w:ascii="Times New Roman" w:hAnsi="Times New Roman" w:cs="Times New Roman"/>
+          <w:sz w:val="26"/>
+          <w:szCs w:val="26"/>
+        </w:rPr>
+        <w:lastRenderedPageBreak/>
+        <w:tab/>
+      </w:r>
+      <w:r>
+        <w:rPr>
+          <w:noProof/>
+        </w:rPr>
+        <w:drawing>
+          <wp:inline distT="0" distB="0" distL="0" distR="0" wp14:anchorId="0C71862E" wp14:editId="237CDC36">
+            <wp:extent cx="5943600" cy="3342005"/>
+            <wp:effectExtent l="0" t="0" r="0" b="0"/>
+            <wp:docPr id="5" name="Picture 5"/>
+            <wp:cNvGraphicFramePr>
+              <a:graphicFrameLocks xmlns:a="http://schemas.openxmlformats.org/drawingml/2006/main" noChangeAspect="1"/>
+            </wp:cNvGraphicFramePr>
+            <a:graphic xmlns:a="http://schemas.openxmlformats.org/drawingml/2006/main">
+              <a:graphicData uri="http://schemas.openxmlformats.org/drawingml/2006/picture">
+                <pic:pic xmlns:pic="http://schemas.openxmlformats.org/drawingml/2006/picture">
+                  <pic:nvPicPr>
+                    <pic:cNvPr id="1" name=""/>
+                    <pic:cNvPicPr/>
+                  </pic:nvPicPr>
+                  <pic:blipFill>
+                    <a:blip r:embed="rId8"/>
+                    <a:stretch>
+                      <a:fillRect/>
+                    </a:stretch>
+                  </pic:blipFill>
+                  <pic:spPr>
+                    <a:xfrm>
+                      <a:off x="0" y="0"/>
+                      <a:ext cx="5943600" cy="3342005"/>
+                    </a:xfrm>
+                    <a:prstGeom prst="rect">
+                      <a:avLst/>
+                    </a:prstGeom>
+                  </pic:spPr>
+                </pic:pic>
+              </a:graphicData>
+            </a:graphic>
+          </wp:inline>
+        </w:drawing>
+      </w:r>
+    </w:p>
+    <w:p>
+      <w:pPr>
+        <w:spacing w:before="120" w:line="360" w:lineRule="auto"/>
+        <w:rPr>
+          <w:rFonts w:ascii="Times New Roman" w:hAnsi="Times New Roman" w:cs="Times New Roman"/>
+          <w:sz w:val="26"/>
+          <w:szCs w:val="26"/>
+        </w:rPr>
+      </w:pPr>
+      <w:r>
+        <w:rPr>
+          <w:rFonts w:ascii="Times New Roman" w:hAnsi="Times New Roman" w:cs="Times New Roman"/>
+          <w:sz w:val="26"/>
+          <w:szCs w:val="26"/>
+        </w:rPr>
+        <w:tab/>
+      </w:r>
+      <w:r>
+        <w:rPr>
+          <w:rFonts w:ascii="Times New Roman" w:hAnsi="Times New Roman" w:cs="Times New Roman"/>
+          <w:sz w:val="26"/>
+          <w:szCs w:val="26"/>
+        </w:rPr>
+        <w:tab/>
+      </w:r>
+      <w:r>
+        <w:rPr>
+          <w:rFonts w:ascii="Times New Roman" w:hAnsi="Times New Roman" w:cs="Times New Roman"/>
+          <w:sz w:val="26"/>
+          <w:szCs w:val="26"/>
+        </w:rPr>
+        <w:tab/>
+        <w:t>Hình 1.4.1 Hình ảnh website công ty.</w:t>
+      </w:r>
+    </w:p>
+    <w:p>
+      <w:pPr>
+        <w:spacing w:before="120" w:line="360" w:lineRule="auto"/>
+        <w:rPr>
+          <w:rFonts w:ascii="Times New Roman" w:hAnsi="Times New Roman" w:cs="Times New Roman"/>
+          <w:sz w:val="26"/>
+          <w:szCs w:val="26"/>
+        </w:rPr>
+      </w:pPr>
+      <w:r>
+        <w:rPr>
+          <w:noProof/>
+        </w:rPr>
+        <w:drawing>
+          <wp:inline distT="0" distB="0" distL="0" distR="0" wp14:anchorId="08472805" wp14:editId="10E04697">
+            <wp:extent cx="5943600" cy="3340100"/>
+            <wp:effectExtent l="0" t="0" r="0" b="0"/>
+            <wp:docPr id="8" name="Picture 8"/>
+            <wp:cNvGraphicFramePr>
+              <a:graphicFrameLocks xmlns:a="http://schemas.openxmlformats.org/drawingml/2006/main" noChangeAspect="1"/>
+            </wp:cNvGraphicFramePr>
+            <a:graphic xmlns:a="http://schemas.openxmlformats.org/drawingml/2006/main">
+              <a:graphicData uri="http://schemas.openxmlformats.org/drawingml/2006/picture">
+                <pic:pic xmlns:pic="http://schemas.openxmlformats.org/drawingml/2006/picture">
+                  <pic:nvPicPr>
+                    <pic:cNvPr id="1" name=""/>
+                    <pic:cNvPicPr/>
+                  </pic:nvPicPr>
+                  <pic:blipFill>
+                    <a:blip r:embed="rId9"/>
+                    <a:stretch>
+                      <a:fillRect/>
+                    </a:stretch>
+                  </pic:blipFill>
+                  <pic:spPr>
+                    <a:xfrm>
+                      <a:off x="0" y="0"/>
+                      <a:ext cx="5943600" cy="3340100"/>
+                    </a:xfrm>
+                    <a:prstGeom prst="rect">
+                      <a:avLst/>
+                    </a:prstGeom>
+                  </pic:spPr>
+                </pic:pic>
+              </a:graphicData>
+            </a:graphic>
+          </wp:inline>
+        </w:drawing>
+      </w:r>
+    </w:p>
+    <w:p>
+      <w:pPr>
+        <w:spacing w:before="120" w:line="360" w:lineRule="auto"/>
+        <w:ind w:left="1440" w:firstLine="720"/>
+        <w:rPr>
+          <w:rFonts w:ascii="Times New Roman" w:hAnsi="Times New Roman" w:cs="Times New Roman"/>
+          <w:sz w:val="26"/>
+          <w:szCs w:val="26"/>
+        </w:rPr>
+      </w:pPr>
+      <w:r>
+        <w:rPr>
+          <w:rFonts w:ascii="Times New Roman" w:hAnsi="Times New Roman" w:cs="Times New Roman"/>
+          <w:sz w:val="26"/>
+          <w:szCs w:val="26"/>
+        </w:rPr>
+        <w:t xml:space="preserve">Hình 1.4.1 Hình ảnh website </w:t>
+      </w:r>
+      <w:r>
+        <w:rPr>
+          <w:rFonts w:ascii="Times New Roman" w:hAnsi="Times New Roman" w:cs="Times New Roman"/>
+          <w:sz w:val="26"/>
+          <w:szCs w:val="26"/>
+        </w:rPr>
+        <w:t>tư vấn giải pháp</w:t>
+      </w:r>
+      <w:r>
+        <w:rPr>
+          <w:rFonts w:ascii="Times New Roman" w:hAnsi="Times New Roman" w:cs="Times New Roman"/>
+          <w:sz w:val="26"/>
+          <w:szCs w:val="26"/>
+        </w:rPr>
+        <w:t>.</w:t>
+      </w:r>
+    </w:p>
+    <w:p>
+      <w:pPr>
+        <w:spacing w:before="120" w:line="360" w:lineRule="auto"/>
+        <w:rPr>
+          <w:rFonts w:ascii="Times New Roman" w:hAnsi="Times New Roman" w:cs="Times New Roman"/>
+          <w:sz w:val="26"/>
+          <w:szCs w:val="26"/>
+        </w:rPr>
+      </w:pPr>
+    </w:p>
+    <w:p>
+      <w:pPr>
+        <w:spacing w:before="120" w:line="360" w:lineRule="auto"/>
+        <w:rPr>
+          <w:rFonts w:ascii="Times New Roman" w:hAnsi="Times New Roman" w:cs="Times New Roman"/>
+          <w:sz w:val="26"/>
+          <w:szCs w:val="26"/>
+        </w:rPr>
+      </w:pPr>
+    </w:p>
+    <w:p>
+      <w:pPr>
+        <w:spacing w:before="120" w:line="360" w:lineRule="auto"/>
+        <w:rPr>
+          <w:rFonts w:ascii="Times New Roman" w:hAnsi="Times New Roman" w:cs="Times New Roman"/>
+          <w:sz w:val="26"/>
+          <w:szCs w:val="26"/>
+        </w:rPr>
+      </w:pPr>
+    </w:p>
+    <w:p>
+      <w:pPr>
+        <w:spacing w:before="120" w:line="360" w:lineRule="auto"/>
+        <w:rPr>
+          <w:rFonts w:ascii="Times New Roman" w:hAnsi="Times New Roman" w:cs="Times New Roman"/>
+          <w:sz w:val="26"/>
+          <w:szCs w:val="26"/>
+        </w:rPr>
+      </w:pPr>
+    </w:p>
+    <w:p>
+      <w:pPr>
+        <w:spacing w:before="120" w:line="360" w:lineRule="auto"/>
+        <w:rPr>
+          <w:rFonts w:ascii="Times New Roman" w:hAnsi="Times New Roman" w:cs="Times New Roman"/>
+          <w:sz w:val="26"/>
+          <w:szCs w:val="26"/>
+        </w:rPr>
+      </w:pPr>
+      <w:r>
+        <w:tab/>
+      </w:r>
+    </w:p>
+    <w:p>
+      <w:pPr>
+        <w:spacing w:before="120" w:line="360" w:lineRule="auto"/>
+        <w:ind w:left="324"/>
+        <w:rPr>
+          <w:rFonts w:ascii="Times New Roman" w:hAnsi="Times New Roman" w:cs="Times New Roman"/>
+          <w:b/>
+          <w:sz w:val="26"/>
+          <w:szCs w:val="26"/>
+        </w:rPr>
+      </w:pPr>
+    </w:p>
+    <w:p>
+      <w:pPr>
+        <w:pStyle w:val="ListParagraph"/>
+        <w:numPr>
+          <w:ilvl w:val="1"/>
+          <w:numId w:val="11"/>
+        </w:numPr>
+        <w:spacing w:before="120" w:line="360" w:lineRule="auto"/>
+        <w:rPr>
+          <w:rFonts w:ascii="Times New Roman" w:hAnsi="Times New Roman" w:cs="Times New Roman"/>
+          <w:b/>
+          <w:sz w:val="26"/>
+          <w:szCs w:val="26"/>
+        </w:rPr>
+      </w:pPr>
+      <w:r>
+        <w:rPr>
+          <w:rFonts w:ascii="Times New Roman" w:hAnsi="Times New Roman" w:cs="Times New Roman"/>
+          <w:b/>
+          <w:sz w:val="26"/>
+          <w:szCs w:val="26"/>
+        </w:rPr>
+        <w:t>Lịch sử phát triển và lĩnh vực chính.</w:t>
+      </w:r>
+    </w:p>
+    <w:p>
+      <w:pPr>
+        <w:pStyle w:val="ListParagraph"/>
+        <w:numPr>
+          <w:ilvl w:val="0"/>
+          <w:numId w:val="15"/>
+        </w:numPr>
+        <w:spacing w:before="120" w:line="360" w:lineRule="auto"/>
+        <w:ind w:left="990"/>
+        <w:rPr>
+          <w:rFonts w:ascii="Times New Roman" w:hAnsi="Times New Roman" w:cs="Times New Roman"/>
+          <w:b/>
+          <w:sz w:val="26"/>
+          <w:szCs w:val="26"/>
+        </w:rPr>
+      </w:pPr>
+      <w:r>
+        <w:rPr>
+          <w:rFonts w:ascii="Times New Roman" w:hAnsi="Times New Roman" w:cs="Times New Roman"/>
+          <w:b/>
+          <w:sz w:val="26"/>
+          <w:szCs w:val="26"/>
+        </w:rPr>
+        <w:t>Lịch sử phát triển</w:t>
+      </w:r>
+    </w:p>
+    <w:p>
+      <w:pPr>
+        <w:spacing w:before="120" w:line="360" w:lineRule="auto"/>
+        <w:ind w:firstLine="540"/>
+        <w:rPr>
+          <w:rFonts w:ascii="Times New Roman" w:hAnsi="Times New Roman" w:cs="Times New Roman"/>
+          <w:b/>
+          <w:sz w:val="26"/>
+          <w:szCs w:val="26"/>
+        </w:rPr>
+      </w:pPr>
+      <w:r>
+        <w:rPr>
+          <w:rFonts w:ascii="Times New Roman" w:eastAsia="Times New Roman" w:hAnsi="Times New Roman" w:cs="Times New Roman"/>
+          <w:sz w:val="26"/>
+          <w:szCs w:val="26"/>
+        </w:rPr>
+        <w:t>KPIS được thành lập bởi một nhóm các chuyên gia tư vấn, các kỹ sư công nghệ thông tin có nhiều năm kinh nghiệm trong lĩnh vực Tư vấn và triển khai các hệ thống quản trị tổng thể doan</w:t>
+      </w:r>
+      <w:r>
+        <w:rPr>
+          <w:rFonts w:ascii="Times New Roman" w:eastAsia="Times New Roman" w:hAnsi="Times New Roman" w:cs="Times New Roman"/>
+          <w:sz w:val="26"/>
+          <w:szCs w:val="26"/>
+        </w:rPr>
+        <w:t>h nghiệp hàng đầu của thế giới.</w:t>
+      </w:r>
+    </w:p>
+    <w:p>
+      <w:pPr>
+        <w:pStyle w:val="ListParagraph"/>
+        <w:numPr>
+          <w:ilvl w:val="0"/>
+          <w:numId w:val="15"/>
+        </w:numPr>
+        <w:spacing w:before="120" w:line="360" w:lineRule="auto"/>
+        <w:ind w:left="990"/>
+        <w:rPr>
+          <w:rFonts w:ascii="Times New Roman" w:hAnsi="Times New Roman" w:cs="Times New Roman"/>
+          <w:b/>
+          <w:sz w:val="26"/>
+          <w:szCs w:val="26"/>
+        </w:rPr>
+      </w:pPr>
+      <w:r>
+        <w:rPr>
+          <w:rFonts w:ascii="Times New Roman" w:hAnsi="Times New Roman" w:cs="Times New Roman"/>
+          <w:b/>
+          <w:sz w:val="26"/>
+          <w:szCs w:val="26"/>
+        </w:rPr>
+        <w:t>Lĩnh vực chính.</w:t>
+      </w:r>
+    </w:p>
+    <w:p>
+      <w:pPr>
+        <w:shd w:val="clear" w:color="auto" w:fill="FFFFFF"/>
+        <w:spacing w:after="300" w:line="360" w:lineRule="auto"/>
+        <w:ind w:firstLine="525"/>
+        <w:textAlignment w:val="baseline"/>
+        <w:rPr>
+          <w:rFonts w:ascii="Times New Roman" w:eastAsia="Times New Roman" w:hAnsi="Times New Roman" w:cs="Times New Roman"/>
+          <w:sz w:val="26"/>
+          <w:szCs w:val="26"/>
+        </w:rPr>
+      </w:pPr>
+      <w:r>
+        <w:rPr>
+          <w:rFonts w:ascii="Times New Roman" w:eastAsia="Times New Roman" w:hAnsi="Times New Roman" w:cs="Times New Roman"/>
+          <w:sz w:val="26"/>
+          <w:szCs w:val="26"/>
+        </w:rPr>
+        <w:t>Sản phẩm chính được cung cấp bởi KPIS là các hệ thống phần mềm hỗ trợ doanh nghiệp Hoạch định – Triển khai – Phân tích chiến lược theo các mô hình quản trị tiên tiến nhất trên thế giới như:</w:t>
+      </w:r>
+    </w:p>
+    <w:p>
+      <w:pPr>
+        <w:numPr>
+          <w:ilvl w:val="0"/>
+          <w:numId w:val="12"/>
+        </w:numPr>
+        <w:spacing w:after="90" w:line="360" w:lineRule="auto"/>
+        <w:ind w:left="525"/>
+        <w:textAlignment w:val="baseline"/>
+        <w:rPr>
+          <w:rFonts w:ascii="Times New Roman" w:eastAsia="Times New Roman" w:hAnsi="Times New Roman" w:cs="Times New Roman"/>
+          <w:sz w:val="26"/>
+          <w:szCs w:val="26"/>
+        </w:rPr>
+      </w:pPr>
+      <w:r>
+        <w:rPr>
+          <w:rFonts w:ascii="Times New Roman" w:eastAsia="Times New Roman" w:hAnsi="Times New Roman" w:cs="Times New Roman"/>
+          <w:sz w:val="26"/>
+          <w:szCs w:val="26"/>
+        </w:rPr>
+        <w:t>Balanced Scorecards (BSC)</w:t>
+      </w:r>
+    </w:p>
+    <w:p>
+      <w:pPr>
+        <w:numPr>
+          <w:ilvl w:val="0"/>
+          <w:numId w:val="12"/>
+        </w:numPr>
+        <w:spacing w:after="90" w:line="360" w:lineRule="auto"/>
+        <w:ind w:left="525"/>
+        <w:textAlignment w:val="baseline"/>
+        <w:rPr>
+          <w:rFonts w:ascii="Times New Roman" w:eastAsia="Times New Roman" w:hAnsi="Times New Roman" w:cs="Times New Roman"/>
+          <w:sz w:val="26"/>
+          <w:szCs w:val="26"/>
+        </w:rPr>
+      </w:pPr>
+      <w:r>
+        <w:rPr>
+          <w:rFonts w:ascii="Times New Roman" w:eastAsia="Times New Roman" w:hAnsi="Times New Roman" w:cs="Times New Roman"/>
+          <w:sz w:val="26"/>
+          <w:szCs w:val="26"/>
+        </w:rPr>
+        <w:t>OGSM System</w:t>
+      </w:r>
+    </w:p>
+    <w:p>
+      <w:pPr>
+        <w:numPr>
+          <w:ilvl w:val="0"/>
+          <w:numId w:val="12"/>
+        </w:numPr>
+        <w:spacing w:after="90" w:line="360" w:lineRule="auto"/>
+        <w:ind w:left="525"/>
+        <w:textAlignment w:val="baseline"/>
+        <w:rPr>
+          <w:rFonts w:ascii="Times New Roman" w:eastAsia="Times New Roman" w:hAnsi="Times New Roman" w:cs="Times New Roman"/>
+          <w:sz w:val="26"/>
+          <w:szCs w:val="26"/>
+        </w:rPr>
+      </w:pPr>
+      <w:r>
+        <w:rPr>
+          <w:rFonts w:ascii="Times New Roman" w:eastAsia="Times New Roman" w:hAnsi="Times New Roman" w:cs="Times New Roman"/>
+          <w:sz w:val="26"/>
+          <w:szCs w:val="26"/>
+        </w:rPr>
+        <w:t>7S system</w:t>
+      </w:r>
+    </w:p>
+    <w:p>
+      <w:pPr>
+        <w:numPr>
+          <w:ilvl w:val="0"/>
+          <w:numId w:val="12"/>
+        </w:numPr>
+        <w:spacing w:after="90" w:line="360" w:lineRule="auto"/>
+        <w:ind w:left="525"/>
+        <w:textAlignment w:val="baseline"/>
+        <w:rPr>
+          <w:rFonts w:ascii="Times New Roman" w:eastAsia="Times New Roman" w:hAnsi="Times New Roman" w:cs="Times New Roman"/>
+          <w:sz w:val="26"/>
+          <w:szCs w:val="26"/>
+        </w:rPr>
+      </w:pPr>
+      <w:r>
+        <w:rPr>
+          <w:rFonts w:ascii="Times New Roman" w:eastAsia="Times New Roman" w:hAnsi="Times New Roman" w:cs="Times New Roman"/>
+          <w:sz w:val="26"/>
+          <w:szCs w:val="26"/>
+        </w:rPr>
+        <w:t>Business Model System (BMS)</w:t>
+      </w:r>
+      <w:r>
+        <w:rPr>
+          <w:rFonts w:ascii="Times New Roman" w:eastAsia="Times New Roman" w:hAnsi="Times New Roman" w:cs="Times New Roman"/>
+          <w:sz w:val="26"/>
+          <w:szCs w:val="26"/>
+        </w:rPr>
+        <w:tab/>
+      </w:r>
+    </w:p>
+    <w:p>
+      <w:pPr>
+        <w:numPr>
+          <w:ilvl w:val="0"/>
+          <w:numId w:val="12"/>
+        </w:numPr>
+        <w:spacing w:after="90" w:line="360" w:lineRule="auto"/>
+        <w:ind w:left="525"/>
+        <w:textAlignment w:val="baseline"/>
+        <w:rPr>
+          <w:rFonts w:ascii="Times New Roman" w:eastAsia="Times New Roman" w:hAnsi="Times New Roman" w:cs="Times New Roman"/>
+          <w:sz w:val="26"/>
+          <w:szCs w:val="26"/>
+        </w:rPr>
+      </w:pPr>
+      <w:r>
+        <w:rPr>
+          <w:rFonts w:ascii="Times New Roman" w:eastAsia="Times New Roman" w:hAnsi="Times New Roman" w:cs="Times New Roman"/>
+          <w:sz w:val="26"/>
+          <w:szCs w:val="26"/>
+        </w:rPr>
+        <w:t>Business Process Management (BPM)</w:t>
+      </w:r>
+      <w:r>
+        <w:rPr>
+          <w:rFonts w:ascii="Times New Roman" w:eastAsia="Times New Roman" w:hAnsi="Times New Roman" w:cs="Times New Roman"/>
+          <w:sz w:val="26"/>
+          <w:szCs w:val="26"/>
+        </w:rPr>
+        <w:t>.</w:t>
+      </w:r>
+    </w:p>
+    <w:p>
+      <w:pPr>
+        <w:spacing w:after="90" w:line="360" w:lineRule="auto"/>
+        <w:ind w:firstLine="540"/>
+        <w:textAlignment w:val="baseline"/>
+        <w:rPr>
+          <w:rFonts w:ascii="Times New Roman" w:eastAsia="Times New Roman" w:hAnsi="Times New Roman" w:cs="Times New Roman"/>
+          <w:sz w:val="26"/>
+          <w:szCs w:val="26"/>
+        </w:rPr>
+      </w:pPr>
+      <w:r>
+        <w:rPr>
+          <w:rFonts w:ascii="Times New Roman" w:eastAsia="Times New Roman" w:hAnsi="Times New Roman" w:cs="Times New Roman"/>
+          <w:sz w:val="26"/>
+          <w:szCs w:val="26"/>
+        </w:rPr>
+        <w:t xml:space="preserve">Ngoài ra KPIS còn cung cấp và </w:t>
+      </w:r>
+      <w:r>
+        <w:rPr>
+          <w:rFonts w:ascii="Times New Roman" w:eastAsia="Times New Roman" w:hAnsi="Times New Roman" w:cs="Times New Roman"/>
+          <w:sz w:val="26"/>
+          <w:szCs w:val="26"/>
+        </w:rPr>
+        <w:t>phát triển các dịch vụ liên quan đến ứng dụng và web.</w:t>
+      </w:r>
+    </w:p>
+    <w:p>
+      <w:pPr>
+        <w:pStyle w:val="ListParagraph"/>
+        <w:numPr>
+          <w:ilvl w:val="1"/>
+          <w:numId w:val="11"/>
+        </w:numPr>
+        <w:spacing w:before="120" w:line="360" w:lineRule="auto"/>
+        <w:rPr>
+          <w:rFonts w:ascii="Times New Roman" w:hAnsi="Times New Roman" w:cs="Times New Roman"/>
+          <w:b/>
+          <w:sz w:val="26"/>
+          <w:szCs w:val="26"/>
+        </w:rPr>
+      </w:pPr>
+      <w:r>
+        <w:rPr>
+          <w:rFonts w:ascii="Times New Roman" w:hAnsi="Times New Roman" w:cs="Times New Roman"/>
+          <w:b/>
+          <w:sz w:val="26"/>
+          <w:szCs w:val="26"/>
+        </w:rPr>
+        <w:t>Sứ mệnh và mục tiêu của Kpis</w:t>
+      </w:r>
+      <w:r>
+        <w:rPr>
+          <w:rFonts w:ascii="Times New Roman" w:hAnsi="Times New Roman" w:cs="Times New Roman"/>
+          <w:b/>
+          <w:sz w:val="26"/>
+          <w:szCs w:val="26"/>
+        </w:rPr>
+        <w:t>.</w:t>
+      </w:r>
+    </w:p>
+    <w:p>
+      <w:pPr>
+        <w:pStyle w:val="ListParagraph"/>
+        <w:numPr>
+          <w:ilvl w:val="0"/>
+          <w:numId w:val="13"/>
+        </w:numPr>
+        <w:spacing w:before="120" w:line="360" w:lineRule="auto"/>
+        <w:rPr>
+          <w:rFonts w:ascii="Times New Roman" w:hAnsi="Times New Roman" w:cs="Times New Roman"/>
+          <w:b/>
+          <w:sz w:val="26"/>
+          <w:szCs w:val="26"/>
+        </w:rPr>
+      </w:pPr>
+      <w:r>
+        <w:rPr>
+          <w:rFonts w:ascii="Times New Roman" w:hAnsi="Times New Roman" w:cs="Times New Roman"/>
+          <w:b/>
+          <w:sz w:val="26"/>
+          <w:szCs w:val="26"/>
+        </w:rPr>
+        <w:t>Sứ mệnh.</w:t>
+      </w:r>
+    </w:p>
+    <w:p>
+      <w:pPr>
+        <w:spacing w:before="120" w:line="360" w:lineRule="auto"/>
+        <w:ind w:firstLine="630"/>
+        <w:rPr>
+          <w:rFonts w:ascii="Times New Roman" w:hAnsi="Times New Roman" w:cs="Times New Roman"/>
+          <w:b/>
+          <w:sz w:val="26"/>
+          <w:szCs w:val="26"/>
+        </w:rPr>
+      </w:pPr>
+      <w:r>
+        <w:rPr>
+          <w:rFonts w:ascii="Times New Roman" w:hAnsi="Times New Roman" w:cs="Times New Roman"/>
+          <w:sz w:val="26"/>
+          <w:szCs w:val="26"/>
+          <w:shd w:val="clear" w:color="auto" w:fill="FFFFFF"/>
+        </w:rPr>
+        <w:t>Nâng cao hiệu suất hoạt động của doanh nghiệp Việt bằng giải pháp công nghệ thông tin năng động và sáng tạo.</w:t>
+      </w:r>
+    </w:p>
+    <w:p>
+      <w:pPr>
+        <w:pStyle w:val="ListParagraph"/>
+        <w:numPr>
+          <w:ilvl w:val="0"/>
+          <w:numId w:val="13"/>
+        </w:numPr>
+        <w:spacing w:before="120" w:line="360" w:lineRule="auto"/>
+        <w:rPr>
+          <w:rFonts w:ascii="Times New Roman" w:hAnsi="Times New Roman" w:cs="Times New Roman"/>
+          <w:b/>
+          <w:sz w:val="26"/>
+          <w:szCs w:val="26"/>
+        </w:rPr>
+      </w:pPr>
+      <w:r>
+        <w:rPr>
+          <w:rFonts w:ascii="Times New Roman" w:hAnsi="Times New Roman" w:cs="Times New Roman"/>
+          <w:b/>
+          <w:sz w:val="26"/>
+          <w:szCs w:val="26"/>
+        </w:rPr>
+        <w:t>Mục tiêu.</w:t>
+      </w:r>
+    </w:p>
+    <w:p>
+      <w:pPr>
+        <w:spacing w:after="90" w:line="360" w:lineRule="auto"/>
+        <w:ind w:firstLine="720"/>
+        <w:textAlignment w:val="baseline"/>
+        <w:rPr>
+          <w:rFonts w:ascii="Times New Roman" w:eastAsia="Times New Roman" w:hAnsi="Times New Roman" w:cs="Times New Roman"/>
+          <w:sz w:val="26"/>
+          <w:szCs w:val="26"/>
+        </w:rPr>
+      </w:pPr>
+      <w:r>
+        <w:rPr>
+          <w:rFonts w:ascii="Times New Roman" w:eastAsia="Times New Roman" w:hAnsi="Times New Roman" w:cs="Times New Roman"/>
+          <w:sz w:val="26"/>
+          <w:szCs w:val="26"/>
+        </w:rPr>
+        <w:lastRenderedPageBreak/>
+        <w:t>Trở thành một Tổ chức tư vấn, phát triển và triển khai giải pháp công nghệ thông tin có uy tín quốc tế và có vị thế xứng đáng trong sự nghiệp tin học hóa quản lý doanh nghiệp của Việt Nam.</w:t>
+      </w:r>
+    </w:p>
+    <w:p>
+      <w:pPr>
+        <w:spacing w:after="90" w:line="360" w:lineRule="auto"/>
+        <w:ind w:firstLine="720"/>
+        <w:textAlignment w:val="baseline"/>
+        <w:rPr>
+          <w:rFonts w:ascii="Times New Roman" w:eastAsia="Times New Roman" w:hAnsi="Times New Roman" w:cs="Times New Roman"/>
+          <w:sz w:val="26"/>
+          <w:szCs w:val="26"/>
+        </w:rPr>
+      </w:pPr>
+      <w:r>
+        <w:rPr>
+          <w:rFonts w:ascii="Times New Roman" w:eastAsia="Times New Roman" w:hAnsi="Times New Roman" w:cs="Times New Roman"/>
+          <w:sz w:val="26"/>
+          <w:szCs w:val="26"/>
+        </w:rPr>
+        <w:t>Luôn lắng nghe những nhu cầu của  khách hàng nhằm cung cấp các giải pháp phần mềm sáng tạo, chất lượng cao nhất và liên tục đáp ứng nhu cầu kinh doanh đặc thù của từng doanh nghiệp</w:t>
+      </w:r>
+      <w:r>
+        <w:rPr>
+          <w:rFonts w:ascii="Times New Roman" w:eastAsia="Times New Roman" w:hAnsi="Times New Roman" w:cs="Times New Roman"/>
+          <w:sz w:val="26"/>
+          <w:szCs w:val="26"/>
+        </w:rPr>
+        <w:t>.</w:t>
+      </w:r>
+    </w:p>
+    <w:p>
+      <w:pPr>
+        <w:spacing w:after="90" w:line="360" w:lineRule="auto"/>
+        <w:ind w:firstLine="720"/>
+        <w:textAlignment w:val="baseline"/>
+        <w:rPr>
+          <w:rFonts w:ascii="Times New Roman" w:eastAsia="Times New Roman" w:hAnsi="Times New Roman" w:cs="Times New Roman"/>
+          <w:sz w:val="26"/>
+          <w:szCs w:val="26"/>
+        </w:rPr>
+      </w:pPr>
+      <w:r>
+        <w:rPr>
+          <w:rFonts w:ascii="Times New Roman" w:eastAsia="Times New Roman" w:hAnsi="Times New Roman" w:cs="Times New Roman"/>
+          <w:sz w:val="26"/>
+          <w:szCs w:val="26"/>
+        </w:rPr>
+        <w:t>Xây dựng một công ty có lợi nhuận trong ngắn hạn và dài hạn, không ngừng nâng cao chất lượng sản phẩm và dịch của cũng đầu như đầu tư vào đội ngũ nhân viên của KPIS.</w:t>
+      </w:r>
+    </w:p>
+    <w:p>
+      <w:pPr>
+        <w:spacing w:after="90" w:line="360" w:lineRule="auto"/>
+        <w:ind w:firstLine="720"/>
+        <w:textAlignment w:val="baseline"/>
+        <w:rPr>
+          <w:rFonts w:ascii="Times New Roman" w:eastAsia="Times New Roman" w:hAnsi="Times New Roman" w:cs="Times New Roman"/>
+          <w:sz w:val="26"/>
+          <w:szCs w:val="26"/>
+        </w:rPr>
+      </w:pPr>
+      <w:r>
+        <w:rPr>
+          <w:rFonts w:ascii="Times New Roman" w:eastAsia="Times New Roman" w:hAnsi="Times New Roman" w:cs="Times New Roman"/>
+          <w:sz w:val="26"/>
+          <w:szCs w:val="26"/>
+        </w:rPr>
+        <w:t>Cung cấp một môi trường làm việc tại KPIS mà nơi đó khuyến khích tính chuyên nghiệp, chính trực, sự sáng tạo và phát triển cá nhân</w:t>
+      </w:r>
+      <w:r>
+        <w:rPr>
+          <w:rFonts w:ascii="Times New Roman" w:eastAsia="Times New Roman" w:hAnsi="Times New Roman" w:cs="Times New Roman"/>
+          <w:sz w:val="26"/>
+          <w:szCs w:val="26"/>
+        </w:rPr>
+        <w:t>.</w:t>
+      </w:r>
+    </w:p>
+    <w:p>
+      <w:pPr>
+        <w:widowControl w:val="0"/>
+        <w:spacing w:line="360" w:lineRule="auto"/>
+        <w:outlineLvl w:val="1"/>
+        <w:rPr>
+          <w:rFonts w:ascii="Times New Roman" w:hAnsi="Times New Roman" w:cs="Times New Roman"/>
+          <w:b/>
+          <w:bCs/>
+          <w:sz w:val="26"/>
+          <w:szCs w:val="26"/>
+        </w:rPr>
+      </w:pPr>
+      <w:bookmarkStart w:id="0" w:name="_GoBack"/>
+      <w:bookmarkEnd w:id="0"/>
+    </w:p>
+    <w:p>
+      <w:pPr>
         <w:spacing w:line="360" w:lineRule="auto"/>
         <w:outlineLvl w:val="0"/>
         <w:rPr>
@@ -156,8 +1366,8 @@
           <w:shd w:val="clear" w:color="auto" w:fill="FFFFFF"/>
         </w:rPr>
       </w:pPr>
-      <w:bookmarkStart w:id="0" w:name="_Toc2230"/>
-      <w:bookmarkStart w:id="1" w:name="_Toc39100237"/>
+      <w:bookmarkStart w:id="1" w:name="_Toc2230"/>
+      <w:bookmarkStart w:id="2" w:name="_Toc39100237"/>
       <w:r>
         <w:rPr>
           <w:rFonts w:ascii="Times New Roman" w:hAnsi="Times New Roman" w:cs="Times New Roman"/>
@@ -190,8 +1400,8 @@
         </w:rPr>
         <w:t>THỰC TẬP TẠI</w:t>
       </w:r>
-      <w:bookmarkStart w:id="2" w:name="_Toc1061"/>
-      <w:bookmarkEnd w:id="0"/>
+      <w:bookmarkStart w:id="3" w:name="_Toc1061"/>
+      <w:bookmarkEnd w:id="1"/>
       <w:r>
         <w:rPr>
           <w:rFonts w:ascii="Times New Roman" w:hAnsi="Times New Roman" w:cs="Times New Roman"/>
@@ -203,19 +1413,19 @@
         </w:rPr>
         <w:t xml:space="preserve"> </w:t>
       </w:r>
+      <w:bookmarkEnd w:id="3"/>
+      <w:r>
+        <w:rPr>
+          <w:rFonts w:ascii="Times New Roman" w:hAnsi="Times New Roman" w:cs="Times New Roman"/>
+          <w:b/>
+          <w:color w:val="000000"/>
+          <w:sz w:val="26"/>
+          <w:szCs w:val="26"/>
+          <w:shd w:val="clear" w:color="auto" w:fill="FFFFFF"/>
+        </w:rPr>
+        <w:t>CÔNG TY</w:t>
+      </w:r>
       <w:bookmarkEnd w:id="2"/>
-      <w:r>
-        <w:rPr>
-          <w:rFonts w:ascii="Times New Roman" w:hAnsi="Times New Roman" w:cs="Times New Roman"/>
-          <w:b/>
-          <w:color w:val="000000"/>
-          <w:sz w:val="26"/>
-          <w:szCs w:val="26"/>
-          <w:shd w:val="clear" w:color="auto" w:fill="FFFFFF"/>
-        </w:rPr>
-        <w:t>CÔNG TY</w:t>
-      </w:r>
-      <w:bookmarkEnd w:id="1"/>
     </w:p>
     <w:p>
       <w:pPr>
@@ -279,6 +1489,7 @@
     <w:p>
       <w:pPr>
         <w:pStyle w:val="ListParagraph"/>
+        <w:spacing w:line="360" w:lineRule="auto"/>
         <w:ind w:left="408"/>
         <w:jc w:val="both"/>
         <w:rPr>
@@ -308,6 +1519,7 @@
     <w:p>
       <w:pPr>
         <w:pStyle w:val="ListParagraph"/>
+        <w:spacing w:line="360" w:lineRule="auto"/>
         <w:ind w:left="408"/>
         <w:jc w:val="both"/>
         <w:rPr>
@@ -344,6 +1556,7 @@
     <w:p>
       <w:pPr>
         <w:pStyle w:val="ListParagraph"/>
+        <w:spacing w:line="360" w:lineRule="auto"/>
         <w:ind w:left="408"/>
         <w:jc w:val="both"/>
         <w:rPr>
@@ -358,12 +1571,29 @@
           <w:sz w:val="26"/>
           <w:szCs w:val="26"/>
         </w:rPr>
-        <w:t xml:space="preserve">Hình thức làm việc chủ yếu của nhóm e tại đơn vị là hoàng thành những task mà bên đơn vị thực tập giao. </w:t>
+        <w:t>Hình thức làm việc chủ yếu của nhóm e tại đơn vị l</w:t>
+      </w:r>
+      <w:r>
+        <w:rPr>
+          <w:bCs/>
+          <w:sz w:val="26"/>
+          <w:szCs w:val="26"/>
+        </w:rPr>
+        <w:t>à hoàn</w:t>
+      </w:r>
+      <w:r>
+        <w:rPr>
+          <w:bCs/>
+          <w:sz w:val="26"/>
+          <w:szCs w:val="26"/>
+        </w:rPr>
+        <w:t xml:space="preserve"> thành những task mà bên đơn vị thực tập giao. </w:t>
       </w:r>
     </w:p>
     <w:p>
       <w:pPr>
         <w:pStyle w:val="ListParagraph"/>
+        <w:spacing w:line="360" w:lineRule="auto"/>
         <w:ind w:left="408"/>
         <w:jc w:val="both"/>
         <w:rPr>
@@ -378,12 +1608,54 @@
           <w:sz w:val="26"/>
           <w:szCs w:val="26"/>
         </w:rPr>
+        <w:t xml:space="preserve">Bởi vì </w:t>
+      </w:r>
+      <w:r>
+        <w:rPr>
+          <w:rFonts w:ascii="Times New Roman" w:hAnsi="Times New Roman" w:cs="Times New Roman"/>
+          <w:color w:val="1D2129"/>
+          <w:sz w:val="26"/>
+          <w:szCs w:val="26"/>
+          <w:shd w:val="clear" w:color="auto" w:fill="FFFFFF"/>
+        </w:rPr>
+        <w:t>diễn biến phức tạp của dịch bệnh Covid-19</w:t>
+      </w:r>
+      <w:r>
+        <w:rPr>
+          <w:rFonts w:ascii="Times New Roman" w:hAnsi="Times New Roman" w:cs="Times New Roman"/>
+          <w:color w:val="1D2129"/>
+          <w:sz w:val="26"/>
+          <w:szCs w:val="26"/>
+          <w:shd w:val="clear" w:color="auto" w:fill="FFFFFF"/>
+        </w:rPr>
+        <w:t xml:space="preserve"> nên thời gian có mặt tại văn phòng của tụi em bị hạn chế. Và thay vào đó là làm việc với hình thức online tại nhà trên phần mềm Skypes.</w:t>
+      </w:r>
+    </w:p>
+    <w:p>
+      <w:pPr>
+        <w:pStyle w:val="ListParagraph"/>
+        <w:spacing w:line="360" w:lineRule="auto"/>
+        <w:ind w:left="408"/>
+        <w:jc w:val="both"/>
+        <w:rPr>
+          <w:bCs/>
+          <w:sz w:val="26"/>
+          <w:szCs w:val="26"/>
+        </w:rPr>
+      </w:pPr>
+      <w:r>
+        <w:rPr>
+          <w:bCs/>
+          <w:sz w:val="26"/>
+          <w:szCs w:val="26"/>
+        </w:rPr>
         <w:t>Và được tham gia vào dự án thực tế với vai trò là thực tập sinh học hỏi kinh nghiệm.</w:t>
       </w:r>
     </w:p>
     <w:p>
       <w:pPr>
         <w:pStyle w:val="ListParagraph"/>
+        <w:spacing w:line="360" w:lineRule="auto"/>
         <w:ind w:left="408"/>
         <w:jc w:val="both"/>
         <w:rPr>
@@ -417,6 +1689,7 @@
           </w:tcPr>
           <w:p>
             <w:pPr>
+              <w:spacing w:line="360" w:lineRule="auto"/>
               <w:rPr>
                 <w:sz w:val="26"/>
               </w:rPr>
@@ -435,6 +1708,7 @@
           </w:tcPr>
           <w:p>
             <w:pPr>
+              <w:spacing w:line="360" w:lineRule="auto"/>
               <w:rPr>
                 <w:sz w:val="26"/>
               </w:rPr>
@@ -455,6 +1729,7 @@
           </w:tcPr>
           <w:p>
             <w:pPr>
+              <w:spacing w:line="360" w:lineRule="auto"/>
               <w:rPr>
                 <w:sz w:val="26"/>
               </w:rPr>
@@ -473,6 +1748,7 @@
           </w:tcPr>
           <w:p>
             <w:pPr>
+              <w:spacing w:line="360" w:lineRule="auto"/>
               <w:rPr>
                 <w:sz w:val="26"/>
               </w:rPr>
@@ -487,6 +1763,7 @@
           </w:tcPr>
           <w:p>
             <w:pPr>
+              <w:spacing w:line="360" w:lineRule="auto"/>
               <w:rPr>
                 <w:sz w:val="26"/>
               </w:rPr>
@@ -495,11 +1772,13 @@
               <w:rPr>
                 <w:sz w:val="26"/>
               </w:rPr>
+              <w:lastRenderedPageBreak/>
               <w:t>11/02/2020</w:t>
             </w:r>
           </w:p>
           <w:p>
             <w:pPr>
+              <w:spacing w:line="360" w:lineRule="auto"/>
               <w:rPr>
                 <w:sz w:val="26"/>
               </w:rPr>
@@ -518,6 +1797,7 @@
           </w:tcPr>
           <w:p>
             <w:pPr>
+              <w:spacing w:line="360" w:lineRule="auto"/>
               <w:rPr>
                 <w:sz w:val="26"/>
               </w:rPr>
@@ -532,6 +1812,7 @@
           </w:tcPr>
           <w:p>
             <w:pPr>
+              <w:spacing w:line="360" w:lineRule="auto"/>
               <w:rPr>
                 <w:sz w:val="26"/>
               </w:rPr>
@@ -545,6 +1826,7 @@
           </w:p>
           <w:p>
             <w:pPr>
+              <w:spacing w:line="360" w:lineRule="auto"/>
               <w:rPr>
                 <w:sz w:val="26"/>
               </w:rPr>
@@ -563,6 +1845,7 @@
           </w:tcPr>
           <w:p>
             <w:pPr>
+              <w:spacing w:line="360" w:lineRule="auto"/>
               <w:rPr>
                 <w:sz w:val="26"/>
               </w:rPr>
@@ -577,6 +1860,7 @@
           </w:tcPr>
           <w:p>
             <w:pPr>
+              <w:spacing w:line="360" w:lineRule="auto"/>
               <w:rPr>
                 <w:sz w:val="26"/>
               </w:rPr>
@@ -590,6 +1874,7 @@
           </w:p>
           <w:p>
             <w:pPr>
+              <w:spacing w:line="360" w:lineRule="auto"/>
               <w:rPr>
                 <w:sz w:val="26"/>
               </w:rPr>
@@ -608,6 +1893,7 @@
           </w:tcPr>
           <w:p>
             <w:pPr>
+              <w:spacing w:line="360" w:lineRule="auto"/>
               <w:rPr>
                 <w:sz w:val="26"/>
               </w:rPr>
@@ -622,6 +1908,7 @@
           </w:tcPr>
           <w:p>
             <w:pPr>
+              <w:spacing w:line="360" w:lineRule="auto"/>
               <w:rPr>
                 <w:sz w:val="26"/>
               </w:rPr>
@@ -635,6 +1922,7 @@
           </w:p>
           <w:p>
             <w:pPr>
+              <w:spacing w:line="360" w:lineRule="auto"/>
               <w:rPr>
                 <w:sz w:val="26"/>
               </w:rPr>
@@ -653,6 +1941,7 @@
           </w:tcPr>
           <w:p>
             <w:pPr>
+              <w:spacing w:line="360" w:lineRule="auto"/>
               <w:rPr>
                 <w:sz w:val="26"/>
               </w:rPr>
@@ -667,6 +1956,7 @@
           </w:tcPr>
           <w:p>
             <w:pPr>
+              <w:spacing w:line="360" w:lineRule="auto"/>
               <w:rPr>
                 <w:sz w:val="26"/>
               </w:rPr>
@@ -680,6 +1970,7 @@
           </w:p>
           <w:p>
             <w:pPr>
+              <w:spacing w:line="360" w:lineRule="auto"/>
               <w:rPr>
                 <w:sz w:val="26"/>
               </w:rPr>
@@ -698,6 +1989,7 @@
           </w:tcPr>
           <w:p>
             <w:pPr>
+              <w:spacing w:line="360" w:lineRule="auto"/>
               <w:rPr>
                 <w:sz w:val="26"/>
               </w:rPr>
@@ -739,7 +2031,7 @@
           <w:lang w:val="vi-VN"/>
         </w:rPr>
       </w:pPr>
-      <w:bookmarkStart w:id="3" w:name="_Toc39100239"/>
+      <w:bookmarkStart w:id="4" w:name="_Toc39100239"/>
       <w:r>
         <w:rPr>
           <w:rFonts w:ascii="Times New Roman" w:hAnsi="Times New Roman" w:cs="Times New Roman"/>
@@ -749,23 +2041,20 @@
           <w:sz w:val="26"/>
           <w:szCs w:val="26"/>
         </w:rPr>
-        <w:lastRenderedPageBreak/>
         <w:t xml:space="preserve"> </w:t>
       </w:r>
-      <w:bookmarkStart w:id="4" w:name="_GoBack"/>
+      <w:r>
+        <w:rPr>
+          <w:rFonts w:ascii="Times New Roman" w:hAnsi="Times New Roman" w:cs="Times New Roman"/>
+          <w:b/>
+          <w:bCs/>
+          <w:color w:val="000000"/>
+          <w:sz w:val="26"/>
+          <w:szCs w:val="26"/>
+        </w:rPr>
+        <w:t>Quá trình thực hiện công việc</w:t>
+      </w:r>
       <w:bookmarkEnd w:id="4"/>
-      <w:r>
-        <w:rPr>
-          <w:rFonts w:ascii="Times New Roman" w:hAnsi="Times New Roman" w:cs="Times New Roman"/>
-          <w:b/>
-          <w:bCs/>
-          <w:color w:val="000000"/>
-          <w:sz w:val="26"/>
-          <w:szCs w:val="26"/>
-        </w:rPr>
-        <w:t>Quá trình thực hiện công việc</w:t>
-      </w:r>
-      <w:bookmarkEnd w:id="3"/>
       <w:r>
         <w:rPr>
           <w:rFonts w:ascii="Times New Roman" w:hAnsi="Times New Roman" w:cs="Times New Roman"/>
@@ -887,6 +2176,7 @@
         <w:rPr>
           <w:noProof/>
         </w:rPr>
+        <w:lastRenderedPageBreak/>
         <w:drawing>
           <wp:inline distT="0" distB="0" distL="0" distR="0" wp14:anchorId="44F6EC15" wp14:editId="4FCBB2C7">
             <wp:extent cx="5537835" cy="2617839"/>
@@ -905,7 +2195,7 @@
                     </pic:cNvPicPr>
                   </pic:nvPicPr>
                   <pic:blipFill>
-                    <a:blip r:embed="rId5">
+                    <a:blip r:embed="rId10">
                       <a:extLst>
                         <a:ext uri="{28A0092B-C50C-407E-A947-70E740481C1C}">
                           <a14:useLocalDpi xmlns:a14="http://schemas.microsoft.com/office/drawing/2010/main" val="0"/>
@@ -942,6 +2232,7 @@
     <w:p>
       <w:pPr>
         <w:pStyle w:val="Caption"/>
+        <w:spacing w:line="360" w:lineRule="auto"/>
         <w:rPr>
           <w:rFonts w:ascii="Times New Roman" w:hAnsi="Times New Roman" w:cs="Times New Roman"/>
           <w:b w:val="0"/>
@@ -1120,7 +2411,6 @@
           <w:sz w:val="26"/>
           <w:szCs w:val="26"/>
         </w:rPr>
-        <w:lastRenderedPageBreak/>
         <w:t>Cài đặt và sử dụng git</w:t>
       </w:r>
     </w:p>
@@ -1337,6 +2627,7 @@
           <w:sz w:val="26"/>
           <w:szCs w:val="26"/>
         </w:rPr>
+        <w:lastRenderedPageBreak/>
         <w:t>Nếu bạn dùng Windows thì có thể tải file .exe cài đặt Git tại địa chỉ http://git-scm.com/download/win. Khi cài bạn có thể để nguyên tùy chọn mặc định mà không cần tùy chỉnh gì thêm nếu bạn chưa hiểu về nó.</w:t>
       </w:r>
     </w:p>
@@ -1467,7 +2758,6 @@
         <w:rPr>
           <w:noProof/>
         </w:rPr>
-        <w:lastRenderedPageBreak/>
         <w:drawing>
           <wp:inline distT="0" distB="0" distL="0" distR="0">
             <wp:extent cx="5795625" cy="3502168"/>
@@ -1484,7 +2774,7 @@
                     <pic:cNvPicPr/>
                   </pic:nvPicPr>
                   <pic:blipFill>
-                    <a:blip r:embed="rId6">
+                    <a:blip r:embed="rId11">
                       <a:extLst>
                         <a:ext uri="{28A0092B-C50C-407E-A947-70E740481C1C}">
                           <a14:useLocalDpi xmlns:a14="http://schemas.microsoft.com/office/drawing/2010/main" val="0"/>
@@ -1514,6 +2804,7 @@
     <w:p>
       <w:pPr>
         <w:pStyle w:val="Caption"/>
+        <w:spacing w:line="360" w:lineRule="auto"/>
         <w:ind w:left="3240" w:firstLine="360"/>
         <w:rPr>
           <w:rFonts w:ascii="Times New Roman" w:hAnsi="Times New Roman" w:cs="Times New Roman"/>
@@ -1600,6 +2891,7 @@
     </w:p>
     <w:p>
       <w:pPr>
+        <w:spacing w:line="360" w:lineRule="auto"/>
         <w:ind w:left="450" w:firstLine="360"/>
         <w:jc w:val="both"/>
       </w:pPr>
@@ -1666,6 +2958,7 @@
           <w:sz w:val="26"/>
           <w:szCs w:val="26"/>
         </w:rPr>
+        <w:lastRenderedPageBreak/>
         <w:t>Như vậy là bạn đã xong bước ban đầu đó là cài đặt Git và thiết lập tên và email của mình vào Git để bắt đầu làm việc.</w:t>
       </w:r>
     </w:p>
@@ -1729,7 +3022,7 @@
         </w:rPr>
         <w:t xml:space="preserve">Để tạo một repostory mới trên GitHub thì đầu tiên bạn phải đăng nhập tài khoản và vào trang chủ của GitHub từ địa chỉ </w:t>
       </w:r>
-      <w:hyperlink r:id="rId7" w:history="1">
+      <w:hyperlink r:id="rId12" w:history="1">
         <w:r>
           <w:rPr>
             <w:rStyle w:val="Hyperlink"/>
@@ -1759,7 +3052,6 @@
         <w:rPr>
           <w:noProof/>
         </w:rPr>
-        <w:lastRenderedPageBreak/>
         <w:drawing>
           <wp:inline distT="0" distB="0" distL="0" distR="0">
             <wp:extent cx="5943600" cy="3342005"/>
@@ -1776,7 +3068,7 @@
                     <pic:cNvPicPr/>
                   </pic:nvPicPr>
                   <pic:blipFill>
-                    <a:blip r:embed="rId8" cstate="print">
+                    <a:blip r:embed="rId13" cstate="print">
                       <a:extLst>
                         <a:ext uri="{28A0092B-C50C-407E-A947-70E740481C1C}">
                           <a14:useLocalDpi xmlns:a14="http://schemas.microsoft.com/office/drawing/2010/main" val="0"/>
@@ -1919,6 +3211,7 @@
           <w:sz w:val="26"/>
           <w:szCs w:val="26"/>
         </w:rPr>
+        <w:lastRenderedPageBreak/>
         <w:drawing>
           <wp:inline distT="0" distB="0" distL="0" distR="0">
             <wp:extent cx="5943600" cy="3355975"/>
@@ -1935,7 +3228,7 @@
                     <pic:cNvPicPr/>
                   </pic:nvPicPr>
                   <pic:blipFill>
-                    <a:blip r:embed="rId9" cstate="print">
+                    <a:blip r:embed="rId14" cstate="print">
                       <a:extLst>
                         <a:ext uri="{28A0092B-C50C-407E-A947-70E740481C1C}">
                           <a14:useLocalDpi xmlns:a14="http://schemas.microsoft.com/office/drawing/2010/main" val="0"/>
@@ -2042,7 +3335,6 @@
         <w:rPr>
           <w:noProof/>
         </w:rPr>
-        <w:lastRenderedPageBreak/>
         <w:drawing>
           <wp:inline distT="0" distB="0" distL="0" distR="0" wp14:anchorId="62281510" wp14:editId="65C7F5A9">
             <wp:extent cx="5943600" cy="3249295"/>
@@ -2059,7 +3351,7 @@
                     <pic:cNvPicPr/>
                   </pic:nvPicPr>
                   <pic:blipFill>
-                    <a:blip r:embed="rId10"/>
+                    <a:blip r:embed="rId15"/>
                     <a:stretch>
                       <a:fillRect/>
                     </a:stretch>
@@ -2139,6 +3431,7 @@
         <w:rPr>
           <w:noProof/>
         </w:rPr>
+        <w:lastRenderedPageBreak/>
         <w:drawing>
           <wp:inline distT="0" distB="0" distL="0" distR="0" wp14:anchorId="460C82C9" wp14:editId="2E18B214">
             <wp:extent cx="5943600" cy="2676832"/>
@@ -2155,7 +3448,7 @@
                     <pic:cNvPicPr/>
                   </pic:nvPicPr>
                   <pic:blipFill>
-                    <a:blip r:embed="rId11"/>
+                    <a:blip r:embed="rId16"/>
                     <a:stretch>
                       <a:fillRect/>
                     </a:stretch>
@@ -2338,7 +3631,6 @@
           <w:sz w:val="26"/>
           <w:szCs w:val="26"/>
         </w:rPr>
-        <w:lastRenderedPageBreak/>
         <w:t>Git thần chú sẽ là</w:t>
       </w:r>
       <w:r>
@@ -2795,7 +4087,19 @@
           <w:szCs w:val="26"/>
           <w:shd w:val="clear" w:color="auto" w:fill="FFFFFF"/>
         </w:rPr>
-        <w:t xml:space="preserve"> kéo về từ máy chủ từ xa với nhánh hiện tại trên máy local</w:t>
+        <w:t xml:space="preserve"> kéo về từ máy chủ từ xa với </w:t>
+      </w:r>
+      <w:r>
+        <w:rPr>
+          <w:rFonts w:ascii="Times New Roman" w:hAnsi="Times New Roman" w:cs="Times New Roman"/>
+          <w:color w:val="1B1B1B"/>
+          <w:spacing w:val="-1"/>
+          <w:sz w:val="26"/>
+          <w:szCs w:val="26"/>
+          <w:shd w:val="clear" w:color="auto" w:fill="FFFFFF"/>
+        </w:rPr>
+        <w:lastRenderedPageBreak/>
+        <w:t>nhánh hiện tại trên máy local</w:t>
       </w:r>
       <w:r>
         <w:rPr>
@@ -3175,7 +4479,6 @@
           <w:sz w:val="26"/>
           <w:szCs w:val="26"/>
         </w:rPr>
-        <w:lastRenderedPageBreak/>
         <w:t>Sau khi đã commit</w:t>
       </w:r>
       <w:r>
@@ -3206,17 +4509,7 @@
           <w:szCs w:val="26"/>
           <w:shd w:val="clear" w:color="auto" w:fill="FFFFFF"/>
         </w:rPr>
-        <w:t>ho lưu trữ cục bộ</w:t>
-      </w:r>
-      <w:r>
-        <w:rPr>
-          <w:rFonts w:ascii="Times New Roman" w:hAnsi="Times New Roman" w:cs="Times New Roman"/>
-          <w:color w:val="222222"/>
-          <w:sz w:val="26"/>
-          <w:szCs w:val="26"/>
-          <w:shd w:val="clear" w:color="auto" w:fill="FFFFFF"/>
-        </w:rPr>
-        <w:t>. Nếu muốn cập nhật lên server thì bạn phải sử dụ</w:t>
+        <w:t>ho lưu trữ cục bộ. Nếu muốn cập nhật lên server thì bạn phải sử dụ</w:t>
       </w:r>
       <w:r>
         <w:rPr>
@@ -3521,6 +4814,7 @@
           <w:sz w:val="26"/>
           <w:szCs w:val="26"/>
         </w:rPr>
+        <w:lastRenderedPageBreak/>
         <w:t>Cấu hình project Laravel trên local.</w:t>
       </w:r>
     </w:p>
@@ -3867,6 +5161,119 @@
     </w:lvl>
   </w:abstractNum>
   <w:abstractNum w:abstractNumId="2" w15:restartNumberingAfterBreak="0">
+    <w:nsid w:val="0EC67552"/>
+    <w:multiLevelType w:val="multilevel"/>
+    <w:tmpl w:val="1C681DDC"/>
+    <w:lvl w:ilvl="0">
+      <w:start w:val="1"/>
+      <w:numFmt w:val="decimal"/>
+      <w:lvlText w:val="%1."/>
+      <w:lvlJc w:val="left"/>
+      <w:pPr>
+        <w:ind w:left="396" w:hanging="396"/>
+      </w:pPr>
+      <w:rPr>
+        <w:rFonts w:hint="default"/>
+      </w:rPr>
+    </w:lvl>
+    <w:lvl w:ilvl="1">
+      <w:start w:val="1"/>
+      <w:numFmt w:val="decimal"/>
+      <w:lvlText w:val="%1.%2."/>
+      <w:lvlJc w:val="left"/>
+      <w:pPr>
+        <w:ind w:left="1044" w:hanging="720"/>
+      </w:pPr>
+      <w:rPr>
+        <w:rFonts w:hint="default"/>
+      </w:rPr>
+    </w:lvl>
+    <w:lvl w:ilvl="2">
+      <w:start w:val="1"/>
+      <w:numFmt w:val="decimal"/>
+      <w:lvlText w:val="%1.%2.%3."/>
+      <w:lvlJc w:val="left"/>
+      <w:pPr>
+        <w:ind w:left="1368" w:hanging="720"/>
+      </w:pPr>
+      <w:rPr>
+        <w:rFonts w:hint="default"/>
+      </w:rPr>
+    </w:lvl>
+    <w:lvl w:ilvl="3">
+      <w:start w:val="1"/>
+      <w:numFmt w:val="decimal"/>
+      <w:lvlText w:val="%1.%2.%3.%4."/>
+      <w:lvlJc w:val="left"/>
+      <w:pPr>
+        <w:ind w:left="2052" w:hanging="1080"/>
+      </w:pPr>
+      <w:rPr>
+        <w:rFonts w:hint="default"/>
+      </w:rPr>
+    </w:lvl>
+    <w:lvl w:ilvl="4">
+      <w:start w:val="1"/>
+      <w:numFmt w:val="decimal"/>
+      <w:lvlText w:val="%1.%2.%3.%4.%5."/>
+      <w:lvlJc w:val="left"/>
+      <w:pPr>
+        <w:ind w:left="2376" w:hanging="1080"/>
+      </w:pPr>
+      <w:rPr>
+        <w:rFonts w:hint="default"/>
+      </w:rPr>
+    </w:lvl>
+    <w:lvl w:ilvl="5">
+      <w:start w:val="1"/>
+      <w:numFmt w:val="decimal"/>
+      <w:lvlText w:val="%1.%2.%3.%4.%5.%6."/>
+      <w:lvlJc w:val="left"/>
+      <w:pPr>
+        <w:ind w:left="3060" w:hanging="1440"/>
+      </w:pPr>
+      <w:rPr>
+        <w:rFonts w:hint="default"/>
+      </w:rPr>
+    </w:lvl>
+    <w:lvl w:ilvl="6">
+      <w:start w:val="1"/>
+      <w:numFmt w:val="decimal"/>
+      <w:lvlText w:val="%1.%2.%3.%4.%5.%6.%7."/>
+      <w:lvlJc w:val="left"/>
+      <w:pPr>
+        <w:ind w:left="3384" w:hanging="1440"/>
+      </w:pPr>
+      <w:rPr>
+        <w:rFonts w:hint="default"/>
+      </w:rPr>
+    </w:lvl>
+    <w:lvl w:ilvl="7">
+      <w:start w:val="1"/>
+      <w:numFmt w:val="decimal"/>
+      <w:lvlText w:val="%1.%2.%3.%4.%5.%6.%7.%8."/>
+      <w:lvlJc w:val="left"/>
+      <w:pPr>
+        <w:ind w:left="4068" w:hanging="1800"/>
+      </w:pPr>
+      <w:rPr>
+        <w:rFonts w:hint="default"/>
+      </w:rPr>
+    </w:lvl>
+    <w:lvl w:ilvl="8">
+      <w:start w:val="1"/>
+      <w:numFmt w:val="decimal"/>
+      <w:lvlText w:val="%1.%2.%3.%4.%5.%6.%7.%8.%9."/>
+      <w:lvlJc w:val="left"/>
+      <w:pPr>
+        <w:ind w:left="4392" w:hanging="1800"/>
+      </w:pPr>
+      <w:rPr>
+        <w:rFonts w:hint="default"/>
+      </w:rPr>
+    </w:lvl>
+  </w:abstractNum>
+  <w:abstractNum w:abstractNumId="3" w15:restartNumberingAfterBreak="0">
     <w:nsid w:val="140A04A9"/>
     <w:multiLevelType w:val="hybridMultilevel"/>
     <w:tmpl w:val="BA4EB466"/>
@@ -3955,7 +5362,305 @@
       </w:pPr>
     </w:lvl>
   </w:abstractNum>
-  <w:abstractNum w:abstractNumId="3" w15:restartNumberingAfterBreak="0">
+  <w:abstractNum w:abstractNumId="4" w15:restartNumberingAfterBreak="0">
+    <w:nsid w:val="16421D2F"/>
+    <w:multiLevelType w:val="multilevel"/>
+    <w:tmpl w:val="80BAE7A8"/>
+    <w:lvl w:ilvl="0">
+      <w:start w:val="1"/>
+      <w:numFmt w:val="bullet"/>
+      <w:lvlText w:val=""/>
+      <w:lvlJc w:val="left"/>
+      <w:pPr>
+        <w:tabs>
+          <w:tab w:val="num" w:pos="720"/>
+        </w:tabs>
+        <w:ind w:left="720" w:hanging="360"/>
+      </w:pPr>
+      <w:rPr>
+        <w:rFonts w:ascii="Symbol" w:hAnsi="Symbol" w:hint="default"/>
+        <w:sz w:val="20"/>
+      </w:rPr>
+    </w:lvl>
+    <w:lvl w:ilvl="1" w:tentative="1">
+      <w:start w:val="1"/>
+      <w:numFmt w:val="bullet"/>
+      <w:lvlText w:val=""/>
+      <w:lvlJc w:val="left"/>
+      <w:pPr>
+        <w:tabs>
+          <w:tab w:val="num" w:pos="1440"/>
+        </w:tabs>
+        <w:ind w:left="1440" w:hanging="360"/>
+      </w:pPr>
+      <w:rPr>
+        <w:rFonts w:ascii="Symbol" w:hAnsi="Symbol" w:hint="default"/>
+        <w:sz w:val="20"/>
+      </w:rPr>
+    </w:lvl>
+    <w:lvl w:ilvl="2" w:tentative="1">
+      <w:start w:val="1"/>
+      <w:numFmt w:val="bullet"/>
+      <w:lvlText w:val=""/>
+      <w:lvlJc w:val="left"/>
+      <w:pPr>
+        <w:tabs>
+          <w:tab w:val="num" w:pos="2160"/>
+        </w:tabs>
+        <w:ind w:left="2160" w:hanging="360"/>
+      </w:pPr>
+      <w:rPr>
+        <w:rFonts w:ascii="Symbol" w:hAnsi="Symbol" w:hint="default"/>
+        <w:sz w:val="20"/>
+      </w:rPr>
+    </w:lvl>
+    <w:lvl w:ilvl="3" w:tentative="1">
+      <w:start w:val="1"/>
+      <w:numFmt w:val="bullet"/>
+      <w:lvlText w:val=""/>
+      <w:lvlJc w:val="left"/>
+      <w:pPr>
+        <w:tabs>
+          <w:tab w:val="num" w:pos="2880"/>
+        </w:tabs>
+        <w:ind w:left="2880" w:hanging="360"/>
+      </w:pPr>
+      <w:rPr>
+        <w:rFonts w:ascii="Symbol" w:hAnsi="Symbol" w:hint="default"/>
+        <w:sz w:val="20"/>
+      </w:rPr>
+    </w:lvl>
+    <w:lvl w:ilvl="4" w:tentative="1">
+      <w:start w:val="1"/>
+      <w:numFmt w:val="bullet"/>
+      <w:lvlText w:val=""/>
+      <w:lvlJc w:val="left"/>
+      <w:pPr>
+        <w:tabs>
+          <w:tab w:val="num" w:pos="3600"/>
+        </w:tabs>
+        <w:ind w:left="3600" w:hanging="360"/>
+      </w:pPr>
+      <w:rPr>
+        <w:rFonts w:ascii="Symbol" w:hAnsi="Symbol" w:hint="default"/>
+        <w:sz w:val="20"/>
+      </w:rPr>
+    </w:lvl>
+    <w:lvl w:ilvl="5" w:tentative="1">
+      <w:start w:val="1"/>
+      <w:numFmt w:val="bullet"/>
+      <w:lvlText w:val=""/>
+      <w:lvlJc w:val="left"/>
+      <w:pPr>
+        <w:tabs>
+          <w:tab w:val="num" w:pos="4320"/>
+        </w:tabs>
+        <w:ind w:left="4320" w:hanging="360"/>
+      </w:pPr>
+      <w:rPr>
+        <w:rFonts w:ascii="Symbol" w:hAnsi="Symbol" w:hint="default"/>
+        <w:sz w:val="20"/>
+      </w:rPr>
+    </w:lvl>
+    <w:lvl w:ilvl="6" w:tentative="1">
+      <w:start w:val="1"/>
+      <w:numFmt w:val="bullet"/>
+      <w:lvlText w:val=""/>
+      <w:lvlJc w:val="left"/>
+      <w:pPr>
+        <w:tabs>
+          <w:tab w:val="num" w:pos="5040"/>
+        </w:tabs>
+        <w:ind w:left="5040" w:hanging="360"/>
+      </w:pPr>
+      <w:rPr>
+        <w:rFonts w:ascii="Symbol" w:hAnsi="Symbol" w:hint="default"/>
+        <w:sz w:val="20"/>
+      </w:rPr>
+    </w:lvl>
+    <w:lvl w:ilvl="7" w:tentative="1">
+      <w:start w:val="1"/>
+      <w:numFmt w:val="bullet"/>
+      <w:lvlText w:val=""/>
+      <w:lvlJc w:val="left"/>
+      <w:pPr>
+        <w:tabs>
+          <w:tab w:val="num" w:pos="5760"/>
+        </w:tabs>
+        <w:ind w:left="5760" w:hanging="360"/>
+      </w:pPr>
+      <w:rPr>
+        <w:rFonts w:ascii="Symbol" w:hAnsi="Symbol" w:hint="default"/>
+        <w:sz w:val="20"/>
+      </w:rPr>
+    </w:lvl>
+    <w:lvl w:ilvl="8" w:tentative="1">
+      <w:start w:val="1"/>
+      <w:numFmt w:val="bullet"/>
+      <w:lvlText w:val=""/>
+      <w:lvlJc w:val="left"/>
+      <w:pPr>
+        <w:tabs>
+          <w:tab w:val="num" w:pos="6480"/>
+        </w:tabs>
+        <w:ind w:left="6480" w:hanging="360"/>
+      </w:pPr>
+      <w:rPr>
+        <w:rFonts w:ascii="Symbol" w:hAnsi="Symbol" w:hint="default"/>
+        <w:sz w:val="20"/>
+      </w:rPr>
+    </w:lvl>
+  </w:abstractNum>
+  <w:abstractNum w:abstractNumId="5" w15:restartNumberingAfterBreak="0">
+    <w:nsid w:val="38F67FB5"/>
+    <w:multiLevelType w:val="multilevel"/>
+    <w:tmpl w:val="08505D5E"/>
+    <w:lvl w:ilvl="0">
+      <w:start w:val="1"/>
+      <w:numFmt w:val="bullet"/>
+      <w:lvlText w:val=""/>
+      <w:lvlJc w:val="left"/>
+      <w:pPr>
+        <w:tabs>
+          <w:tab w:val="num" w:pos="720"/>
+        </w:tabs>
+        <w:ind w:left="720" w:hanging="360"/>
+      </w:pPr>
+      <w:rPr>
+        <w:rFonts w:ascii="Symbol" w:hAnsi="Symbol" w:hint="default"/>
+        <w:sz w:val="20"/>
+      </w:rPr>
+    </w:lvl>
+    <w:lvl w:ilvl="1" w:tentative="1">
+      <w:start w:val="1"/>
+      <w:numFmt w:val="bullet"/>
+      <w:lvlText w:val=""/>
+      <w:lvlJc w:val="left"/>
+      <w:pPr>
+        <w:tabs>
+          <w:tab w:val="num" w:pos="1440"/>
+        </w:tabs>
+        <w:ind w:left="1440" w:hanging="360"/>
+      </w:pPr>
+      <w:rPr>
+        <w:rFonts w:ascii="Symbol" w:hAnsi="Symbol" w:hint="default"/>
+        <w:sz w:val="20"/>
+      </w:rPr>
+    </w:lvl>
+    <w:lvl w:ilvl="2" w:tentative="1">
+      <w:start w:val="1"/>
+      <w:numFmt w:val="bullet"/>
+      <w:lvlText w:val=""/>
+      <w:lvlJc w:val="left"/>
+      <w:pPr>
+        <w:tabs>
+          <w:tab w:val="num" w:pos="2160"/>
+        </w:tabs>
+        <w:ind w:left="2160" w:hanging="360"/>
+      </w:pPr>
+      <w:rPr>
+        <w:rFonts w:ascii="Symbol" w:hAnsi="Symbol" w:hint="default"/>
+        <w:sz w:val="20"/>
+      </w:rPr>
+    </w:lvl>
+    <w:lvl w:ilvl="3" w:tentative="1">
+      <w:start w:val="1"/>
+      <w:numFmt w:val="bullet"/>
+      <w:lvlText w:val=""/>
+      <w:lvlJc w:val="left"/>
+      <w:pPr>
+        <w:tabs>
+          <w:tab w:val="num" w:pos="2880"/>
+        </w:tabs>
+        <w:ind w:left="2880" w:hanging="360"/>
+      </w:pPr>
+      <w:rPr>
+        <w:rFonts w:ascii="Symbol" w:hAnsi="Symbol" w:hint="default"/>
+        <w:sz w:val="20"/>
+      </w:rPr>
+    </w:lvl>
+    <w:lvl w:ilvl="4" w:tentative="1">
+      <w:start w:val="1"/>
+      <w:numFmt w:val="bullet"/>
+      <w:lvlText w:val=""/>
+      <w:lvlJc w:val="left"/>
+      <w:pPr>
+        <w:tabs>
+          <w:tab w:val="num" w:pos="3600"/>
+        </w:tabs>
+        <w:ind w:left="3600" w:hanging="360"/>
+      </w:pPr>
+      <w:rPr>
+        <w:rFonts w:ascii="Symbol" w:hAnsi="Symbol" w:hint="default"/>
+        <w:sz w:val="20"/>
+      </w:rPr>
+    </w:lvl>
+    <w:lvl w:ilvl="5" w:tentative="1">
+      <w:start w:val="1"/>
+      <w:numFmt w:val="bullet"/>
+      <w:lvlText w:val=""/>
+      <w:lvlJc w:val="left"/>
+      <w:pPr>
+        <w:tabs>
+          <w:tab w:val="num" w:pos="4320"/>
+        </w:tabs>
+        <w:ind w:left="4320" w:hanging="360"/>
+      </w:pPr>
+      <w:rPr>
+        <w:rFonts w:ascii="Symbol" w:hAnsi="Symbol" w:hint="default"/>
+        <w:sz w:val="20"/>
+      </w:rPr>
+    </w:lvl>
+    <w:lvl w:ilvl="6" w:tentative="1">
+      <w:start w:val="1"/>
+      <w:numFmt w:val="bullet"/>
+      <w:lvlText w:val=""/>
+      <w:lvlJc w:val="left"/>
+      <w:pPr>
+        <w:tabs>
+          <w:tab w:val="num" w:pos="5040"/>
+        </w:tabs>
+        <w:ind w:left="5040" w:hanging="360"/>
+      </w:pPr>
+      <w:rPr>
+        <w:rFonts w:ascii="Symbol" w:hAnsi="Symbol" w:hint="default"/>
+        <w:sz w:val="20"/>
+      </w:rPr>
+    </w:lvl>
+    <w:lvl w:ilvl="7" w:tentative="1">
+      <w:start w:val="1"/>
+      <w:numFmt w:val="bullet"/>
+      <w:lvlText w:val=""/>
+      <w:lvlJc w:val="left"/>
+      <w:pPr>
+        <w:tabs>
+          <w:tab w:val="num" w:pos="5760"/>
+        </w:tabs>
+        <w:ind w:left="5760" w:hanging="360"/>
+      </w:pPr>
+      <w:rPr>
+        <w:rFonts w:ascii="Symbol" w:hAnsi="Symbol" w:hint="default"/>
+        <w:sz w:val="20"/>
+      </w:rPr>
+    </w:lvl>
+    <w:lvl w:ilvl="8" w:tentative="1">
+      <w:start w:val="1"/>
+      <w:numFmt w:val="bullet"/>
+      <w:lvlText w:val=""/>
+      <w:lvlJc w:val="left"/>
+      <w:pPr>
+        <w:tabs>
+          <w:tab w:val="num" w:pos="6480"/>
+        </w:tabs>
+        <w:ind w:left="6480" w:hanging="360"/>
+      </w:pPr>
+      <w:rPr>
+        <w:rFonts w:ascii="Symbol" w:hAnsi="Symbol" w:hint="default"/>
+        <w:sz w:val="20"/>
+      </w:rPr>
+    </w:lvl>
+  </w:abstractNum>
+  <w:abstractNum w:abstractNumId="6" w15:restartNumberingAfterBreak="0">
     <w:nsid w:val="3F752AE3"/>
     <w:multiLevelType w:val="hybridMultilevel"/>
     <w:tmpl w:val="1520E21C"/>
@@ -4044,7 +5749,7 @@
       </w:pPr>
     </w:lvl>
   </w:abstractNum>
-  <w:abstractNum w:abstractNumId="4" w15:restartNumberingAfterBreak="0">
+  <w:abstractNum w:abstractNumId="7" w15:restartNumberingAfterBreak="0">
     <w:nsid w:val="511A1229"/>
     <w:multiLevelType w:val="hybridMultilevel"/>
     <w:tmpl w:val="D7C4F45A"/>
@@ -4133,7 +5838,7 @@
       </w:pPr>
     </w:lvl>
   </w:abstractNum>
-  <w:abstractNum w:abstractNumId="5" w15:restartNumberingAfterBreak="0">
+  <w:abstractNum w:abstractNumId="8" w15:restartNumberingAfterBreak="0">
     <w:nsid w:val="576B63E5"/>
     <w:multiLevelType w:val="multilevel"/>
     <w:tmpl w:val="AD1CB59E"/>
@@ -4255,7 +5960,7 @@
       </w:rPr>
     </w:lvl>
   </w:abstractNum>
-  <w:abstractNum w:abstractNumId="6" w15:restartNumberingAfterBreak="0">
+  <w:abstractNum w:abstractNumId="9" w15:restartNumberingAfterBreak="0">
     <w:nsid w:val="5ACE6926"/>
     <w:multiLevelType w:val="multilevel"/>
     <w:tmpl w:val="58449E94"/>
@@ -4368,7 +6073,120 @@
       </w:rPr>
     </w:lvl>
   </w:abstractNum>
-  <w:abstractNum w:abstractNumId="7" w15:restartNumberingAfterBreak="0">
+  <w:abstractNum w:abstractNumId="10" w15:restartNumberingAfterBreak="0">
+    <w:nsid w:val="5F2C546E"/>
+    <w:multiLevelType w:val="hybridMultilevel"/>
+    <w:tmpl w:val="7B3086B8"/>
+    <w:lvl w:ilvl="0" w:tplc="04090009">
+      <w:start w:val="1"/>
+      <w:numFmt w:val="bullet"/>
+      <w:lvlText w:val=""/>
+      <w:lvlJc w:val="left"/>
+      <w:pPr>
+        <w:ind w:left="1044" w:hanging="360"/>
+      </w:pPr>
+      <w:rPr>
+        <w:rFonts w:ascii="Wingdings" w:hAnsi="Wingdings" w:hint="default"/>
+      </w:rPr>
+    </w:lvl>
+    <w:lvl w:ilvl="1" w:tplc="04090003" w:tentative="1">
+      <w:start w:val="1"/>
+      <w:numFmt w:val="bullet"/>
+      <w:lvlText w:val="o"/>
+      <w:lvlJc w:val="left"/>
+      <w:pPr>
+        <w:ind w:left="1764" w:hanging="360"/>
+      </w:pPr>
+      <w:rPr>
+        <w:rFonts w:ascii="Courier New" w:hAnsi="Courier New" w:cs="Courier New" w:hint="default"/>
+      </w:rPr>
+    </w:lvl>
+    <w:lvl w:ilvl="2" w:tplc="04090005" w:tentative="1">
+      <w:start w:val="1"/>
+      <w:numFmt w:val="bullet"/>
+      <w:lvlText w:val=""/>
+      <w:lvlJc w:val="left"/>
+      <w:pPr>
+        <w:ind w:left="2484" w:hanging="360"/>
+      </w:pPr>
+      <w:rPr>
+        <w:rFonts w:ascii="Wingdings" w:hAnsi="Wingdings" w:hint="default"/>
+      </w:rPr>
+    </w:lvl>
+    <w:lvl w:ilvl="3" w:tplc="04090001" w:tentative="1">
+      <w:start w:val="1"/>
+      <w:numFmt w:val="bullet"/>
+      <w:lvlText w:val=""/>
+      <w:lvlJc w:val="left"/>
+      <w:pPr>
+        <w:ind w:left="3204" w:hanging="360"/>
+      </w:pPr>
+      <w:rPr>
+        <w:rFonts w:ascii="Symbol" w:hAnsi="Symbol" w:hint="default"/>
+      </w:rPr>
+    </w:lvl>
+    <w:lvl w:ilvl="4" w:tplc="04090003" w:tentative="1">
+      <w:start w:val="1"/>
+      <w:numFmt w:val="bullet"/>
+      <w:lvlText w:val="o"/>
+      <w:lvlJc w:val="left"/>
+      <w:pPr>
+        <w:ind w:left="3924" w:hanging="360"/>
+      </w:pPr>
+      <w:rPr>
+        <w:rFonts w:ascii="Courier New" w:hAnsi="Courier New" w:cs="Courier New" w:hint="default"/>
+      </w:rPr>
+    </w:lvl>
+    <w:lvl w:ilvl="5" w:tplc="04090005" w:tentative="1">
+      <w:start w:val="1"/>
+      <w:numFmt w:val="bullet"/>
+      <w:lvlText w:val=""/>
+      <w:lvlJc w:val="left"/>
+      <w:pPr>
+        <w:ind w:left="4644" w:hanging="360"/>
+      </w:pPr>
+      <w:rPr>
+        <w:rFonts w:ascii="Wingdings" w:hAnsi="Wingdings" w:hint="default"/>
+      </w:rPr>
+    </w:lvl>
+    <w:lvl w:ilvl="6" w:tplc="04090001" w:tentative="1">
+      <w:start w:val="1"/>
+      <w:numFmt w:val="bullet"/>
+      <w:lvlText w:val=""/>
+      <w:lvlJc w:val="left"/>
+      <w:pPr>
+        <w:ind w:left="5364" w:hanging="360"/>
+      </w:pPr>
+      <w:rPr>
+        <w:rFonts w:ascii="Symbol" w:hAnsi="Symbol" w:hint="default"/>
+      </w:rPr>
+    </w:lvl>
+    <w:lvl w:ilvl="7" w:tplc="04090003" w:tentative="1">
+      <w:start w:val="1"/>
+      <w:numFmt w:val="bullet"/>
+      <w:lvlText w:val="o"/>
+      <w:lvlJc w:val="left"/>
+      <w:pPr>
+        <w:ind w:left="6084" w:hanging="360"/>
+      </w:pPr>
+      <w:rPr>
+        <w:rFonts w:ascii="Courier New" w:hAnsi="Courier New" w:cs="Courier New" w:hint="default"/>
+      </w:rPr>
+    </w:lvl>
+    <w:lvl w:ilvl="8" w:tplc="04090005" w:tentative="1">
+      <w:start w:val="1"/>
+      <w:numFmt w:val="bullet"/>
+      <w:lvlText w:val=""/>
+      <w:lvlJc w:val="left"/>
+      <w:pPr>
+        <w:ind w:left="6804" w:hanging="360"/>
+      </w:pPr>
+      <w:rPr>
+        <w:rFonts w:ascii="Wingdings" w:hAnsi="Wingdings" w:hint="default"/>
+      </w:rPr>
+    </w:lvl>
+  </w:abstractNum>
+  <w:abstractNum w:abstractNumId="11" w15:restartNumberingAfterBreak="0">
     <w:nsid w:val="621C1DD2"/>
     <w:multiLevelType w:val="multilevel"/>
     <w:tmpl w:val="846A369E"/>
@@ -4481,7 +6299,120 @@
       </w:rPr>
     </w:lvl>
   </w:abstractNum>
-  <w:abstractNum w:abstractNumId="8" w15:restartNumberingAfterBreak="0">
+  <w:abstractNum w:abstractNumId="12" w15:restartNumberingAfterBreak="0">
+    <w:nsid w:val="6B9510F2"/>
+    <w:multiLevelType w:val="hybridMultilevel"/>
+    <w:tmpl w:val="8C38B868"/>
+    <w:lvl w:ilvl="0" w:tplc="04090009">
+      <w:start w:val="1"/>
+      <w:numFmt w:val="bullet"/>
+      <w:lvlText w:val=""/>
+      <w:lvlJc w:val="left"/>
+      <w:pPr>
+        <w:ind w:left="1764" w:hanging="360"/>
+      </w:pPr>
+      <w:rPr>
+        <w:rFonts w:ascii="Wingdings" w:hAnsi="Wingdings" w:hint="default"/>
+      </w:rPr>
+    </w:lvl>
+    <w:lvl w:ilvl="1" w:tplc="04090003" w:tentative="1">
+      <w:start w:val="1"/>
+      <w:numFmt w:val="bullet"/>
+      <w:lvlText w:val="o"/>
+      <w:lvlJc w:val="left"/>
+      <w:pPr>
+        <w:ind w:left="2484" w:hanging="360"/>
+      </w:pPr>
+      <w:rPr>
+        <w:rFonts w:ascii="Courier New" w:hAnsi="Courier New" w:cs="Courier New" w:hint="default"/>
+      </w:rPr>
+    </w:lvl>
+    <w:lvl w:ilvl="2" w:tplc="04090005" w:tentative="1">
+      <w:start w:val="1"/>
+      <w:numFmt w:val="bullet"/>
+      <w:lvlText w:val=""/>
+      <w:lvlJc w:val="left"/>
+      <w:pPr>
+        <w:ind w:left="3204" w:hanging="360"/>
+      </w:pPr>
+      <w:rPr>
+        <w:rFonts w:ascii="Wingdings" w:hAnsi="Wingdings" w:hint="default"/>
+      </w:rPr>
+    </w:lvl>
+    <w:lvl w:ilvl="3" w:tplc="04090001" w:tentative="1">
+      <w:start w:val="1"/>
+      <w:numFmt w:val="bullet"/>
+      <w:lvlText w:val=""/>
+      <w:lvlJc w:val="left"/>
+      <w:pPr>
+        <w:ind w:left="3924" w:hanging="360"/>
+      </w:pPr>
+      <w:rPr>
+        <w:rFonts w:ascii="Symbol" w:hAnsi="Symbol" w:hint="default"/>
+      </w:rPr>
+    </w:lvl>
+    <w:lvl w:ilvl="4" w:tplc="04090003" w:tentative="1">
+      <w:start w:val="1"/>
+      <w:numFmt w:val="bullet"/>
+      <w:lvlText w:val="o"/>
+      <w:lvlJc w:val="left"/>
+      <w:pPr>
+        <w:ind w:left="4644" w:hanging="360"/>
+      </w:pPr>
+      <w:rPr>
+        <w:rFonts w:ascii="Courier New" w:hAnsi="Courier New" w:cs="Courier New" w:hint="default"/>
+      </w:rPr>
+    </w:lvl>
+    <w:lvl w:ilvl="5" w:tplc="04090005" w:tentative="1">
+      <w:start w:val="1"/>
+      <w:numFmt w:val="bullet"/>
+      <w:lvlText w:val=""/>
+      <w:lvlJc w:val="left"/>
+      <w:pPr>
+        <w:ind w:left="5364" w:hanging="360"/>
+      </w:pPr>
+      <w:rPr>
+        <w:rFonts w:ascii="Wingdings" w:hAnsi="Wingdings" w:hint="default"/>
+      </w:rPr>
+    </w:lvl>
+    <w:lvl w:ilvl="6" w:tplc="04090001" w:tentative="1">
+      <w:start w:val="1"/>
+      <w:numFmt w:val="bullet"/>
+      <w:lvlText w:val=""/>
+      <w:lvlJc w:val="left"/>
+      <w:pPr>
+        <w:ind w:left="6084" w:hanging="360"/>
+      </w:pPr>
+      <w:rPr>
+        <w:rFonts w:ascii="Symbol" w:hAnsi="Symbol" w:hint="default"/>
+      </w:rPr>
+    </w:lvl>
+    <w:lvl w:ilvl="7" w:tplc="04090003" w:tentative="1">
+      <w:start w:val="1"/>
+      <w:numFmt w:val="bullet"/>
+      <w:lvlText w:val="o"/>
+      <w:lvlJc w:val="left"/>
+      <w:pPr>
+        <w:ind w:left="6804" w:hanging="360"/>
+      </w:pPr>
+      <w:rPr>
+        <w:rFonts w:ascii="Courier New" w:hAnsi="Courier New" w:cs="Courier New" w:hint="default"/>
+      </w:rPr>
+    </w:lvl>
+    <w:lvl w:ilvl="8" w:tplc="04090005" w:tentative="1">
+      <w:start w:val="1"/>
+      <w:numFmt w:val="bullet"/>
+      <w:lvlText w:val=""/>
+      <w:lvlJc w:val="left"/>
+      <w:pPr>
+        <w:ind w:left="7524" w:hanging="360"/>
+      </w:pPr>
+      <w:rPr>
+        <w:rFonts w:ascii="Wingdings" w:hAnsi="Wingdings" w:hint="default"/>
+      </w:rPr>
+    </w:lvl>
+  </w:abstractNum>
+  <w:abstractNum w:abstractNumId="13" w15:restartNumberingAfterBreak="0">
     <w:nsid w:val="70083A87"/>
     <w:multiLevelType w:val="hybridMultilevel"/>
     <w:tmpl w:val="8E84FFE0"/>
@@ -4594,7 +6525,7 @@
       </w:rPr>
     </w:lvl>
   </w:abstractNum>
-  <w:abstractNum w:abstractNumId="9" w15:restartNumberingAfterBreak="0">
+  <w:abstractNum w:abstractNumId="14" w15:restartNumberingAfterBreak="0">
     <w:nsid w:val="7AE508DC"/>
     <w:multiLevelType w:val="hybridMultilevel"/>
     <w:tmpl w:val="2E1EAB84"/>
@@ -4684,10 +6615,10 @@
     </w:lvl>
   </w:abstractNum>
   <w:num w:numId="1">
-    <w:abstractNumId w:val="4"/>
+    <w:abstractNumId w:val="7"/>
   </w:num>
   <w:num w:numId="2">
-    <w:abstractNumId w:val="2"/>
+    <w:abstractNumId w:val="3"/>
   </w:num>
   <w:num w:numId="3">
     <w:abstractNumId w:val="0"/>
@@ -4723,22 +6654,37 @@
     <w:abstractNumId w:val="1"/>
   </w:num>
   <w:num w:numId="5">
+    <w:abstractNumId w:val="9"/>
+  </w:num>
+  <w:num w:numId="6">
+    <w:abstractNumId w:val="8"/>
+  </w:num>
+  <w:num w:numId="7">
+    <w:abstractNumId w:val="13"/>
+  </w:num>
+  <w:num w:numId="8">
+    <w:abstractNumId w:val="14"/>
+  </w:num>
+  <w:num w:numId="9">
     <w:abstractNumId w:val="6"/>
   </w:num>
-  <w:num w:numId="6">
+  <w:num w:numId="10">
+    <w:abstractNumId w:val="11"/>
+  </w:num>
+  <w:num w:numId="11">
+    <w:abstractNumId w:val="2"/>
+  </w:num>
+  <w:num w:numId="12">
+    <w:abstractNumId w:val="4"/>
+  </w:num>
+  <w:num w:numId="13">
+    <w:abstractNumId w:val="10"/>
+  </w:num>
+  <w:num w:numId="14">
     <w:abstractNumId w:val="5"/>
   </w:num>
-  <w:num w:numId="7">
-    <w:abstractNumId w:val="8"/>
-  </w:num>
-  <w:num w:numId="8">
-    <w:abstractNumId w:val="9"/>
-  </w:num>
-  <w:num w:numId="9">
-    <w:abstractNumId w:val="3"/>
-  </w:num>
-  <w:num w:numId="10">
-    <w:abstractNumId w:val="7"/>
+  <w:num w:numId="15">
+    <w:abstractNumId w:val="12"/>
   </w:num>
 </w:numbering>
 </file>
@@ -4940,7 +6886,7 @@
     <w:lsdException w:name="Medium Shading 2 Accent 1" w:uiPriority="64"/>
     <w:lsdException w:name="Medium List 1 Accent 1" w:uiPriority="65"/>
     <w:lsdException w:name="Revision" w:semiHidden="1"/>
-    <w:lsdException w:name="List Paragraph" w:uiPriority="0" w:qFormat="1"/>
+    <w:lsdException w:name="List Paragraph" w:uiPriority="1" w:qFormat="1"/>
     <w:lsdException w:name="Quote" w:uiPriority="29" w:qFormat="1"/>
     <w:lsdException w:name="Intense Quote" w:uiPriority="30" w:qFormat="1"/>
     <w:lsdException w:name="Medium List 2 Accent 1" w:uiPriority="66"/>
@@ -5167,6 +7113,7 @@
   <w:style w:type="paragraph" w:styleId="ListParagraph">
     <w:name w:val="List Paragraph"/>
     <w:basedOn w:val="Normal"/>
+    <w:uiPriority w:val="1"/>
     <w:qFormat/>
     <w:rsid w:val="00BD0401"/>
     <w:pPr>
@@ -5229,7 +7176,6 @@
     <w:name w:val="Hyperlink"/>
     <w:basedOn w:val="DefaultParagraphFont"/>
     <w:uiPriority w:val="99"/>
-    <w:semiHidden/>
     <w:unhideWhenUsed/>
     <w:rsid w:val="003A59AD"/>
     <w:rPr>
@@ -5261,6 +7207,34 @@
         <w:insideV w:val="single" w:sz="4" w:space="0" w:color="auto"/>
       </w:tblBorders>
     </w:tblPr>
+  </w:style>
+  <w:style w:type="paragraph" w:styleId="NormalWeb">
+    <w:name w:val="Normal (Web)"/>
+    <w:basedOn w:val="Normal"/>
+    <w:uiPriority w:val="99"/>
+    <w:semiHidden/>
+    <w:unhideWhenUsed/>
+    <w:rsid w:val="00E85B3D"/>
+    <w:pPr>
+      <w:spacing w:before="100" w:beforeAutospacing="1" w:after="100" w:afterAutospacing="1" w:line="240" w:lineRule="auto"/>
+    </w:pPr>
+    <w:rPr>
+      <w:rFonts w:ascii="Times New Roman" w:eastAsia="Times New Roman" w:hAnsi="Times New Roman" w:cs="Times New Roman"/>
+      <w:sz w:val="24"/>
+      <w:szCs w:val="24"/>
+    </w:rPr>
+  </w:style>
+  <w:style w:type="character" w:styleId="FollowedHyperlink">
+    <w:name w:val="FollowedHyperlink"/>
+    <w:basedOn w:val="DefaultParagraphFont"/>
+    <w:uiPriority w:val="99"/>
+    <w:semiHidden/>
+    <w:unhideWhenUsed/>
+    <w:rsid w:val="003E5A1A"/>
+    <w:rPr>
+      <w:color w:val="954F72" w:themeColor="followedHyperlink"/>
+      <w:u w:val="single"/>
+    </w:rPr>
   </w:style>
 </w:styles>
 </file>

</xml_diff>